<commit_message>
Aggiornati test con selenium e documento 2 associato
</commit_message>
<xml_diff>
--- a/selenium_testing/doc-testing2.docx
+++ b/selenium_testing/doc-testing2.docx
@@ -75,6 +75,9 @@
     </w:p>
     <w:p>
       <w:r>
+        <w:rPr>
+          <w:noProof/>
+        </w:rPr>
         <w:drawing>
           <wp:inline distT="0" distB="0" distL="0" distR="0" wp14:anchorId="33E3D735" wp14:editId="2D0D806D">
             <wp:extent cx="5268060" cy="2467319"/>
@@ -176,6 +179,9 @@
     </w:p>
     <w:p>
       <w:r>
+        <w:rPr>
+          <w:noProof/>
+        </w:rPr>
         <w:drawing>
           <wp:inline distT="0" distB="0" distL="0" distR="0" wp14:anchorId="1D6E0930" wp14:editId="310AE85E">
             <wp:extent cx="5249008" cy="2238687"/>
@@ -241,27 +247,7 @@
           <w:sz w:val="24"/>
           <w:szCs w:val="24"/>
         </w:rPr>
-        <w:t>RFR1</w:t>
-      </w:r>
-      <w:r>
-        <w:rPr>
-          <w:rFonts w:ascii="Century Gothic" w:hAnsi="Century Gothic"/>
-          <w:b/>
-          <w:bCs/>
-          <w:sz w:val="24"/>
-          <w:szCs w:val="24"/>
-        </w:rPr>
-        <w:t>-</w:t>
-      </w:r>
-      <w:r>
-        <w:rPr>
-          <w:rFonts w:ascii="Century Gothic" w:hAnsi="Century Gothic"/>
-          <w:b/>
-          <w:bCs/>
-          <w:sz w:val="24"/>
-          <w:szCs w:val="24"/>
-        </w:rPr>
-        <w:t>InserisciProdotto_</w:t>
+        <w:t>RFA3-Ordinazione_</w:t>
       </w:r>
       <w:r>
         <w:rPr>
@@ -275,12 +261,28 @@
       </w:r>
     </w:p>
     <w:p>
-      <w:r>
+      <w:pPr>
+        <w:rPr>
+          <w:rFonts w:ascii="Century Gothic" w:hAnsi="Century Gothic"/>
+          <w:b/>
+          <w:bCs/>
+          <w:sz w:val="24"/>
+          <w:szCs w:val="24"/>
+        </w:rPr>
+      </w:pPr>
+      <w:r>
+        <w:rPr>
+          <w:rFonts w:ascii="Century Gothic" w:hAnsi="Century Gothic"/>
+          <w:b/>
+          <w:bCs/>
+          <w:sz w:val="24"/>
+          <w:szCs w:val="24"/>
+        </w:rPr>
         <w:drawing>
-          <wp:inline distT="0" distB="0" distL="0" distR="0" wp14:anchorId="7E332EC4" wp14:editId="756C80C4">
-            <wp:extent cx="4972744" cy="2934109"/>
-            <wp:effectExtent l="0" t="0" r="0" b="0"/>
-            <wp:docPr id="3" name="Immagine 3"/>
+          <wp:inline distT="0" distB="0" distL="0" distR="0" wp14:anchorId="394AC70F" wp14:editId="13E95DE5">
+            <wp:extent cx="4429743" cy="3153215"/>
+            <wp:effectExtent l="0" t="0" r="9525" b="9525"/>
+            <wp:docPr id="17" name="Immagine 17"/>
             <wp:cNvGraphicFramePr>
               <a:graphicFrameLocks xmlns:a="http://schemas.openxmlformats.org/drawingml/2006/main" noChangeAspect="1"/>
             </wp:cNvGraphicFramePr>
@@ -300,7 +302,7 @@
                   <pic:spPr>
                     <a:xfrm>
                       <a:off x="0" y="0"/>
-                      <a:ext cx="4972744" cy="2934109"/>
+                      <a:ext cx="4429743" cy="3153215"/>
                     </a:xfrm>
                     <a:prstGeom prst="rect">
                       <a:avLst/>
@@ -342,36 +344,26 @@
           <w:sz w:val="24"/>
           <w:szCs w:val="24"/>
         </w:rPr>
-        <w:t>RFR1</w:t>
-      </w:r>
-      <w:r>
-        <w:rPr>
-          <w:rFonts w:ascii="Century Gothic" w:hAnsi="Century Gothic"/>
-          <w:b/>
-          <w:bCs/>
-          <w:sz w:val="24"/>
-          <w:szCs w:val="24"/>
-        </w:rPr>
-        <w:t>-</w:t>
-      </w:r>
-      <w:r>
-        <w:rPr>
-          <w:rFonts w:ascii="Century Gothic" w:hAnsi="Century Gothic"/>
-          <w:b/>
-          <w:bCs/>
-          <w:sz w:val="24"/>
-          <w:szCs w:val="24"/>
-        </w:rPr>
-        <w:t>InserisciProdotto_2</w:t>
+        <w:t>RFA3-Ordinazione_</w:t>
+      </w:r>
+      <w:r>
+        <w:rPr>
+          <w:rFonts w:ascii="Century Gothic" w:hAnsi="Century Gothic"/>
+          <w:b/>
+          <w:bCs/>
+          <w:sz w:val="24"/>
+          <w:szCs w:val="24"/>
+        </w:rPr>
+        <w:t>2</w:t>
       </w:r>
     </w:p>
     <w:p>
       <w:r>
         <w:drawing>
-          <wp:inline distT="0" distB="0" distL="0" distR="0" wp14:anchorId="2EE0DD16" wp14:editId="0AEB2B4B">
-            <wp:extent cx="5048955" cy="3410426"/>
-            <wp:effectExtent l="0" t="0" r="0" b="0"/>
-            <wp:docPr id="4" name="Immagine 4"/>
+          <wp:inline distT="0" distB="0" distL="0" distR="0" wp14:anchorId="49D5D87E" wp14:editId="5778BD4D">
+            <wp:extent cx="4706007" cy="3153215"/>
+            <wp:effectExtent l="0" t="0" r="0" b="9525"/>
+            <wp:docPr id="22" name="Immagine 22"/>
             <wp:cNvGraphicFramePr>
               <a:graphicFrameLocks xmlns:a="http://schemas.openxmlformats.org/drawingml/2006/main" noChangeAspect="1"/>
             </wp:cNvGraphicFramePr>
@@ -391,7 +383,7 @@
                   <pic:spPr>
                     <a:xfrm>
                       <a:off x="0" y="0"/>
-                      <a:ext cx="5048955" cy="3410426"/>
+                      <a:ext cx="4706007" cy="3153215"/>
                     </a:xfrm>
                     <a:prstGeom prst="rect">
                       <a:avLst/>
@@ -432,36 +424,26 @@
           <w:sz w:val="24"/>
           <w:szCs w:val="24"/>
         </w:rPr>
-        <w:t>RFR1</w:t>
-      </w:r>
-      <w:r>
-        <w:rPr>
-          <w:rFonts w:ascii="Century Gothic" w:hAnsi="Century Gothic"/>
-          <w:b/>
-          <w:bCs/>
-          <w:sz w:val="24"/>
-          <w:szCs w:val="24"/>
-        </w:rPr>
-        <w:t>-</w:t>
-      </w:r>
-      <w:r>
-        <w:rPr>
-          <w:rFonts w:ascii="Century Gothic" w:hAnsi="Century Gothic"/>
-          <w:b/>
-          <w:bCs/>
-          <w:sz w:val="24"/>
-          <w:szCs w:val="24"/>
-        </w:rPr>
-        <w:t>InserisciProdotto_3</w:t>
+        <w:t>RFA3-Ordinazione_</w:t>
+      </w:r>
+      <w:r>
+        <w:rPr>
+          <w:rFonts w:ascii="Century Gothic" w:hAnsi="Century Gothic"/>
+          <w:b/>
+          <w:bCs/>
+          <w:sz w:val="24"/>
+          <w:szCs w:val="24"/>
+        </w:rPr>
+        <w:t>3</w:t>
       </w:r>
     </w:p>
     <w:p>
       <w:r>
         <w:drawing>
-          <wp:inline distT="0" distB="0" distL="0" distR="0" wp14:anchorId="4D864DF1" wp14:editId="26CED994">
-            <wp:extent cx="5010849" cy="3400900"/>
-            <wp:effectExtent l="0" t="0" r="0" b="9525"/>
-            <wp:docPr id="5" name="Immagine 5"/>
+          <wp:inline distT="0" distB="0" distL="0" distR="0" wp14:anchorId="149C8765" wp14:editId="38894AFF">
+            <wp:extent cx="4467849" cy="3181794"/>
+            <wp:effectExtent l="0" t="0" r="9525" b="0"/>
+            <wp:docPr id="33" name="Immagine 33"/>
             <wp:cNvGraphicFramePr>
               <a:graphicFrameLocks xmlns:a="http://schemas.openxmlformats.org/drawingml/2006/main" noChangeAspect="1"/>
             </wp:cNvGraphicFramePr>
@@ -481,7 +463,7 @@
                   <pic:spPr>
                     <a:xfrm>
                       <a:off x="0" y="0"/>
-                      <a:ext cx="5010849" cy="3400900"/>
+                      <a:ext cx="4467849" cy="3181794"/>
                     </a:xfrm>
                     <a:prstGeom prst="rect">
                       <a:avLst/>
@@ -522,27 +504,7 @@
           <w:sz w:val="24"/>
           <w:szCs w:val="24"/>
         </w:rPr>
-        <w:t>RFR1</w:t>
-      </w:r>
-      <w:r>
-        <w:rPr>
-          <w:rFonts w:ascii="Century Gothic" w:hAnsi="Century Gothic"/>
-          <w:b/>
-          <w:bCs/>
-          <w:sz w:val="24"/>
-          <w:szCs w:val="24"/>
-        </w:rPr>
-        <w:t>-</w:t>
-      </w:r>
-      <w:r>
-        <w:rPr>
-          <w:rFonts w:ascii="Century Gothic" w:hAnsi="Century Gothic"/>
-          <w:b/>
-          <w:bCs/>
-          <w:sz w:val="24"/>
-          <w:szCs w:val="24"/>
-        </w:rPr>
-        <w:t>InserisciProdotto_</w:t>
+        <w:t>RFA3-Ordinazione_</w:t>
       </w:r>
       <w:r>
         <w:rPr>
@@ -559,10 +521,10 @@
       <w:r>
         <w:lastRenderedPageBreak/>
         <w:drawing>
-          <wp:inline distT="0" distB="0" distL="0" distR="0" wp14:anchorId="61813F25" wp14:editId="1F39DBBB">
-            <wp:extent cx="5039428" cy="3410426"/>
-            <wp:effectExtent l="0" t="0" r="8890" b="0"/>
-            <wp:docPr id="6" name="Immagine 6"/>
+          <wp:inline distT="0" distB="0" distL="0" distR="0" wp14:anchorId="2C9C37C3" wp14:editId="2331C9CE">
+            <wp:extent cx="4525006" cy="3181794"/>
+            <wp:effectExtent l="0" t="0" r="9525" b="0"/>
+            <wp:docPr id="34" name="Immagine 34"/>
             <wp:cNvGraphicFramePr>
               <a:graphicFrameLocks xmlns:a="http://schemas.openxmlformats.org/drawingml/2006/main" noChangeAspect="1"/>
             </wp:cNvGraphicFramePr>
@@ -582,7 +544,7 @@
                   <pic:spPr>
                     <a:xfrm>
                       <a:off x="0" y="0"/>
-                      <a:ext cx="5039428" cy="3410426"/>
+                      <a:ext cx="4525006" cy="3181794"/>
                     </a:xfrm>
                     <a:prstGeom prst="rect">
                       <a:avLst/>
@@ -623,27 +585,7 @@
           <w:sz w:val="24"/>
           <w:szCs w:val="24"/>
         </w:rPr>
-        <w:t>RFR1</w:t>
-      </w:r>
-      <w:r>
-        <w:rPr>
-          <w:rFonts w:ascii="Century Gothic" w:hAnsi="Century Gothic"/>
-          <w:b/>
-          <w:bCs/>
-          <w:sz w:val="24"/>
-          <w:szCs w:val="24"/>
-        </w:rPr>
-        <w:t>-</w:t>
-      </w:r>
-      <w:r>
-        <w:rPr>
-          <w:rFonts w:ascii="Century Gothic" w:hAnsi="Century Gothic"/>
-          <w:b/>
-          <w:bCs/>
-          <w:sz w:val="24"/>
-          <w:szCs w:val="24"/>
-        </w:rPr>
-        <w:t>InserisciProdotto_</w:t>
+        <w:t>RFA3-Ordinazione_</w:t>
       </w:r>
       <w:r>
         <w:rPr>
@@ -659,10 +601,10 @@
     <w:p>
       <w:r>
         <w:drawing>
-          <wp:inline distT="0" distB="0" distL="0" distR="0" wp14:anchorId="3853C6DA" wp14:editId="1E90B9F6">
-            <wp:extent cx="6120130" cy="2679700"/>
-            <wp:effectExtent l="0" t="0" r="0" b="6350"/>
-            <wp:docPr id="7" name="Immagine 7"/>
+          <wp:inline distT="0" distB="0" distL="0" distR="0" wp14:anchorId="0E08FA41" wp14:editId="7B74D0C9">
+            <wp:extent cx="4582164" cy="3162741"/>
+            <wp:effectExtent l="0" t="0" r="8890" b="0"/>
+            <wp:docPr id="35" name="Immagine 35"/>
             <wp:cNvGraphicFramePr>
               <a:graphicFrameLocks xmlns:a="http://schemas.openxmlformats.org/drawingml/2006/main" noChangeAspect="1"/>
             </wp:cNvGraphicFramePr>
@@ -682,7 +624,7 @@
                   <pic:spPr>
                     <a:xfrm>
                       <a:off x="0" y="0"/>
-                      <a:ext cx="6120130" cy="2679700"/>
+                      <a:ext cx="4582164" cy="3162741"/>
                     </a:xfrm>
                     <a:prstGeom prst="rect">
                       <a:avLst/>
@@ -723,27 +665,7 @@
           <w:sz w:val="24"/>
           <w:szCs w:val="24"/>
         </w:rPr>
-        <w:t>RFR1</w:t>
-      </w:r>
-      <w:r>
-        <w:rPr>
-          <w:rFonts w:ascii="Century Gothic" w:hAnsi="Century Gothic"/>
-          <w:b/>
-          <w:bCs/>
-          <w:sz w:val="24"/>
-          <w:szCs w:val="24"/>
-        </w:rPr>
-        <w:t>-</w:t>
-      </w:r>
-      <w:r>
-        <w:rPr>
-          <w:rFonts w:ascii="Century Gothic" w:hAnsi="Century Gothic"/>
-          <w:b/>
-          <w:bCs/>
-          <w:sz w:val="24"/>
-          <w:szCs w:val="24"/>
-        </w:rPr>
-        <w:t>InserisciProdotto_</w:t>
+        <w:t>RFA3-Ordinazione_</w:t>
       </w:r>
       <w:r>
         <w:rPr>
@@ -760,10 +682,10 @@
       <w:r>
         <w:lastRenderedPageBreak/>
         <w:drawing>
-          <wp:inline distT="0" distB="0" distL="0" distR="0" wp14:anchorId="7EC11A80" wp14:editId="1A82BC2F">
-            <wp:extent cx="5096586" cy="3410426"/>
-            <wp:effectExtent l="0" t="0" r="8890" b="0"/>
-            <wp:docPr id="8" name="Immagine 8"/>
+          <wp:inline distT="0" distB="0" distL="0" distR="0" wp14:anchorId="371B60BA" wp14:editId="171640AD">
+            <wp:extent cx="4486901" cy="3172268"/>
+            <wp:effectExtent l="0" t="0" r="0" b="9525"/>
+            <wp:docPr id="36" name="Immagine 36"/>
             <wp:cNvGraphicFramePr>
               <a:graphicFrameLocks xmlns:a="http://schemas.openxmlformats.org/drawingml/2006/main" noChangeAspect="1"/>
             </wp:cNvGraphicFramePr>
@@ -783,7 +705,7 @@
                   <pic:spPr>
                     <a:xfrm>
                       <a:off x="0" y="0"/>
-                      <a:ext cx="5096586" cy="3410426"/>
+                      <a:ext cx="4486901" cy="3172268"/>
                     </a:xfrm>
                     <a:prstGeom prst="rect">
                       <a:avLst/>
@@ -824,27 +746,7 @@
           <w:sz w:val="24"/>
           <w:szCs w:val="24"/>
         </w:rPr>
-        <w:t>RFR1</w:t>
-      </w:r>
-      <w:r>
-        <w:rPr>
-          <w:rFonts w:ascii="Century Gothic" w:hAnsi="Century Gothic"/>
-          <w:b/>
-          <w:bCs/>
-          <w:sz w:val="24"/>
-          <w:szCs w:val="24"/>
-        </w:rPr>
-        <w:t>-</w:t>
-      </w:r>
-      <w:r>
-        <w:rPr>
-          <w:rFonts w:ascii="Century Gothic" w:hAnsi="Century Gothic"/>
-          <w:b/>
-          <w:bCs/>
-          <w:sz w:val="24"/>
-          <w:szCs w:val="24"/>
-        </w:rPr>
-        <w:t>InserisciProdotto_</w:t>
+        <w:t>RFA3-Ordinazione_</w:t>
       </w:r>
       <w:r>
         <w:rPr>
@@ -860,10 +762,10 @@
     <w:p>
       <w:r>
         <w:drawing>
-          <wp:inline distT="0" distB="0" distL="0" distR="0" wp14:anchorId="7EFC4CEE" wp14:editId="7E6EA46E">
-            <wp:extent cx="5029902" cy="3381847"/>
-            <wp:effectExtent l="0" t="0" r="0" b="9525"/>
-            <wp:docPr id="11" name="Immagine 11"/>
+          <wp:inline distT="0" distB="0" distL="0" distR="0" wp14:anchorId="4A75E6B9" wp14:editId="0FE34D5C">
+            <wp:extent cx="6030167" cy="3458058"/>
+            <wp:effectExtent l="0" t="0" r="8890" b="9525"/>
+            <wp:docPr id="37" name="Immagine 37"/>
             <wp:cNvGraphicFramePr>
               <a:graphicFrameLocks xmlns:a="http://schemas.openxmlformats.org/drawingml/2006/main" noChangeAspect="1"/>
             </wp:cNvGraphicFramePr>
@@ -883,7 +785,7 @@
                   <pic:spPr>
                     <a:xfrm>
                       <a:off x="0" y="0"/>
-                      <a:ext cx="5029902" cy="3381847"/>
+                      <a:ext cx="6030167" cy="3458058"/>
                     </a:xfrm>
                     <a:prstGeom prst="rect">
                       <a:avLst/>
@@ -924,27 +826,7 @@
           <w:sz w:val="24"/>
           <w:szCs w:val="24"/>
         </w:rPr>
-        <w:t>RFR1</w:t>
-      </w:r>
-      <w:r>
-        <w:rPr>
-          <w:rFonts w:ascii="Century Gothic" w:hAnsi="Century Gothic"/>
-          <w:b/>
-          <w:bCs/>
-          <w:sz w:val="24"/>
-          <w:szCs w:val="24"/>
-        </w:rPr>
-        <w:t>-</w:t>
-      </w:r>
-      <w:r>
-        <w:rPr>
-          <w:rFonts w:ascii="Century Gothic" w:hAnsi="Century Gothic"/>
-          <w:b/>
-          <w:bCs/>
-          <w:sz w:val="24"/>
-          <w:szCs w:val="24"/>
-        </w:rPr>
-        <w:t>InserisciProdotto_</w:t>
+        <w:t>RFA3-Ordinazione_</w:t>
       </w:r>
       <w:r>
         <w:rPr>
@@ -961,10 +843,10 @@
       <w:r>
         <w:lastRenderedPageBreak/>
         <w:drawing>
-          <wp:inline distT="0" distB="0" distL="0" distR="0" wp14:anchorId="65AE2A09" wp14:editId="4BE880B4">
-            <wp:extent cx="5058481" cy="3429479"/>
-            <wp:effectExtent l="0" t="0" r="0" b="0"/>
-            <wp:docPr id="10" name="Immagine 10"/>
+          <wp:inline distT="0" distB="0" distL="0" distR="0" wp14:anchorId="64B6B87D" wp14:editId="5E996ED2">
+            <wp:extent cx="4563112" cy="3162741"/>
+            <wp:effectExtent l="0" t="0" r="8890" b="0"/>
+            <wp:docPr id="38" name="Immagine 38"/>
             <wp:cNvGraphicFramePr>
               <a:graphicFrameLocks xmlns:a="http://schemas.openxmlformats.org/drawingml/2006/main" noChangeAspect="1"/>
             </wp:cNvGraphicFramePr>
@@ -984,7 +866,7 @@
                   <pic:spPr>
                     <a:xfrm>
                       <a:off x="0" y="0"/>
-                      <a:ext cx="5058481" cy="3429479"/>
+                      <a:ext cx="4563112" cy="3162741"/>
                     </a:xfrm>
                     <a:prstGeom prst="rect">
                       <a:avLst/>
@@ -998,15 +880,6 @@
       </w:r>
     </w:p>
     <w:p>
-      <w:pPr>
-        <w:rPr>
-          <w:rFonts w:ascii="Century Gothic" w:hAnsi="Century Gothic"/>
-          <w:b/>
-          <w:bCs/>
-          <w:sz w:val="24"/>
-          <w:szCs w:val="24"/>
-        </w:rPr>
-      </w:pPr>
       <w:r>
         <w:rPr>
           <w:rFonts w:ascii="Century Gothic" w:hAnsi="Century Gothic"/>
@@ -1025,27 +898,7 @@
           <w:sz w:val="24"/>
           <w:szCs w:val="24"/>
         </w:rPr>
-        <w:t>RFR1</w:t>
-      </w:r>
-      <w:r>
-        <w:rPr>
-          <w:rFonts w:ascii="Century Gothic" w:hAnsi="Century Gothic"/>
-          <w:b/>
-          <w:bCs/>
-          <w:sz w:val="24"/>
-          <w:szCs w:val="24"/>
-        </w:rPr>
-        <w:t>-</w:t>
-      </w:r>
-      <w:r>
-        <w:rPr>
-          <w:rFonts w:ascii="Century Gothic" w:hAnsi="Century Gothic"/>
-          <w:b/>
-          <w:bCs/>
-          <w:sz w:val="24"/>
-          <w:szCs w:val="24"/>
-        </w:rPr>
-        <w:t>InserisciProdotto_</w:t>
+        <w:t>RFA3-Ordinazione_</w:t>
       </w:r>
       <w:r>
         <w:rPr>
@@ -1061,10 +914,10 @@
     <w:p>
       <w:r>
         <w:drawing>
-          <wp:inline distT="0" distB="0" distL="0" distR="0" wp14:anchorId="5D0CE02D" wp14:editId="0CF2DBF2">
-            <wp:extent cx="4229690" cy="3181794"/>
+          <wp:inline distT="0" distB="0" distL="0" distR="0" wp14:anchorId="04EADCE5" wp14:editId="59CE0B7E">
+            <wp:extent cx="4515480" cy="3162741"/>
             <wp:effectExtent l="0" t="0" r="0" b="0"/>
-            <wp:docPr id="12" name="Immagine 12"/>
+            <wp:docPr id="39" name="Immagine 39"/>
             <wp:cNvGraphicFramePr>
               <a:graphicFrameLocks xmlns:a="http://schemas.openxmlformats.org/drawingml/2006/main" noChangeAspect="1"/>
             </wp:cNvGraphicFramePr>
@@ -1084,7 +937,7 @@
                   <pic:spPr>
                     <a:xfrm>
                       <a:off x="0" y="0"/>
-                      <a:ext cx="4229690" cy="3181794"/>
+                      <a:ext cx="4515480" cy="3162741"/>
                     </a:xfrm>
                     <a:prstGeom prst="rect">
                       <a:avLst/>
@@ -1125,37 +978,17 @@
           <w:sz w:val="24"/>
           <w:szCs w:val="24"/>
         </w:rPr>
-        <w:t>RFR1</w:t>
-      </w:r>
-      <w:r>
-        <w:rPr>
-          <w:rFonts w:ascii="Century Gothic" w:hAnsi="Century Gothic"/>
-          <w:b/>
-          <w:bCs/>
-          <w:sz w:val="24"/>
-          <w:szCs w:val="24"/>
-        </w:rPr>
-        <w:t>-</w:t>
-      </w:r>
-      <w:r>
-        <w:rPr>
-          <w:rFonts w:ascii="Century Gothic" w:hAnsi="Century Gothic"/>
-          <w:b/>
-          <w:bCs/>
-          <w:sz w:val="24"/>
-          <w:szCs w:val="24"/>
-        </w:rPr>
-        <w:t>InserisciProdotto_</w:t>
-      </w:r>
-      <w:r>
-        <w:rPr>
-          <w:rFonts w:ascii="Century Gothic" w:hAnsi="Century Gothic"/>
-          <w:b/>
-          <w:bCs/>
-          <w:sz w:val="24"/>
-          <w:szCs w:val="24"/>
-        </w:rPr>
-        <w:t>1</w:t>
+        <w:t>RFA3-Ordinazione_</w:t>
+      </w:r>
+      <w:r>
+        <w:rPr>
+          <w:rFonts w:ascii="Century Gothic" w:hAnsi="Century Gothic"/>
+          <w:b/>
+          <w:bCs/>
+          <w:sz w:val="24"/>
+          <w:szCs w:val="24"/>
+        </w:rPr>
+        <w:t>10</w:t>
       </w:r>
     </w:p>
     <w:p>
@@ -1178,10 +1011,10 @@
         </w:rPr>
         <w:lastRenderedPageBreak/>
         <w:drawing>
-          <wp:inline distT="0" distB="0" distL="0" distR="0" wp14:anchorId="6DAD6889" wp14:editId="5F65C433">
-            <wp:extent cx="5134692" cy="4315427"/>
-            <wp:effectExtent l="0" t="0" r="8890" b="9525"/>
-            <wp:docPr id="13" name="Immagine 13"/>
+          <wp:inline distT="0" distB="0" distL="0" distR="0" wp14:anchorId="6A7168F1" wp14:editId="38C1836E">
+            <wp:extent cx="4534533" cy="3172268"/>
+            <wp:effectExtent l="0" t="0" r="0" b="9525"/>
+            <wp:docPr id="41" name="Immagine 41"/>
             <wp:cNvGraphicFramePr>
               <a:graphicFrameLocks xmlns:a="http://schemas.openxmlformats.org/drawingml/2006/main" noChangeAspect="1"/>
             </wp:cNvGraphicFramePr>
@@ -1201,7 +1034,7 @@
                   <pic:spPr>
                     <a:xfrm>
                       <a:off x="0" y="0"/>
-                      <a:ext cx="5134692" cy="4315427"/>
+                      <a:ext cx="4534533" cy="3172268"/>
                     </a:xfrm>
                     <a:prstGeom prst="rect">
                       <a:avLst/>
@@ -1215,12 +1048,53 @@
       </w:r>
     </w:p>
     <w:p>
+      <w:pPr>
+        <w:rPr>
+          <w:rFonts w:ascii="Century Gothic" w:hAnsi="Century Gothic"/>
+          <w:b/>
+          <w:bCs/>
+          <w:sz w:val="24"/>
+          <w:szCs w:val="24"/>
+        </w:rPr>
+      </w:pPr>
+      <w:r>
+        <w:rPr>
+          <w:rFonts w:ascii="Century Gothic" w:hAnsi="Century Gothic"/>
+          <w:b/>
+          <w:bCs/>
+          <w:sz w:val="24"/>
+          <w:szCs w:val="24"/>
+        </w:rPr>
+        <w:t>TC_</w:t>
+      </w:r>
+      <w:r>
+        <w:rPr>
+          <w:rFonts w:ascii="Century Gothic" w:hAnsi="Century Gothic"/>
+          <w:b/>
+          <w:bCs/>
+          <w:sz w:val="24"/>
+          <w:szCs w:val="24"/>
+        </w:rPr>
+        <w:t>RFA3-Ordinazione_1</w:t>
+      </w:r>
+      <w:r>
+        <w:rPr>
+          <w:rFonts w:ascii="Century Gothic" w:hAnsi="Century Gothic"/>
+          <w:b/>
+          <w:bCs/>
+          <w:sz w:val="24"/>
+          <w:szCs w:val="24"/>
+        </w:rPr>
+        <w:t>1</w:t>
+      </w:r>
+    </w:p>
+    <w:p>
       <w:r>
         <w:drawing>
-          <wp:inline distT="0" distB="0" distL="0" distR="0" wp14:anchorId="2512AC61" wp14:editId="38BA07F1">
-            <wp:extent cx="3743847" cy="1333686"/>
-            <wp:effectExtent l="0" t="0" r="9525" b="0"/>
-            <wp:docPr id="14" name="Immagine 14"/>
+          <wp:inline distT="0" distB="0" distL="0" distR="0" wp14:anchorId="6B7F252E" wp14:editId="432D9D5C">
+            <wp:extent cx="4534533" cy="3181794"/>
+            <wp:effectExtent l="0" t="0" r="0" b="0"/>
+            <wp:docPr id="43" name="Immagine 43"/>
             <wp:cNvGraphicFramePr>
               <a:graphicFrameLocks xmlns:a="http://schemas.openxmlformats.org/drawingml/2006/main" noChangeAspect="1"/>
             </wp:cNvGraphicFramePr>
@@ -1240,7 +1114,7 @@
                   <pic:spPr>
                     <a:xfrm>
                       <a:off x="0" y="0"/>
-                      <a:ext cx="3743847" cy="1333686"/>
+                      <a:ext cx="4534533" cy="3181794"/>
                     </a:xfrm>
                     <a:prstGeom prst="rect">
                       <a:avLst/>
@@ -1254,15 +1128,6 @@
       </w:r>
     </w:p>
     <w:p>
-      <w:pPr>
-        <w:rPr>
-          <w:rFonts w:ascii="Century Gothic" w:hAnsi="Century Gothic"/>
-          <w:b/>
-          <w:bCs/>
-          <w:sz w:val="24"/>
-          <w:szCs w:val="24"/>
-        </w:rPr>
-      </w:pPr>
       <w:r>
         <w:rPr>
           <w:rFonts w:ascii="Century Gothic" w:hAnsi="Century Gothic"/>
@@ -1281,27 +1146,7 @@
           <w:sz w:val="24"/>
           <w:szCs w:val="24"/>
         </w:rPr>
-        <w:t>RFR1</w:t>
-      </w:r>
-      <w:r>
-        <w:rPr>
-          <w:rFonts w:ascii="Century Gothic" w:hAnsi="Century Gothic"/>
-          <w:b/>
-          <w:bCs/>
-          <w:sz w:val="24"/>
-          <w:szCs w:val="24"/>
-        </w:rPr>
-        <w:t>-</w:t>
-      </w:r>
-      <w:r>
-        <w:rPr>
-          <w:rFonts w:ascii="Century Gothic" w:hAnsi="Century Gothic"/>
-          <w:b/>
-          <w:bCs/>
-          <w:sz w:val="24"/>
-          <w:szCs w:val="24"/>
-        </w:rPr>
-        <w:t>InserisciProdotto_</w:t>
+        <w:t>RFA3-Ordinazione_1</w:t>
       </w:r>
       <w:r>
         <w:rPr>
@@ -1318,10 +1163,10 @@
       <w:r>
         <w:lastRenderedPageBreak/>
         <w:drawing>
-          <wp:inline distT="0" distB="0" distL="0" distR="0" wp14:anchorId="5880B4E2" wp14:editId="63B59650">
-            <wp:extent cx="5134692" cy="4077269"/>
-            <wp:effectExtent l="0" t="0" r="8890" b="0"/>
-            <wp:docPr id="15" name="Immagine 15"/>
+          <wp:inline distT="0" distB="0" distL="0" distR="0" wp14:anchorId="2848509D" wp14:editId="5E2BC5DE">
+            <wp:extent cx="4848902" cy="3172268"/>
+            <wp:effectExtent l="0" t="0" r="8890" b="9525"/>
+            <wp:docPr id="44" name="Immagine 44"/>
             <wp:cNvGraphicFramePr>
               <a:graphicFrameLocks xmlns:a="http://schemas.openxmlformats.org/drawingml/2006/main" noChangeAspect="1"/>
             </wp:cNvGraphicFramePr>
@@ -1341,7 +1186,7 @@
                   <pic:spPr>
                     <a:xfrm>
                       <a:off x="0" y="0"/>
-                      <a:ext cx="5134692" cy="4077269"/>
+                      <a:ext cx="4848902" cy="3172268"/>
                     </a:xfrm>
                     <a:prstGeom prst="rect">
                       <a:avLst/>
@@ -1353,14 +1198,70 @@
           </wp:inline>
         </w:drawing>
       </w:r>
-    </w:p>
-    <w:p>
-      <w:r>
+      <w:bookmarkStart w:id="0" w:name="_GoBack"/>
+      <w:bookmarkEnd w:id="0"/>
+    </w:p>
+    <w:p>
+      <w:pPr>
+        <w:rPr>
+          <w:rFonts w:ascii="Century Gothic" w:hAnsi="Century Gothic"/>
+          <w:b/>
+          <w:bCs/>
+          <w:sz w:val="24"/>
+          <w:szCs w:val="24"/>
+        </w:rPr>
+      </w:pPr>
+      <w:r>
+        <w:rPr>
+          <w:rFonts w:ascii="Century Gothic" w:hAnsi="Century Gothic"/>
+          <w:b/>
+          <w:bCs/>
+          <w:sz w:val="24"/>
+          <w:szCs w:val="24"/>
+        </w:rPr>
+        <w:t>TC_</w:t>
+      </w:r>
+      <w:r>
+        <w:rPr>
+          <w:rFonts w:ascii="Century Gothic" w:hAnsi="Century Gothic"/>
+          <w:b/>
+          <w:bCs/>
+          <w:sz w:val="24"/>
+          <w:szCs w:val="24"/>
+        </w:rPr>
+        <w:t>RFR1</w:t>
+      </w:r>
+      <w:r>
+        <w:rPr>
+          <w:rFonts w:ascii="Century Gothic" w:hAnsi="Century Gothic"/>
+          <w:b/>
+          <w:bCs/>
+          <w:sz w:val="24"/>
+          <w:szCs w:val="24"/>
+        </w:rPr>
+        <w:t>-</w:t>
+      </w:r>
+      <w:r>
+        <w:rPr>
+          <w:rFonts w:ascii="Century Gothic" w:hAnsi="Century Gothic"/>
+          <w:b/>
+          <w:bCs/>
+          <w:sz w:val="24"/>
+          <w:szCs w:val="24"/>
+        </w:rPr>
+        <w:t>InserisciProdotto_1</w:t>
+      </w:r>
+    </w:p>
+    <w:p>
+      <w:r>
+        <w:rPr>
+          <w:noProof/>
+        </w:rPr>
         <w:drawing>
-          <wp:inline distT="0" distB="0" distL="0" distR="0" wp14:anchorId="68FD1278" wp14:editId="462E7867">
-            <wp:extent cx="6001588" cy="2029108"/>
-            <wp:effectExtent l="0" t="0" r="0" b="9525"/>
-            <wp:docPr id="16" name="Immagine 16"/>
+          <wp:inline distT="0" distB="0" distL="0" distR="0" wp14:anchorId="7E332EC4" wp14:editId="756C80C4">
+            <wp:extent cx="4972744" cy="2934109"/>
+            <wp:effectExtent l="0" t="0" r="0" b="0"/>
+            <wp:docPr id="3" name="Immagine 3"/>
             <wp:cNvGraphicFramePr>
               <a:graphicFrameLocks xmlns:a="http://schemas.openxmlformats.org/drawingml/2006/main" noChangeAspect="1"/>
             </wp:cNvGraphicFramePr>
@@ -1380,7 +1281,7 @@
                   <pic:spPr>
                     <a:xfrm>
                       <a:off x="0" y="0"/>
-                      <a:ext cx="6001588" cy="2029108"/>
+                      <a:ext cx="4972744" cy="2934109"/>
                     </a:xfrm>
                     <a:prstGeom prst="rect">
                       <a:avLst/>
@@ -1441,27 +1342,20 @@
           <w:sz w:val="24"/>
           <w:szCs w:val="24"/>
         </w:rPr>
-        <w:t>InserisciProdotto_</w:t>
-      </w:r>
-      <w:r>
-        <w:rPr>
-          <w:rFonts w:ascii="Century Gothic" w:hAnsi="Century Gothic"/>
-          <w:b/>
-          <w:bCs/>
-          <w:sz w:val="24"/>
-          <w:szCs w:val="24"/>
-        </w:rPr>
-        <w:t>3</w:t>
-      </w:r>
-    </w:p>
-    <w:p>
-      <w:r>
+        <w:t>InserisciProdotto_2</w:t>
+      </w:r>
+    </w:p>
+    <w:p>
+      <w:r>
+        <w:rPr>
+          <w:noProof/>
+        </w:rPr>
         <w:lastRenderedPageBreak/>
         <w:drawing>
-          <wp:inline distT="0" distB="0" distL="0" distR="0" wp14:anchorId="3C3C25CE" wp14:editId="435BB51C">
-            <wp:extent cx="5144218" cy="4286848"/>
+          <wp:inline distT="0" distB="0" distL="0" distR="0" wp14:anchorId="2EE0DD16" wp14:editId="0AEB2B4B">
+            <wp:extent cx="5048955" cy="3410426"/>
             <wp:effectExtent l="0" t="0" r="0" b="0"/>
-            <wp:docPr id="18" name="Immagine 18"/>
+            <wp:docPr id="4" name="Immagine 4"/>
             <wp:cNvGraphicFramePr>
               <a:graphicFrameLocks xmlns:a="http://schemas.openxmlformats.org/drawingml/2006/main" noChangeAspect="1"/>
             </wp:cNvGraphicFramePr>
@@ -1481,7 +1375,7 @@
                   <pic:spPr>
                     <a:xfrm>
                       <a:off x="0" y="0"/>
-                      <a:ext cx="5144218" cy="4286848"/>
+                      <a:ext cx="5048955" cy="3410426"/>
                     </a:xfrm>
                     <a:prstGeom prst="rect">
                       <a:avLst/>
@@ -1495,12 +1389,66 @@
       </w:r>
     </w:p>
     <w:p>
-      <w:r>
+      <w:pPr>
+        <w:rPr>
+          <w:rFonts w:ascii="Century Gothic" w:hAnsi="Century Gothic"/>
+          <w:b/>
+          <w:bCs/>
+          <w:sz w:val="24"/>
+          <w:szCs w:val="24"/>
+        </w:rPr>
+      </w:pPr>
+      <w:r>
+        <w:rPr>
+          <w:rFonts w:ascii="Century Gothic" w:hAnsi="Century Gothic"/>
+          <w:b/>
+          <w:bCs/>
+          <w:sz w:val="24"/>
+          <w:szCs w:val="24"/>
+        </w:rPr>
+        <w:t>TC_</w:t>
+      </w:r>
+      <w:r>
+        <w:rPr>
+          <w:rFonts w:ascii="Century Gothic" w:hAnsi="Century Gothic"/>
+          <w:b/>
+          <w:bCs/>
+          <w:sz w:val="24"/>
+          <w:szCs w:val="24"/>
+        </w:rPr>
+        <w:t>RFR1</w:t>
+      </w:r>
+      <w:r>
+        <w:rPr>
+          <w:rFonts w:ascii="Century Gothic" w:hAnsi="Century Gothic"/>
+          <w:b/>
+          <w:bCs/>
+          <w:sz w:val="24"/>
+          <w:szCs w:val="24"/>
+        </w:rPr>
+        <w:t>-</w:t>
+      </w:r>
+      <w:r>
+        <w:rPr>
+          <w:rFonts w:ascii="Century Gothic" w:hAnsi="Century Gothic"/>
+          <w:b/>
+          <w:bCs/>
+          <w:sz w:val="24"/>
+          <w:szCs w:val="24"/>
+        </w:rPr>
+        <w:t>InserisciProdotto_3</w:t>
+      </w:r>
+    </w:p>
+    <w:p>
+      <w:r>
+        <w:rPr>
+          <w:noProof/>
+        </w:rPr>
         <w:drawing>
-          <wp:inline distT="0" distB="0" distL="0" distR="0" wp14:anchorId="15A70AE4" wp14:editId="147CDDB9">
-            <wp:extent cx="5953956" cy="1781424"/>
+          <wp:inline distT="0" distB="0" distL="0" distR="0" wp14:anchorId="4D864DF1" wp14:editId="26CED994">
+            <wp:extent cx="5010849" cy="3400900"/>
             <wp:effectExtent l="0" t="0" r="0" b="9525"/>
-            <wp:docPr id="19" name="Immagine 19"/>
+            <wp:docPr id="5" name="Immagine 5"/>
             <wp:cNvGraphicFramePr>
               <a:graphicFrameLocks xmlns:a="http://schemas.openxmlformats.org/drawingml/2006/main" noChangeAspect="1"/>
             </wp:cNvGraphicFramePr>
@@ -1520,7 +1468,7 @@
                   <pic:spPr>
                     <a:xfrm>
                       <a:off x="0" y="0"/>
-                      <a:ext cx="5953956" cy="1781424"/>
+                      <a:ext cx="5010849" cy="3400900"/>
                     </a:xfrm>
                     <a:prstGeom prst="rect">
                       <a:avLst/>
@@ -1581,27 +1529,20 @@
           <w:sz w:val="24"/>
           <w:szCs w:val="24"/>
         </w:rPr>
-        <w:t>InserisciProdotto_</w:t>
-      </w:r>
-      <w:r>
-        <w:rPr>
-          <w:rFonts w:ascii="Century Gothic" w:hAnsi="Century Gothic"/>
-          <w:b/>
-          <w:bCs/>
-          <w:sz w:val="24"/>
-          <w:szCs w:val="24"/>
-        </w:rPr>
-        <w:t>4</w:t>
-      </w:r>
-    </w:p>
-    <w:p>
-      <w:r>
+        <w:t>InserisciProdotto_4</w:t>
+      </w:r>
+    </w:p>
+    <w:p>
+      <w:r>
+        <w:rPr>
+          <w:noProof/>
+        </w:rPr>
         <w:lastRenderedPageBreak/>
         <w:drawing>
-          <wp:inline distT="0" distB="0" distL="0" distR="0" wp14:anchorId="3BE58E6E" wp14:editId="7B6F8AAF">
-            <wp:extent cx="5106113" cy="4105848"/>
-            <wp:effectExtent l="0" t="0" r="0" b="9525"/>
-            <wp:docPr id="20" name="Immagine 20"/>
+          <wp:inline distT="0" distB="0" distL="0" distR="0" wp14:anchorId="61813F25" wp14:editId="1F39DBBB">
+            <wp:extent cx="5039428" cy="3410426"/>
+            <wp:effectExtent l="0" t="0" r="8890" b="0"/>
+            <wp:docPr id="6" name="Immagine 6"/>
             <wp:cNvGraphicFramePr>
               <a:graphicFrameLocks xmlns:a="http://schemas.openxmlformats.org/drawingml/2006/main" noChangeAspect="1"/>
             </wp:cNvGraphicFramePr>
@@ -1621,7 +1562,7 @@
                   <pic:spPr>
                     <a:xfrm>
                       <a:off x="0" y="0"/>
-                      <a:ext cx="5106113" cy="4105848"/>
+                      <a:ext cx="5039428" cy="3410426"/>
                     </a:xfrm>
                     <a:prstGeom prst="rect">
                       <a:avLst/>
@@ -1635,12 +1576,66 @@
       </w:r>
     </w:p>
     <w:p>
-      <w:r>
+      <w:pPr>
+        <w:rPr>
+          <w:rFonts w:ascii="Century Gothic" w:hAnsi="Century Gothic"/>
+          <w:b/>
+          <w:bCs/>
+          <w:sz w:val="24"/>
+          <w:szCs w:val="24"/>
+        </w:rPr>
+      </w:pPr>
+      <w:r>
+        <w:rPr>
+          <w:rFonts w:ascii="Century Gothic" w:hAnsi="Century Gothic"/>
+          <w:b/>
+          <w:bCs/>
+          <w:sz w:val="24"/>
+          <w:szCs w:val="24"/>
+        </w:rPr>
+        <w:t>TC_</w:t>
+      </w:r>
+      <w:r>
+        <w:rPr>
+          <w:rFonts w:ascii="Century Gothic" w:hAnsi="Century Gothic"/>
+          <w:b/>
+          <w:bCs/>
+          <w:sz w:val="24"/>
+          <w:szCs w:val="24"/>
+        </w:rPr>
+        <w:t>RFR1</w:t>
+      </w:r>
+      <w:r>
+        <w:rPr>
+          <w:rFonts w:ascii="Century Gothic" w:hAnsi="Century Gothic"/>
+          <w:b/>
+          <w:bCs/>
+          <w:sz w:val="24"/>
+          <w:szCs w:val="24"/>
+        </w:rPr>
+        <w:t>-</w:t>
+      </w:r>
+      <w:r>
+        <w:rPr>
+          <w:rFonts w:ascii="Century Gothic" w:hAnsi="Century Gothic"/>
+          <w:b/>
+          <w:bCs/>
+          <w:sz w:val="24"/>
+          <w:szCs w:val="24"/>
+        </w:rPr>
+        <w:t>InserisciProdotto_5</w:t>
+      </w:r>
+    </w:p>
+    <w:p>
+      <w:r>
+        <w:rPr>
+          <w:noProof/>
+        </w:rPr>
         <w:drawing>
-          <wp:inline distT="0" distB="0" distL="0" distR="0" wp14:anchorId="728E2106" wp14:editId="7EEA90CA">
-            <wp:extent cx="6001588" cy="2019582"/>
-            <wp:effectExtent l="0" t="0" r="0" b="0"/>
-            <wp:docPr id="21" name="Immagine 21"/>
+          <wp:inline distT="0" distB="0" distL="0" distR="0" wp14:anchorId="3853C6DA" wp14:editId="1E90B9F6">
+            <wp:extent cx="6120130" cy="2679700"/>
+            <wp:effectExtent l="0" t="0" r="0" b="6350"/>
+            <wp:docPr id="7" name="Immagine 7"/>
             <wp:cNvGraphicFramePr>
               <a:graphicFrameLocks xmlns:a="http://schemas.openxmlformats.org/drawingml/2006/main" noChangeAspect="1"/>
             </wp:cNvGraphicFramePr>
@@ -1660,7 +1655,7 @@
                   <pic:spPr>
                     <a:xfrm>
                       <a:off x="0" y="0"/>
-                      <a:ext cx="6001588" cy="2019582"/>
+                      <a:ext cx="6120130" cy="2679700"/>
                     </a:xfrm>
                     <a:prstGeom prst="rect">
                       <a:avLst/>
@@ -1721,27 +1716,20 @@
           <w:sz w:val="24"/>
           <w:szCs w:val="24"/>
         </w:rPr>
-        <w:t>InserisciProdotto_</w:t>
-      </w:r>
-      <w:r>
-        <w:rPr>
-          <w:rFonts w:ascii="Century Gothic" w:hAnsi="Century Gothic"/>
-          <w:b/>
-          <w:bCs/>
-          <w:sz w:val="24"/>
-          <w:szCs w:val="24"/>
-        </w:rPr>
-        <w:t>5</w:t>
-      </w:r>
-    </w:p>
-    <w:p>
-      <w:r>
+        <w:t>InserisciProdotto_6</w:t>
+      </w:r>
+    </w:p>
+    <w:p>
+      <w:r>
+        <w:rPr>
+          <w:noProof/>
+        </w:rPr>
         <w:lastRenderedPageBreak/>
         <w:drawing>
-          <wp:inline distT="0" distB="0" distL="0" distR="0" wp14:anchorId="0AD4685C" wp14:editId="4A1D703D">
-            <wp:extent cx="5153744" cy="4324954"/>
-            <wp:effectExtent l="0" t="0" r="0" b="0"/>
-            <wp:docPr id="23" name="Immagine 23"/>
+          <wp:inline distT="0" distB="0" distL="0" distR="0" wp14:anchorId="7EC11A80" wp14:editId="1A82BC2F">
+            <wp:extent cx="5096586" cy="3410426"/>
+            <wp:effectExtent l="0" t="0" r="8890" b="0"/>
+            <wp:docPr id="8" name="Immagine 8"/>
             <wp:cNvGraphicFramePr>
               <a:graphicFrameLocks xmlns:a="http://schemas.openxmlformats.org/drawingml/2006/main" noChangeAspect="1"/>
             </wp:cNvGraphicFramePr>
@@ -1761,7 +1749,7 @@
                   <pic:spPr>
                     <a:xfrm>
                       <a:off x="0" y="0"/>
-                      <a:ext cx="5153744" cy="4324954"/>
+                      <a:ext cx="5096586" cy="3410426"/>
                     </a:xfrm>
                     <a:prstGeom prst="rect">
                       <a:avLst/>
@@ -1775,12 +1763,66 @@
       </w:r>
     </w:p>
     <w:p>
-      <w:r>
+      <w:pPr>
+        <w:rPr>
+          <w:rFonts w:ascii="Century Gothic" w:hAnsi="Century Gothic"/>
+          <w:b/>
+          <w:bCs/>
+          <w:sz w:val="24"/>
+          <w:szCs w:val="24"/>
+        </w:rPr>
+      </w:pPr>
+      <w:r>
+        <w:rPr>
+          <w:rFonts w:ascii="Century Gothic" w:hAnsi="Century Gothic"/>
+          <w:b/>
+          <w:bCs/>
+          <w:sz w:val="24"/>
+          <w:szCs w:val="24"/>
+        </w:rPr>
+        <w:t>TC_</w:t>
+      </w:r>
+      <w:r>
+        <w:rPr>
+          <w:rFonts w:ascii="Century Gothic" w:hAnsi="Century Gothic"/>
+          <w:b/>
+          <w:bCs/>
+          <w:sz w:val="24"/>
+          <w:szCs w:val="24"/>
+        </w:rPr>
+        <w:t>RFR1</w:t>
+      </w:r>
+      <w:r>
+        <w:rPr>
+          <w:rFonts w:ascii="Century Gothic" w:hAnsi="Century Gothic"/>
+          <w:b/>
+          <w:bCs/>
+          <w:sz w:val="24"/>
+          <w:szCs w:val="24"/>
+        </w:rPr>
+        <w:t>-</w:t>
+      </w:r>
+      <w:r>
+        <w:rPr>
+          <w:rFonts w:ascii="Century Gothic" w:hAnsi="Century Gothic"/>
+          <w:b/>
+          <w:bCs/>
+          <w:sz w:val="24"/>
+          <w:szCs w:val="24"/>
+        </w:rPr>
+        <w:t>InserisciProdotto_7</w:t>
+      </w:r>
+    </w:p>
+    <w:p>
+      <w:r>
+        <w:rPr>
+          <w:noProof/>
+        </w:rPr>
         <w:drawing>
-          <wp:inline distT="0" distB="0" distL="0" distR="0" wp14:anchorId="4B743AB0" wp14:editId="69709EAE">
-            <wp:extent cx="6120130" cy="1623060"/>
-            <wp:effectExtent l="0" t="0" r="0" b="0"/>
-            <wp:docPr id="24" name="Immagine 24"/>
+          <wp:inline distT="0" distB="0" distL="0" distR="0" wp14:anchorId="7EFC4CEE" wp14:editId="7E6EA46E">
+            <wp:extent cx="5029902" cy="3381847"/>
+            <wp:effectExtent l="0" t="0" r="0" b="9525"/>
+            <wp:docPr id="11" name="Immagine 11"/>
             <wp:cNvGraphicFramePr>
               <a:graphicFrameLocks xmlns:a="http://schemas.openxmlformats.org/drawingml/2006/main" noChangeAspect="1"/>
             </wp:cNvGraphicFramePr>
@@ -1800,7 +1842,7 @@
                   <pic:spPr>
                     <a:xfrm>
                       <a:off x="0" y="0"/>
-                      <a:ext cx="6120130" cy="1623060"/>
+                      <a:ext cx="5029902" cy="3381847"/>
                     </a:xfrm>
                     <a:prstGeom prst="rect">
                       <a:avLst/>
@@ -1861,27 +1903,20 @@
           <w:sz w:val="24"/>
           <w:szCs w:val="24"/>
         </w:rPr>
-        <w:t>InserisciProdotto_</w:t>
-      </w:r>
-      <w:r>
-        <w:rPr>
-          <w:rFonts w:ascii="Century Gothic" w:hAnsi="Century Gothic"/>
-          <w:b/>
-          <w:bCs/>
-          <w:sz w:val="24"/>
-          <w:szCs w:val="24"/>
-        </w:rPr>
-        <w:t>6</w:t>
-      </w:r>
-    </w:p>
-    <w:p>
-      <w:r>
+        <w:t>InserisciProdotto_8</w:t>
+      </w:r>
+    </w:p>
+    <w:p>
+      <w:r>
+        <w:rPr>
+          <w:noProof/>
+        </w:rPr>
         <w:lastRenderedPageBreak/>
         <w:drawing>
-          <wp:inline distT="0" distB="0" distL="0" distR="0" wp14:anchorId="4CC3816C" wp14:editId="0001A87D">
-            <wp:extent cx="5182323" cy="4086795"/>
-            <wp:effectExtent l="0" t="0" r="0" b="9525"/>
-            <wp:docPr id="25" name="Immagine 25"/>
+          <wp:inline distT="0" distB="0" distL="0" distR="0" wp14:anchorId="65AE2A09" wp14:editId="4BE880B4">
+            <wp:extent cx="5058481" cy="3429479"/>
+            <wp:effectExtent l="0" t="0" r="0" b="0"/>
+            <wp:docPr id="10" name="Immagine 10"/>
             <wp:cNvGraphicFramePr>
               <a:graphicFrameLocks xmlns:a="http://schemas.openxmlformats.org/drawingml/2006/main" noChangeAspect="1"/>
             </wp:cNvGraphicFramePr>
@@ -1901,7 +1936,7 @@
                   <pic:spPr>
                     <a:xfrm>
                       <a:off x="0" y="0"/>
-                      <a:ext cx="5182323" cy="4086795"/>
+                      <a:ext cx="5058481" cy="3429479"/>
                     </a:xfrm>
                     <a:prstGeom prst="rect">
                       <a:avLst/>
@@ -1915,12 +1950,66 @@
       </w:r>
     </w:p>
     <w:p>
-      <w:r>
+      <w:pPr>
+        <w:rPr>
+          <w:rFonts w:ascii="Century Gothic" w:hAnsi="Century Gothic"/>
+          <w:b/>
+          <w:bCs/>
+          <w:sz w:val="24"/>
+          <w:szCs w:val="24"/>
+        </w:rPr>
+      </w:pPr>
+      <w:r>
+        <w:rPr>
+          <w:rFonts w:ascii="Century Gothic" w:hAnsi="Century Gothic"/>
+          <w:b/>
+          <w:bCs/>
+          <w:sz w:val="24"/>
+          <w:szCs w:val="24"/>
+        </w:rPr>
+        <w:t>TC_</w:t>
+      </w:r>
+      <w:r>
+        <w:rPr>
+          <w:rFonts w:ascii="Century Gothic" w:hAnsi="Century Gothic"/>
+          <w:b/>
+          <w:bCs/>
+          <w:sz w:val="24"/>
+          <w:szCs w:val="24"/>
+        </w:rPr>
+        <w:t>RFR1</w:t>
+      </w:r>
+      <w:r>
+        <w:rPr>
+          <w:rFonts w:ascii="Century Gothic" w:hAnsi="Century Gothic"/>
+          <w:b/>
+          <w:bCs/>
+          <w:sz w:val="24"/>
+          <w:szCs w:val="24"/>
+        </w:rPr>
+        <w:t>-</w:t>
+      </w:r>
+      <w:r>
+        <w:rPr>
+          <w:rFonts w:ascii="Century Gothic" w:hAnsi="Century Gothic"/>
+          <w:b/>
+          <w:bCs/>
+          <w:sz w:val="24"/>
+          <w:szCs w:val="24"/>
+        </w:rPr>
+        <w:t>InserisciProdotto_9</w:t>
+      </w:r>
+    </w:p>
+    <w:p>
+      <w:r>
+        <w:rPr>
+          <w:noProof/>
+        </w:rPr>
         <w:drawing>
-          <wp:inline distT="0" distB="0" distL="0" distR="0" wp14:anchorId="6580F229" wp14:editId="46C1BAC4">
-            <wp:extent cx="6030167" cy="2019582"/>
-            <wp:effectExtent l="0" t="0" r="8890" b="0"/>
-            <wp:docPr id="26" name="Immagine 26"/>
+          <wp:inline distT="0" distB="0" distL="0" distR="0" wp14:anchorId="5D0CE02D" wp14:editId="0CF2DBF2">
+            <wp:extent cx="4229690" cy="3181794"/>
+            <wp:effectExtent l="0" t="0" r="0" b="0"/>
+            <wp:docPr id="12" name="Immagine 12"/>
             <wp:cNvGraphicFramePr>
               <a:graphicFrameLocks xmlns:a="http://schemas.openxmlformats.org/drawingml/2006/main" noChangeAspect="1"/>
             </wp:cNvGraphicFramePr>
@@ -1940,7 +2029,7 @@
                   <pic:spPr>
                     <a:xfrm>
                       <a:off x="0" y="0"/>
-                      <a:ext cx="6030167" cy="2019582"/>
+                      <a:ext cx="4229690" cy="3181794"/>
                     </a:xfrm>
                     <a:prstGeom prst="rect">
                       <a:avLst/>
@@ -2001,27 +2090,34 @@
           <w:sz w:val="24"/>
           <w:szCs w:val="24"/>
         </w:rPr>
-        <w:t>InserisciProdotto_</w:t>
-      </w:r>
-      <w:r>
-        <w:rPr>
-          <w:rFonts w:ascii="Century Gothic" w:hAnsi="Century Gothic"/>
-          <w:b/>
-          <w:bCs/>
-          <w:sz w:val="24"/>
-          <w:szCs w:val="24"/>
-        </w:rPr>
-        <w:t>7</w:t>
-      </w:r>
-    </w:p>
-    <w:p>
-      <w:r>
+        <w:t>InserisciProdotto_1</w:t>
+      </w:r>
+    </w:p>
+    <w:p>
+      <w:pPr>
+        <w:rPr>
+          <w:rFonts w:ascii="Century Gothic" w:hAnsi="Century Gothic"/>
+          <w:b/>
+          <w:bCs/>
+          <w:sz w:val="24"/>
+          <w:szCs w:val="24"/>
+        </w:rPr>
+      </w:pPr>
+      <w:r>
+        <w:rPr>
+          <w:rFonts w:ascii="Century Gothic" w:hAnsi="Century Gothic"/>
+          <w:b/>
+          <w:bCs/>
+          <w:noProof/>
+          <w:sz w:val="24"/>
+          <w:szCs w:val="24"/>
+        </w:rPr>
         <w:lastRenderedPageBreak/>
         <w:drawing>
-          <wp:inline distT="0" distB="0" distL="0" distR="0" wp14:anchorId="5DFE18FE" wp14:editId="59EC2888">
-            <wp:extent cx="5220429" cy="4134427"/>
-            <wp:effectExtent l="0" t="0" r="0" b="0"/>
-            <wp:docPr id="27" name="Immagine 27"/>
+          <wp:inline distT="0" distB="0" distL="0" distR="0" wp14:anchorId="6DAD6889" wp14:editId="5F65C433">
+            <wp:extent cx="5134692" cy="4315427"/>
+            <wp:effectExtent l="0" t="0" r="8890" b="9525"/>
+            <wp:docPr id="13" name="Immagine 13"/>
             <wp:cNvGraphicFramePr>
               <a:graphicFrameLocks xmlns:a="http://schemas.openxmlformats.org/drawingml/2006/main" noChangeAspect="1"/>
             </wp:cNvGraphicFramePr>
@@ -2041,7 +2137,7 @@
                   <pic:spPr>
                     <a:xfrm>
                       <a:off x="0" y="0"/>
-                      <a:ext cx="5220429" cy="4134427"/>
+                      <a:ext cx="5134692" cy="4315427"/>
                     </a:xfrm>
                     <a:prstGeom prst="rect">
                       <a:avLst/>
@@ -2056,11 +2152,14 @@
     </w:p>
     <w:p>
       <w:r>
+        <w:rPr>
+          <w:noProof/>
+        </w:rPr>
         <w:drawing>
-          <wp:inline distT="0" distB="0" distL="0" distR="0" wp14:anchorId="0AEE43D6" wp14:editId="0EA7498D">
-            <wp:extent cx="6011114" cy="2019582"/>
-            <wp:effectExtent l="0" t="0" r="8890" b="0"/>
-            <wp:docPr id="28" name="Immagine 28"/>
+          <wp:inline distT="0" distB="0" distL="0" distR="0" wp14:anchorId="2512AC61" wp14:editId="38BA07F1">
+            <wp:extent cx="3743847" cy="1333686"/>
+            <wp:effectExtent l="0" t="0" r="9525" b="0"/>
+            <wp:docPr id="14" name="Immagine 14"/>
             <wp:cNvGraphicFramePr>
               <a:graphicFrameLocks xmlns:a="http://schemas.openxmlformats.org/drawingml/2006/main" noChangeAspect="1"/>
             </wp:cNvGraphicFramePr>
@@ -2080,7 +2179,7 @@
                   <pic:spPr>
                     <a:xfrm>
                       <a:off x="0" y="0"/>
-                      <a:ext cx="6011114" cy="2019582"/>
+                      <a:ext cx="3743847" cy="1333686"/>
                     </a:xfrm>
                     <a:prstGeom prst="rect">
                       <a:avLst/>
@@ -2141,27 +2240,20 @@
           <w:sz w:val="24"/>
           <w:szCs w:val="24"/>
         </w:rPr>
-        <w:t>InserisciProdotto_</w:t>
-      </w:r>
-      <w:r>
-        <w:rPr>
-          <w:rFonts w:ascii="Century Gothic" w:hAnsi="Century Gothic"/>
-          <w:b/>
-          <w:bCs/>
-          <w:sz w:val="24"/>
-          <w:szCs w:val="24"/>
-        </w:rPr>
-        <w:t>8</w:t>
-      </w:r>
-    </w:p>
-    <w:p>
-      <w:r>
+        <w:t>InserisciProdotto_2</w:t>
+      </w:r>
+    </w:p>
+    <w:p>
+      <w:r>
+        <w:rPr>
+          <w:noProof/>
+        </w:rPr>
         <w:lastRenderedPageBreak/>
         <w:drawing>
-          <wp:inline distT="0" distB="0" distL="0" distR="0" wp14:anchorId="1E224E59" wp14:editId="7FC9F660">
-            <wp:extent cx="5144218" cy="4096322"/>
-            <wp:effectExtent l="0" t="0" r="0" b="0"/>
-            <wp:docPr id="29" name="Immagine 29"/>
+          <wp:inline distT="0" distB="0" distL="0" distR="0" wp14:anchorId="5880B4E2" wp14:editId="63B59650">
+            <wp:extent cx="5134692" cy="4077269"/>
+            <wp:effectExtent l="0" t="0" r="8890" b="0"/>
+            <wp:docPr id="15" name="Immagine 15"/>
             <wp:cNvGraphicFramePr>
               <a:graphicFrameLocks xmlns:a="http://schemas.openxmlformats.org/drawingml/2006/main" noChangeAspect="1"/>
             </wp:cNvGraphicFramePr>
@@ -2181,7 +2273,7 @@
                   <pic:spPr>
                     <a:xfrm>
                       <a:off x="0" y="0"/>
-                      <a:ext cx="5144218" cy="4096322"/>
+                      <a:ext cx="5134692" cy="4077269"/>
                     </a:xfrm>
                     <a:prstGeom prst="rect">
                       <a:avLst/>
@@ -2196,11 +2288,14 @@
     </w:p>
     <w:p>
       <w:r>
+        <w:rPr>
+          <w:noProof/>
+        </w:rPr>
         <w:drawing>
-          <wp:inline distT="0" distB="0" distL="0" distR="0" wp14:anchorId="46DFD131" wp14:editId="64556899">
-            <wp:extent cx="5963482" cy="2029108"/>
+          <wp:inline distT="0" distB="0" distL="0" distR="0" wp14:anchorId="68FD1278" wp14:editId="462E7867">
+            <wp:extent cx="6001588" cy="2029108"/>
             <wp:effectExtent l="0" t="0" r="0" b="9525"/>
-            <wp:docPr id="30" name="Immagine 30"/>
+            <wp:docPr id="16" name="Immagine 16"/>
             <wp:cNvGraphicFramePr>
               <a:graphicFrameLocks xmlns:a="http://schemas.openxmlformats.org/drawingml/2006/main" noChangeAspect="1"/>
             </wp:cNvGraphicFramePr>
@@ -2220,7 +2315,7 @@
                   <pic:spPr>
                     <a:xfrm>
                       <a:off x="0" y="0"/>
-                      <a:ext cx="5963482" cy="2029108"/>
+                      <a:ext cx="6001588" cy="2029108"/>
                     </a:xfrm>
                     <a:prstGeom prst="rect">
                       <a:avLst/>
@@ -2281,27 +2376,20 @@
           <w:sz w:val="24"/>
           <w:szCs w:val="24"/>
         </w:rPr>
-        <w:t>InserisciProdotto_</w:t>
-      </w:r>
-      <w:r>
-        <w:rPr>
-          <w:rFonts w:ascii="Century Gothic" w:hAnsi="Century Gothic"/>
-          <w:b/>
-          <w:bCs/>
-          <w:sz w:val="24"/>
-          <w:szCs w:val="24"/>
-        </w:rPr>
-        <w:t>9</w:t>
-      </w:r>
-    </w:p>
-    <w:p>
-      <w:r>
+        <w:t>InserisciProdotto_3</w:t>
+      </w:r>
+    </w:p>
+    <w:p>
+      <w:r>
+        <w:rPr>
+          <w:noProof/>
+        </w:rPr>
         <w:lastRenderedPageBreak/>
         <w:drawing>
-          <wp:inline distT="0" distB="0" distL="0" distR="0" wp14:anchorId="231EF945" wp14:editId="41432ADC">
-            <wp:extent cx="5134692" cy="3877216"/>
-            <wp:effectExtent l="0" t="0" r="8890" b="9525"/>
-            <wp:docPr id="31" name="Immagine 31"/>
+          <wp:inline distT="0" distB="0" distL="0" distR="0" wp14:anchorId="3C3C25CE" wp14:editId="435BB51C">
+            <wp:extent cx="5144218" cy="4286848"/>
+            <wp:effectExtent l="0" t="0" r="0" b="0"/>
+            <wp:docPr id="18" name="Immagine 18"/>
             <wp:cNvGraphicFramePr>
               <a:graphicFrameLocks xmlns:a="http://schemas.openxmlformats.org/drawingml/2006/main" noChangeAspect="1"/>
             </wp:cNvGraphicFramePr>
@@ -2321,7 +2409,7 @@
                   <pic:spPr>
                     <a:xfrm>
                       <a:off x="0" y="0"/>
-                      <a:ext cx="5134692" cy="3877216"/>
+                      <a:ext cx="5144218" cy="4286848"/>
                     </a:xfrm>
                     <a:prstGeom prst="rect">
                       <a:avLst/>
@@ -2336,11 +2424,14 @@
     </w:p>
     <w:p>
       <w:r>
+        <w:rPr>
+          <w:noProof/>
+        </w:rPr>
         <w:drawing>
-          <wp:inline distT="0" distB="0" distL="0" distR="0" wp14:anchorId="1F3744F4" wp14:editId="2C228CCE">
-            <wp:extent cx="3210373" cy="2029108"/>
-            <wp:effectExtent l="0" t="0" r="9525" b="9525"/>
-            <wp:docPr id="32" name="Immagine 32"/>
+          <wp:inline distT="0" distB="0" distL="0" distR="0" wp14:anchorId="15A70AE4" wp14:editId="147CDDB9">
+            <wp:extent cx="5953956" cy="1781424"/>
+            <wp:effectExtent l="0" t="0" r="0" b="9525"/>
+            <wp:docPr id="19" name="Immagine 19"/>
             <wp:cNvGraphicFramePr>
               <a:graphicFrameLocks xmlns:a="http://schemas.openxmlformats.org/drawingml/2006/main" noChangeAspect="1"/>
             </wp:cNvGraphicFramePr>
@@ -2360,6 +2451,822 @@
                   <pic:spPr>
                     <a:xfrm>
                       <a:off x="0" y="0"/>
+                      <a:ext cx="5953956" cy="1781424"/>
+                    </a:xfrm>
+                    <a:prstGeom prst="rect">
+                      <a:avLst/>
+                    </a:prstGeom>
+                  </pic:spPr>
+                </pic:pic>
+              </a:graphicData>
+            </a:graphic>
+          </wp:inline>
+        </w:drawing>
+      </w:r>
+    </w:p>
+    <w:p>
+      <w:pPr>
+        <w:rPr>
+          <w:rFonts w:ascii="Century Gothic" w:hAnsi="Century Gothic"/>
+          <w:b/>
+          <w:bCs/>
+          <w:sz w:val="24"/>
+          <w:szCs w:val="24"/>
+        </w:rPr>
+      </w:pPr>
+      <w:r>
+        <w:rPr>
+          <w:rFonts w:ascii="Century Gothic" w:hAnsi="Century Gothic"/>
+          <w:b/>
+          <w:bCs/>
+          <w:sz w:val="24"/>
+          <w:szCs w:val="24"/>
+        </w:rPr>
+        <w:t>TC_</w:t>
+      </w:r>
+      <w:r>
+        <w:rPr>
+          <w:rFonts w:ascii="Century Gothic" w:hAnsi="Century Gothic"/>
+          <w:b/>
+          <w:bCs/>
+          <w:sz w:val="24"/>
+          <w:szCs w:val="24"/>
+        </w:rPr>
+        <w:t>RFR1</w:t>
+      </w:r>
+      <w:r>
+        <w:rPr>
+          <w:rFonts w:ascii="Century Gothic" w:hAnsi="Century Gothic"/>
+          <w:b/>
+          <w:bCs/>
+          <w:sz w:val="24"/>
+          <w:szCs w:val="24"/>
+        </w:rPr>
+        <w:t>-</w:t>
+      </w:r>
+      <w:r>
+        <w:rPr>
+          <w:rFonts w:ascii="Century Gothic" w:hAnsi="Century Gothic"/>
+          <w:b/>
+          <w:bCs/>
+          <w:sz w:val="24"/>
+          <w:szCs w:val="24"/>
+        </w:rPr>
+        <w:t>InserisciProdotto_4</w:t>
+      </w:r>
+    </w:p>
+    <w:p>
+      <w:r>
+        <w:rPr>
+          <w:noProof/>
+        </w:rPr>
+        <w:lastRenderedPageBreak/>
+        <w:drawing>
+          <wp:inline distT="0" distB="0" distL="0" distR="0" wp14:anchorId="3BE58E6E" wp14:editId="7B6F8AAF">
+            <wp:extent cx="5106113" cy="4105848"/>
+            <wp:effectExtent l="0" t="0" r="0" b="9525"/>
+            <wp:docPr id="20" name="Immagine 20"/>
+            <wp:cNvGraphicFramePr>
+              <a:graphicFrameLocks xmlns:a="http://schemas.openxmlformats.org/drawingml/2006/main" noChangeAspect="1"/>
+            </wp:cNvGraphicFramePr>
+            <a:graphic xmlns:a="http://schemas.openxmlformats.org/drawingml/2006/main">
+              <a:graphicData uri="http://schemas.openxmlformats.org/drawingml/2006/picture">
+                <pic:pic xmlns:pic="http://schemas.openxmlformats.org/drawingml/2006/picture">
+                  <pic:nvPicPr>
+                    <pic:cNvPr id="1" name=""/>
+                    <pic:cNvPicPr/>
+                  </pic:nvPicPr>
+                  <pic:blipFill>
+                    <a:blip r:embed="rId33"/>
+                    <a:stretch>
+                      <a:fillRect/>
+                    </a:stretch>
+                  </pic:blipFill>
+                  <pic:spPr>
+                    <a:xfrm>
+                      <a:off x="0" y="0"/>
+                      <a:ext cx="5106113" cy="4105848"/>
+                    </a:xfrm>
+                    <a:prstGeom prst="rect">
+                      <a:avLst/>
+                    </a:prstGeom>
+                  </pic:spPr>
+                </pic:pic>
+              </a:graphicData>
+            </a:graphic>
+          </wp:inline>
+        </w:drawing>
+      </w:r>
+    </w:p>
+    <w:p>
+      <w:r>
+        <w:rPr>
+          <w:noProof/>
+        </w:rPr>
+        <w:drawing>
+          <wp:inline distT="0" distB="0" distL="0" distR="0" wp14:anchorId="728E2106" wp14:editId="7EEA90CA">
+            <wp:extent cx="6001588" cy="2019582"/>
+            <wp:effectExtent l="0" t="0" r="0" b="0"/>
+            <wp:docPr id="21" name="Immagine 21"/>
+            <wp:cNvGraphicFramePr>
+              <a:graphicFrameLocks xmlns:a="http://schemas.openxmlformats.org/drawingml/2006/main" noChangeAspect="1"/>
+            </wp:cNvGraphicFramePr>
+            <a:graphic xmlns:a="http://schemas.openxmlformats.org/drawingml/2006/main">
+              <a:graphicData uri="http://schemas.openxmlformats.org/drawingml/2006/picture">
+                <pic:pic xmlns:pic="http://schemas.openxmlformats.org/drawingml/2006/picture">
+                  <pic:nvPicPr>
+                    <pic:cNvPr id="1" name=""/>
+                    <pic:cNvPicPr/>
+                  </pic:nvPicPr>
+                  <pic:blipFill>
+                    <a:blip r:embed="rId34"/>
+                    <a:stretch>
+                      <a:fillRect/>
+                    </a:stretch>
+                  </pic:blipFill>
+                  <pic:spPr>
+                    <a:xfrm>
+                      <a:off x="0" y="0"/>
+                      <a:ext cx="6001588" cy="2019582"/>
+                    </a:xfrm>
+                    <a:prstGeom prst="rect">
+                      <a:avLst/>
+                    </a:prstGeom>
+                  </pic:spPr>
+                </pic:pic>
+              </a:graphicData>
+            </a:graphic>
+          </wp:inline>
+        </w:drawing>
+      </w:r>
+    </w:p>
+    <w:p>
+      <w:pPr>
+        <w:rPr>
+          <w:rFonts w:ascii="Century Gothic" w:hAnsi="Century Gothic"/>
+          <w:b/>
+          <w:bCs/>
+          <w:sz w:val="24"/>
+          <w:szCs w:val="24"/>
+        </w:rPr>
+      </w:pPr>
+      <w:r>
+        <w:rPr>
+          <w:rFonts w:ascii="Century Gothic" w:hAnsi="Century Gothic"/>
+          <w:b/>
+          <w:bCs/>
+          <w:sz w:val="24"/>
+          <w:szCs w:val="24"/>
+        </w:rPr>
+        <w:t>TC_</w:t>
+      </w:r>
+      <w:r>
+        <w:rPr>
+          <w:rFonts w:ascii="Century Gothic" w:hAnsi="Century Gothic"/>
+          <w:b/>
+          <w:bCs/>
+          <w:sz w:val="24"/>
+          <w:szCs w:val="24"/>
+        </w:rPr>
+        <w:t>RFR1</w:t>
+      </w:r>
+      <w:r>
+        <w:rPr>
+          <w:rFonts w:ascii="Century Gothic" w:hAnsi="Century Gothic"/>
+          <w:b/>
+          <w:bCs/>
+          <w:sz w:val="24"/>
+          <w:szCs w:val="24"/>
+        </w:rPr>
+        <w:t>-</w:t>
+      </w:r>
+      <w:r>
+        <w:rPr>
+          <w:rFonts w:ascii="Century Gothic" w:hAnsi="Century Gothic"/>
+          <w:b/>
+          <w:bCs/>
+          <w:sz w:val="24"/>
+          <w:szCs w:val="24"/>
+        </w:rPr>
+        <w:t>InserisciProdotto_5</w:t>
+      </w:r>
+    </w:p>
+    <w:p>
+      <w:r>
+        <w:rPr>
+          <w:noProof/>
+        </w:rPr>
+        <w:lastRenderedPageBreak/>
+        <w:drawing>
+          <wp:inline distT="0" distB="0" distL="0" distR="0" wp14:anchorId="0AD4685C" wp14:editId="4A1D703D">
+            <wp:extent cx="5153744" cy="4324954"/>
+            <wp:effectExtent l="0" t="0" r="0" b="0"/>
+            <wp:docPr id="23" name="Immagine 23"/>
+            <wp:cNvGraphicFramePr>
+              <a:graphicFrameLocks xmlns:a="http://schemas.openxmlformats.org/drawingml/2006/main" noChangeAspect="1"/>
+            </wp:cNvGraphicFramePr>
+            <a:graphic xmlns:a="http://schemas.openxmlformats.org/drawingml/2006/main">
+              <a:graphicData uri="http://schemas.openxmlformats.org/drawingml/2006/picture">
+                <pic:pic xmlns:pic="http://schemas.openxmlformats.org/drawingml/2006/picture">
+                  <pic:nvPicPr>
+                    <pic:cNvPr id="1" name=""/>
+                    <pic:cNvPicPr/>
+                  </pic:nvPicPr>
+                  <pic:blipFill>
+                    <a:blip r:embed="rId35"/>
+                    <a:stretch>
+                      <a:fillRect/>
+                    </a:stretch>
+                  </pic:blipFill>
+                  <pic:spPr>
+                    <a:xfrm>
+                      <a:off x="0" y="0"/>
+                      <a:ext cx="5153744" cy="4324954"/>
+                    </a:xfrm>
+                    <a:prstGeom prst="rect">
+                      <a:avLst/>
+                    </a:prstGeom>
+                  </pic:spPr>
+                </pic:pic>
+              </a:graphicData>
+            </a:graphic>
+          </wp:inline>
+        </w:drawing>
+      </w:r>
+    </w:p>
+    <w:p>
+      <w:r>
+        <w:rPr>
+          <w:noProof/>
+        </w:rPr>
+        <w:drawing>
+          <wp:inline distT="0" distB="0" distL="0" distR="0" wp14:anchorId="4B743AB0" wp14:editId="69709EAE">
+            <wp:extent cx="6120130" cy="1623060"/>
+            <wp:effectExtent l="0" t="0" r="0" b="0"/>
+            <wp:docPr id="24" name="Immagine 24"/>
+            <wp:cNvGraphicFramePr>
+              <a:graphicFrameLocks xmlns:a="http://schemas.openxmlformats.org/drawingml/2006/main" noChangeAspect="1"/>
+            </wp:cNvGraphicFramePr>
+            <a:graphic xmlns:a="http://schemas.openxmlformats.org/drawingml/2006/main">
+              <a:graphicData uri="http://schemas.openxmlformats.org/drawingml/2006/picture">
+                <pic:pic xmlns:pic="http://schemas.openxmlformats.org/drawingml/2006/picture">
+                  <pic:nvPicPr>
+                    <pic:cNvPr id="1" name=""/>
+                    <pic:cNvPicPr/>
+                  </pic:nvPicPr>
+                  <pic:blipFill>
+                    <a:blip r:embed="rId36"/>
+                    <a:stretch>
+                      <a:fillRect/>
+                    </a:stretch>
+                  </pic:blipFill>
+                  <pic:spPr>
+                    <a:xfrm>
+                      <a:off x="0" y="0"/>
+                      <a:ext cx="6120130" cy="1623060"/>
+                    </a:xfrm>
+                    <a:prstGeom prst="rect">
+                      <a:avLst/>
+                    </a:prstGeom>
+                  </pic:spPr>
+                </pic:pic>
+              </a:graphicData>
+            </a:graphic>
+          </wp:inline>
+        </w:drawing>
+      </w:r>
+    </w:p>
+    <w:p>
+      <w:pPr>
+        <w:rPr>
+          <w:rFonts w:ascii="Century Gothic" w:hAnsi="Century Gothic"/>
+          <w:b/>
+          <w:bCs/>
+          <w:sz w:val="24"/>
+          <w:szCs w:val="24"/>
+        </w:rPr>
+      </w:pPr>
+      <w:r>
+        <w:rPr>
+          <w:rFonts w:ascii="Century Gothic" w:hAnsi="Century Gothic"/>
+          <w:b/>
+          <w:bCs/>
+          <w:sz w:val="24"/>
+          <w:szCs w:val="24"/>
+        </w:rPr>
+        <w:t>TC_</w:t>
+      </w:r>
+      <w:r>
+        <w:rPr>
+          <w:rFonts w:ascii="Century Gothic" w:hAnsi="Century Gothic"/>
+          <w:b/>
+          <w:bCs/>
+          <w:sz w:val="24"/>
+          <w:szCs w:val="24"/>
+        </w:rPr>
+        <w:t>RFR1</w:t>
+      </w:r>
+      <w:r>
+        <w:rPr>
+          <w:rFonts w:ascii="Century Gothic" w:hAnsi="Century Gothic"/>
+          <w:b/>
+          <w:bCs/>
+          <w:sz w:val="24"/>
+          <w:szCs w:val="24"/>
+        </w:rPr>
+        <w:t>-</w:t>
+      </w:r>
+      <w:r>
+        <w:rPr>
+          <w:rFonts w:ascii="Century Gothic" w:hAnsi="Century Gothic"/>
+          <w:b/>
+          <w:bCs/>
+          <w:sz w:val="24"/>
+          <w:szCs w:val="24"/>
+        </w:rPr>
+        <w:t>InserisciProdotto_6</w:t>
+      </w:r>
+    </w:p>
+    <w:p>
+      <w:r>
+        <w:rPr>
+          <w:noProof/>
+        </w:rPr>
+        <w:lastRenderedPageBreak/>
+        <w:drawing>
+          <wp:inline distT="0" distB="0" distL="0" distR="0" wp14:anchorId="4CC3816C" wp14:editId="0001A87D">
+            <wp:extent cx="5182323" cy="4086795"/>
+            <wp:effectExtent l="0" t="0" r="0" b="9525"/>
+            <wp:docPr id="25" name="Immagine 25"/>
+            <wp:cNvGraphicFramePr>
+              <a:graphicFrameLocks xmlns:a="http://schemas.openxmlformats.org/drawingml/2006/main" noChangeAspect="1"/>
+            </wp:cNvGraphicFramePr>
+            <a:graphic xmlns:a="http://schemas.openxmlformats.org/drawingml/2006/main">
+              <a:graphicData uri="http://schemas.openxmlformats.org/drawingml/2006/picture">
+                <pic:pic xmlns:pic="http://schemas.openxmlformats.org/drawingml/2006/picture">
+                  <pic:nvPicPr>
+                    <pic:cNvPr id="1" name=""/>
+                    <pic:cNvPicPr/>
+                  </pic:nvPicPr>
+                  <pic:blipFill>
+                    <a:blip r:embed="rId37"/>
+                    <a:stretch>
+                      <a:fillRect/>
+                    </a:stretch>
+                  </pic:blipFill>
+                  <pic:spPr>
+                    <a:xfrm>
+                      <a:off x="0" y="0"/>
+                      <a:ext cx="5182323" cy="4086795"/>
+                    </a:xfrm>
+                    <a:prstGeom prst="rect">
+                      <a:avLst/>
+                    </a:prstGeom>
+                  </pic:spPr>
+                </pic:pic>
+              </a:graphicData>
+            </a:graphic>
+          </wp:inline>
+        </w:drawing>
+      </w:r>
+    </w:p>
+    <w:p>
+      <w:r>
+        <w:rPr>
+          <w:noProof/>
+        </w:rPr>
+        <w:drawing>
+          <wp:inline distT="0" distB="0" distL="0" distR="0" wp14:anchorId="6580F229" wp14:editId="46C1BAC4">
+            <wp:extent cx="6030167" cy="2019582"/>
+            <wp:effectExtent l="0" t="0" r="8890" b="0"/>
+            <wp:docPr id="26" name="Immagine 26"/>
+            <wp:cNvGraphicFramePr>
+              <a:graphicFrameLocks xmlns:a="http://schemas.openxmlformats.org/drawingml/2006/main" noChangeAspect="1"/>
+            </wp:cNvGraphicFramePr>
+            <a:graphic xmlns:a="http://schemas.openxmlformats.org/drawingml/2006/main">
+              <a:graphicData uri="http://schemas.openxmlformats.org/drawingml/2006/picture">
+                <pic:pic xmlns:pic="http://schemas.openxmlformats.org/drawingml/2006/picture">
+                  <pic:nvPicPr>
+                    <pic:cNvPr id="1" name=""/>
+                    <pic:cNvPicPr/>
+                  </pic:nvPicPr>
+                  <pic:blipFill>
+                    <a:blip r:embed="rId38"/>
+                    <a:stretch>
+                      <a:fillRect/>
+                    </a:stretch>
+                  </pic:blipFill>
+                  <pic:spPr>
+                    <a:xfrm>
+                      <a:off x="0" y="0"/>
+                      <a:ext cx="6030167" cy="2019582"/>
+                    </a:xfrm>
+                    <a:prstGeom prst="rect">
+                      <a:avLst/>
+                    </a:prstGeom>
+                  </pic:spPr>
+                </pic:pic>
+              </a:graphicData>
+            </a:graphic>
+          </wp:inline>
+        </w:drawing>
+      </w:r>
+    </w:p>
+    <w:p>
+      <w:pPr>
+        <w:rPr>
+          <w:rFonts w:ascii="Century Gothic" w:hAnsi="Century Gothic"/>
+          <w:b/>
+          <w:bCs/>
+          <w:sz w:val="24"/>
+          <w:szCs w:val="24"/>
+        </w:rPr>
+      </w:pPr>
+      <w:r>
+        <w:rPr>
+          <w:rFonts w:ascii="Century Gothic" w:hAnsi="Century Gothic"/>
+          <w:b/>
+          <w:bCs/>
+          <w:sz w:val="24"/>
+          <w:szCs w:val="24"/>
+        </w:rPr>
+        <w:t>TC_</w:t>
+      </w:r>
+      <w:r>
+        <w:rPr>
+          <w:rFonts w:ascii="Century Gothic" w:hAnsi="Century Gothic"/>
+          <w:b/>
+          <w:bCs/>
+          <w:sz w:val="24"/>
+          <w:szCs w:val="24"/>
+        </w:rPr>
+        <w:t>RFR1</w:t>
+      </w:r>
+      <w:r>
+        <w:rPr>
+          <w:rFonts w:ascii="Century Gothic" w:hAnsi="Century Gothic"/>
+          <w:b/>
+          <w:bCs/>
+          <w:sz w:val="24"/>
+          <w:szCs w:val="24"/>
+        </w:rPr>
+        <w:t>-</w:t>
+      </w:r>
+      <w:r>
+        <w:rPr>
+          <w:rFonts w:ascii="Century Gothic" w:hAnsi="Century Gothic"/>
+          <w:b/>
+          <w:bCs/>
+          <w:sz w:val="24"/>
+          <w:szCs w:val="24"/>
+        </w:rPr>
+        <w:t>InserisciProdotto_7</w:t>
+      </w:r>
+    </w:p>
+    <w:p>
+      <w:r>
+        <w:rPr>
+          <w:noProof/>
+        </w:rPr>
+        <w:lastRenderedPageBreak/>
+        <w:drawing>
+          <wp:inline distT="0" distB="0" distL="0" distR="0" wp14:anchorId="5DFE18FE" wp14:editId="59EC2888">
+            <wp:extent cx="5220429" cy="4134427"/>
+            <wp:effectExtent l="0" t="0" r="0" b="0"/>
+            <wp:docPr id="27" name="Immagine 27"/>
+            <wp:cNvGraphicFramePr>
+              <a:graphicFrameLocks xmlns:a="http://schemas.openxmlformats.org/drawingml/2006/main" noChangeAspect="1"/>
+            </wp:cNvGraphicFramePr>
+            <a:graphic xmlns:a="http://schemas.openxmlformats.org/drawingml/2006/main">
+              <a:graphicData uri="http://schemas.openxmlformats.org/drawingml/2006/picture">
+                <pic:pic xmlns:pic="http://schemas.openxmlformats.org/drawingml/2006/picture">
+                  <pic:nvPicPr>
+                    <pic:cNvPr id="1" name=""/>
+                    <pic:cNvPicPr/>
+                  </pic:nvPicPr>
+                  <pic:blipFill>
+                    <a:blip r:embed="rId39"/>
+                    <a:stretch>
+                      <a:fillRect/>
+                    </a:stretch>
+                  </pic:blipFill>
+                  <pic:spPr>
+                    <a:xfrm>
+                      <a:off x="0" y="0"/>
+                      <a:ext cx="5220429" cy="4134427"/>
+                    </a:xfrm>
+                    <a:prstGeom prst="rect">
+                      <a:avLst/>
+                    </a:prstGeom>
+                  </pic:spPr>
+                </pic:pic>
+              </a:graphicData>
+            </a:graphic>
+          </wp:inline>
+        </w:drawing>
+      </w:r>
+    </w:p>
+    <w:p>
+      <w:r>
+        <w:rPr>
+          <w:noProof/>
+        </w:rPr>
+        <w:drawing>
+          <wp:inline distT="0" distB="0" distL="0" distR="0" wp14:anchorId="0AEE43D6" wp14:editId="0EA7498D">
+            <wp:extent cx="6011114" cy="2019582"/>
+            <wp:effectExtent l="0" t="0" r="8890" b="0"/>
+            <wp:docPr id="28" name="Immagine 28"/>
+            <wp:cNvGraphicFramePr>
+              <a:graphicFrameLocks xmlns:a="http://schemas.openxmlformats.org/drawingml/2006/main" noChangeAspect="1"/>
+            </wp:cNvGraphicFramePr>
+            <a:graphic xmlns:a="http://schemas.openxmlformats.org/drawingml/2006/main">
+              <a:graphicData uri="http://schemas.openxmlformats.org/drawingml/2006/picture">
+                <pic:pic xmlns:pic="http://schemas.openxmlformats.org/drawingml/2006/picture">
+                  <pic:nvPicPr>
+                    <pic:cNvPr id="1" name=""/>
+                    <pic:cNvPicPr/>
+                  </pic:nvPicPr>
+                  <pic:blipFill>
+                    <a:blip r:embed="rId40"/>
+                    <a:stretch>
+                      <a:fillRect/>
+                    </a:stretch>
+                  </pic:blipFill>
+                  <pic:spPr>
+                    <a:xfrm>
+                      <a:off x="0" y="0"/>
+                      <a:ext cx="6011114" cy="2019582"/>
+                    </a:xfrm>
+                    <a:prstGeom prst="rect">
+                      <a:avLst/>
+                    </a:prstGeom>
+                  </pic:spPr>
+                </pic:pic>
+              </a:graphicData>
+            </a:graphic>
+          </wp:inline>
+        </w:drawing>
+      </w:r>
+    </w:p>
+    <w:p>
+      <w:pPr>
+        <w:rPr>
+          <w:rFonts w:ascii="Century Gothic" w:hAnsi="Century Gothic"/>
+          <w:b/>
+          <w:bCs/>
+          <w:sz w:val="24"/>
+          <w:szCs w:val="24"/>
+        </w:rPr>
+      </w:pPr>
+      <w:r>
+        <w:rPr>
+          <w:rFonts w:ascii="Century Gothic" w:hAnsi="Century Gothic"/>
+          <w:b/>
+          <w:bCs/>
+          <w:sz w:val="24"/>
+          <w:szCs w:val="24"/>
+        </w:rPr>
+        <w:t>TC_</w:t>
+      </w:r>
+      <w:r>
+        <w:rPr>
+          <w:rFonts w:ascii="Century Gothic" w:hAnsi="Century Gothic"/>
+          <w:b/>
+          <w:bCs/>
+          <w:sz w:val="24"/>
+          <w:szCs w:val="24"/>
+        </w:rPr>
+        <w:t>RFR1</w:t>
+      </w:r>
+      <w:r>
+        <w:rPr>
+          <w:rFonts w:ascii="Century Gothic" w:hAnsi="Century Gothic"/>
+          <w:b/>
+          <w:bCs/>
+          <w:sz w:val="24"/>
+          <w:szCs w:val="24"/>
+        </w:rPr>
+        <w:t>-</w:t>
+      </w:r>
+      <w:r>
+        <w:rPr>
+          <w:rFonts w:ascii="Century Gothic" w:hAnsi="Century Gothic"/>
+          <w:b/>
+          <w:bCs/>
+          <w:sz w:val="24"/>
+          <w:szCs w:val="24"/>
+        </w:rPr>
+        <w:t>InserisciProdotto_8</w:t>
+      </w:r>
+    </w:p>
+    <w:p>
+      <w:r>
+        <w:rPr>
+          <w:noProof/>
+        </w:rPr>
+        <w:lastRenderedPageBreak/>
+        <w:drawing>
+          <wp:inline distT="0" distB="0" distL="0" distR="0" wp14:anchorId="1E224E59" wp14:editId="7FC9F660">
+            <wp:extent cx="5144218" cy="4096322"/>
+            <wp:effectExtent l="0" t="0" r="0" b="0"/>
+            <wp:docPr id="29" name="Immagine 29"/>
+            <wp:cNvGraphicFramePr>
+              <a:graphicFrameLocks xmlns:a="http://schemas.openxmlformats.org/drawingml/2006/main" noChangeAspect="1"/>
+            </wp:cNvGraphicFramePr>
+            <a:graphic xmlns:a="http://schemas.openxmlformats.org/drawingml/2006/main">
+              <a:graphicData uri="http://schemas.openxmlformats.org/drawingml/2006/picture">
+                <pic:pic xmlns:pic="http://schemas.openxmlformats.org/drawingml/2006/picture">
+                  <pic:nvPicPr>
+                    <pic:cNvPr id="1" name=""/>
+                    <pic:cNvPicPr/>
+                  </pic:nvPicPr>
+                  <pic:blipFill>
+                    <a:blip r:embed="rId41"/>
+                    <a:stretch>
+                      <a:fillRect/>
+                    </a:stretch>
+                  </pic:blipFill>
+                  <pic:spPr>
+                    <a:xfrm>
+                      <a:off x="0" y="0"/>
+                      <a:ext cx="5144218" cy="4096322"/>
+                    </a:xfrm>
+                    <a:prstGeom prst="rect">
+                      <a:avLst/>
+                    </a:prstGeom>
+                  </pic:spPr>
+                </pic:pic>
+              </a:graphicData>
+            </a:graphic>
+          </wp:inline>
+        </w:drawing>
+      </w:r>
+    </w:p>
+    <w:p>
+      <w:r>
+        <w:rPr>
+          <w:noProof/>
+        </w:rPr>
+        <w:drawing>
+          <wp:inline distT="0" distB="0" distL="0" distR="0" wp14:anchorId="46DFD131" wp14:editId="64556899">
+            <wp:extent cx="5963482" cy="2029108"/>
+            <wp:effectExtent l="0" t="0" r="0" b="9525"/>
+            <wp:docPr id="30" name="Immagine 30"/>
+            <wp:cNvGraphicFramePr>
+              <a:graphicFrameLocks xmlns:a="http://schemas.openxmlformats.org/drawingml/2006/main" noChangeAspect="1"/>
+            </wp:cNvGraphicFramePr>
+            <a:graphic xmlns:a="http://schemas.openxmlformats.org/drawingml/2006/main">
+              <a:graphicData uri="http://schemas.openxmlformats.org/drawingml/2006/picture">
+                <pic:pic xmlns:pic="http://schemas.openxmlformats.org/drawingml/2006/picture">
+                  <pic:nvPicPr>
+                    <pic:cNvPr id="1" name=""/>
+                    <pic:cNvPicPr/>
+                  </pic:nvPicPr>
+                  <pic:blipFill>
+                    <a:blip r:embed="rId42"/>
+                    <a:stretch>
+                      <a:fillRect/>
+                    </a:stretch>
+                  </pic:blipFill>
+                  <pic:spPr>
+                    <a:xfrm>
+                      <a:off x="0" y="0"/>
+                      <a:ext cx="5963482" cy="2029108"/>
+                    </a:xfrm>
+                    <a:prstGeom prst="rect">
+                      <a:avLst/>
+                    </a:prstGeom>
+                  </pic:spPr>
+                </pic:pic>
+              </a:graphicData>
+            </a:graphic>
+          </wp:inline>
+        </w:drawing>
+      </w:r>
+    </w:p>
+    <w:p>
+      <w:pPr>
+        <w:rPr>
+          <w:rFonts w:ascii="Century Gothic" w:hAnsi="Century Gothic"/>
+          <w:b/>
+          <w:bCs/>
+          <w:sz w:val="24"/>
+          <w:szCs w:val="24"/>
+        </w:rPr>
+      </w:pPr>
+      <w:r>
+        <w:rPr>
+          <w:rFonts w:ascii="Century Gothic" w:hAnsi="Century Gothic"/>
+          <w:b/>
+          <w:bCs/>
+          <w:sz w:val="24"/>
+          <w:szCs w:val="24"/>
+        </w:rPr>
+        <w:t>TC_</w:t>
+      </w:r>
+      <w:r>
+        <w:rPr>
+          <w:rFonts w:ascii="Century Gothic" w:hAnsi="Century Gothic"/>
+          <w:b/>
+          <w:bCs/>
+          <w:sz w:val="24"/>
+          <w:szCs w:val="24"/>
+        </w:rPr>
+        <w:t>RFR1</w:t>
+      </w:r>
+      <w:r>
+        <w:rPr>
+          <w:rFonts w:ascii="Century Gothic" w:hAnsi="Century Gothic"/>
+          <w:b/>
+          <w:bCs/>
+          <w:sz w:val="24"/>
+          <w:szCs w:val="24"/>
+        </w:rPr>
+        <w:t>-</w:t>
+      </w:r>
+      <w:r>
+        <w:rPr>
+          <w:rFonts w:ascii="Century Gothic" w:hAnsi="Century Gothic"/>
+          <w:b/>
+          <w:bCs/>
+          <w:sz w:val="24"/>
+          <w:szCs w:val="24"/>
+        </w:rPr>
+        <w:t>InserisciProdotto_9</w:t>
+      </w:r>
+    </w:p>
+    <w:p>
+      <w:r>
+        <w:rPr>
+          <w:noProof/>
+        </w:rPr>
+        <w:lastRenderedPageBreak/>
+        <w:drawing>
+          <wp:inline distT="0" distB="0" distL="0" distR="0" wp14:anchorId="231EF945" wp14:editId="41432ADC">
+            <wp:extent cx="5134692" cy="3877216"/>
+            <wp:effectExtent l="0" t="0" r="8890" b="9525"/>
+            <wp:docPr id="31" name="Immagine 31"/>
+            <wp:cNvGraphicFramePr>
+              <a:graphicFrameLocks xmlns:a="http://schemas.openxmlformats.org/drawingml/2006/main" noChangeAspect="1"/>
+            </wp:cNvGraphicFramePr>
+            <a:graphic xmlns:a="http://schemas.openxmlformats.org/drawingml/2006/main">
+              <a:graphicData uri="http://schemas.openxmlformats.org/drawingml/2006/picture">
+                <pic:pic xmlns:pic="http://schemas.openxmlformats.org/drawingml/2006/picture">
+                  <pic:nvPicPr>
+                    <pic:cNvPr id="1" name=""/>
+                    <pic:cNvPicPr/>
+                  </pic:nvPicPr>
+                  <pic:blipFill>
+                    <a:blip r:embed="rId43"/>
+                    <a:stretch>
+                      <a:fillRect/>
+                    </a:stretch>
+                  </pic:blipFill>
+                  <pic:spPr>
+                    <a:xfrm>
+                      <a:off x="0" y="0"/>
+                      <a:ext cx="5134692" cy="3877216"/>
+                    </a:xfrm>
+                    <a:prstGeom prst="rect">
+                      <a:avLst/>
+                    </a:prstGeom>
+                  </pic:spPr>
+                </pic:pic>
+              </a:graphicData>
+            </a:graphic>
+          </wp:inline>
+        </w:drawing>
+      </w:r>
+    </w:p>
+    <w:p>
+      <w:r>
+        <w:rPr>
+          <w:noProof/>
+        </w:rPr>
+        <w:drawing>
+          <wp:inline distT="0" distB="0" distL="0" distR="0" wp14:anchorId="1F3744F4" wp14:editId="2C228CCE">
+            <wp:extent cx="3210373" cy="2029108"/>
+            <wp:effectExtent l="0" t="0" r="9525" b="9525"/>
+            <wp:docPr id="32" name="Immagine 32"/>
+            <wp:cNvGraphicFramePr>
+              <a:graphicFrameLocks xmlns:a="http://schemas.openxmlformats.org/drawingml/2006/main" noChangeAspect="1"/>
+            </wp:cNvGraphicFramePr>
+            <a:graphic xmlns:a="http://schemas.openxmlformats.org/drawingml/2006/main">
+              <a:graphicData uri="http://schemas.openxmlformats.org/drawingml/2006/picture">
+                <pic:pic xmlns:pic="http://schemas.openxmlformats.org/drawingml/2006/picture">
+                  <pic:nvPicPr>
+                    <pic:cNvPr id="1" name=""/>
+                    <pic:cNvPicPr/>
+                  </pic:nvPicPr>
+                  <pic:blipFill>
+                    <a:blip r:embed="rId44"/>
+                    <a:stretch>
+                      <a:fillRect/>
+                    </a:stretch>
+                  </pic:blipFill>
+                  <pic:spPr>
+                    <a:xfrm>
+                      <a:off x="0" y="0"/>
                       <a:ext cx="3210373" cy="2029108"/>
                     </a:xfrm>
                     <a:prstGeom prst="rect">
@@ -2372,9 +3279,8 @@
           </wp:inline>
         </w:drawing>
       </w:r>
-      <w:bookmarkStart w:id="0" w:name="_GoBack"/>
-      <w:bookmarkEnd w:id="0"/>
-    </w:p>
+    </w:p>
+    <w:p/>
     <w:sectPr>
       <w:pgSz w:w="11906" w:h="16838"/>
       <w:pgMar w:top="1417" w:right="1134" w:bottom="1134" w:left="1134" w:header="708" w:footer="708" w:gutter="0"/>
@@ -2508,6 +3414,7 @@
     <w:lsdException w:name="HTML Sample" w:semiHidden="1" w:unhideWhenUsed="1"/>
     <w:lsdException w:name="HTML Typewriter" w:semiHidden="1" w:unhideWhenUsed="1"/>
     <w:lsdException w:name="HTML Variable" w:semiHidden="1" w:unhideWhenUsed="1"/>
+    <w:lsdException w:name="Normal Table" w:semiHidden="1" w:unhideWhenUsed="1"/>
     <w:lsdException w:name="annotation subject" w:semiHidden="1" w:unhideWhenUsed="1"/>
     <w:lsdException w:name="No List" w:semiHidden="1" w:unhideWhenUsed="1"/>
     <w:lsdException w:name="Outline List 1" w:semiHidden="1" w:unhideWhenUsed="1"/>
@@ -2553,9 +3460,11 @@
     <w:lsdException w:name="Table Subtle 1" w:semiHidden="1" w:unhideWhenUsed="1"/>
     <w:lsdException w:name="Table Subtle 2" w:semiHidden="1" w:unhideWhenUsed="1"/>
     <w:lsdException w:name="Table Web 1" w:semiHidden="1" w:unhideWhenUsed="1"/>
+    <w:lsdException w:name="Table Web 2" w:semiHidden="1" w:unhideWhenUsed="1"/>
     <w:lsdException w:name="Table Web 3" w:semiHidden="1" w:unhideWhenUsed="1"/>
     <w:lsdException w:name="Balloon Text" w:semiHidden="1" w:unhideWhenUsed="1"/>
     <w:lsdException w:name="Table Grid" w:uiPriority="39"/>
+    <w:lsdException w:name="Table Theme" w:semiHidden="1" w:unhideWhenUsed="1"/>
     <w:lsdException w:name="Placeholder Text" w:semiHidden="1"/>
     <w:lsdException w:name="No Spacing" w:uiPriority="1" w:qFormat="1"/>
     <w:lsdException w:name="Light Shading" w:uiPriority="60"/>

</xml_diff>

<commit_message>
Aggiornati i test con selenium
</commit_message>
<xml_diff>
--- a/selenium_testing/doc-testing2.docx
+++ b/selenium_testing/doc-testing2.docx
@@ -247,34 +247,25 @@
           <w:sz w:val="24"/>
           <w:szCs w:val="24"/>
         </w:rPr>
-        <w:t>RFA3-Ordinazione_</w:t>
-      </w:r>
-      <w:r>
-        <w:rPr>
-          <w:rFonts w:ascii="Century Gothic" w:hAnsi="Century Gothic"/>
-          <w:b/>
-          <w:bCs/>
-          <w:sz w:val="24"/>
-          <w:szCs w:val="24"/>
-        </w:rPr>
-        <w:t>1</w:t>
-      </w:r>
-    </w:p>
-    <w:p>
-      <w:pPr>
-        <w:rPr>
-          <w:rFonts w:ascii="Century Gothic" w:hAnsi="Century Gothic"/>
-          <w:b/>
-          <w:bCs/>
-          <w:sz w:val="24"/>
-          <w:szCs w:val="24"/>
-        </w:rPr>
-      </w:pPr>
-      <w:r>
-        <w:rPr>
-          <w:rFonts w:ascii="Century Gothic" w:hAnsi="Century Gothic"/>
-          <w:b/>
-          <w:bCs/>
+        <w:t>RFA3-Ordinazione_1</w:t>
+      </w:r>
+    </w:p>
+    <w:p>
+      <w:pPr>
+        <w:rPr>
+          <w:rFonts w:ascii="Century Gothic" w:hAnsi="Century Gothic"/>
+          <w:b/>
+          <w:bCs/>
+          <w:sz w:val="24"/>
+          <w:szCs w:val="24"/>
+        </w:rPr>
+      </w:pPr>
+      <w:r>
+        <w:rPr>
+          <w:rFonts w:ascii="Century Gothic" w:hAnsi="Century Gothic"/>
+          <w:b/>
+          <w:bCs/>
+          <w:noProof/>
           <w:sz w:val="24"/>
           <w:szCs w:val="24"/>
         </w:rPr>
@@ -344,21 +335,14 @@
           <w:sz w:val="24"/>
           <w:szCs w:val="24"/>
         </w:rPr>
-        <w:t>RFA3-Ordinazione_</w:t>
-      </w:r>
-      <w:r>
-        <w:rPr>
-          <w:rFonts w:ascii="Century Gothic" w:hAnsi="Century Gothic"/>
-          <w:b/>
-          <w:bCs/>
-          <w:sz w:val="24"/>
-          <w:szCs w:val="24"/>
-        </w:rPr>
-        <w:t>2</w:t>
-      </w:r>
-    </w:p>
-    <w:p>
-      <w:r>
+        <w:t>RFA3-Ordinazione_2</w:t>
+      </w:r>
+    </w:p>
+    <w:p>
+      <w:r>
+        <w:rPr>
+          <w:noProof/>
+        </w:rPr>
         <w:drawing>
           <wp:inline distT="0" distB="0" distL="0" distR="0" wp14:anchorId="49D5D87E" wp14:editId="5778BD4D">
             <wp:extent cx="4706007" cy="3153215"/>
@@ -424,21 +408,14 @@
           <w:sz w:val="24"/>
           <w:szCs w:val="24"/>
         </w:rPr>
-        <w:t>RFA3-Ordinazione_</w:t>
-      </w:r>
-      <w:r>
-        <w:rPr>
-          <w:rFonts w:ascii="Century Gothic" w:hAnsi="Century Gothic"/>
-          <w:b/>
-          <w:bCs/>
-          <w:sz w:val="24"/>
-          <w:szCs w:val="24"/>
-        </w:rPr>
-        <w:t>3</w:t>
-      </w:r>
-    </w:p>
-    <w:p>
-      <w:r>
+        <w:t>RFA3-Ordinazione_3</w:t>
+      </w:r>
+    </w:p>
+    <w:p>
+      <w:r>
+        <w:rPr>
+          <w:noProof/>
+        </w:rPr>
         <w:drawing>
           <wp:inline distT="0" distB="0" distL="0" distR="0" wp14:anchorId="149C8765" wp14:editId="38894AFF">
             <wp:extent cx="4467849" cy="3181794"/>
@@ -504,21 +481,14 @@
           <w:sz w:val="24"/>
           <w:szCs w:val="24"/>
         </w:rPr>
-        <w:t>RFA3-Ordinazione_</w:t>
-      </w:r>
-      <w:r>
-        <w:rPr>
-          <w:rFonts w:ascii="Century Gothic" w:hAnsi="Century Gothic"/>
-          <w:b/>
-          <w:bCs/>
-          <w:sz w:val="24"/>
-          <w:szCs w:val="24"/>
-        </w:rPr>
-        <w:t>4</w:t>
-      </w:r>
-    </w:p>
-    <w:p>
-      <w:r>
+        <w:t>RFA3-Ordinazione_4</w:t>
+      </w:r>
+    </w:p>
+    <w:p>
+      <w:r>
+        <w:rPr>
+          <w:noProof/>
+        </w:rPr>
         <w:lastRenderedPageBreak/>
         <w:drawing>
           <wp:inline distT="0" distB="0" distL="0" distR="0" wp14:anchorId="2C9C37C3" wp14:editId="2331C9CE">
@@ -585,21 +555,14 @@
           <w:sz w:val="24"/>
           <w:szCs w:val="24"/>
         </w:rPr>
-        <w:t>RFA3-Ordinazione_</w:t>
-      </w:r>
-      <w:r>
-        <w:rPr>
-          <w:rFonts w:ascii="Century Gothic" w:hAnsi="Century Gothic"/>
-          <w:b/>
-          <w:bCs/>
-          <w:sz w:val="24"/>
-          <w:szCs w:val="24"/>
-        </w:rPr>
-        <w:t>5</w:t>
-      </w:r>
-    </w:p>
-    <w:p>
-      <w:r>
+        <w:t>RFA3-Ordinazione_5</w:t>
+      </w:r>
+    </w:p>
+    <w:p>
+      <w:r>
+        <w:rPr>
+          <w:noProof/>
+        </w:rPr>
         <w:drawing>
           <wp:inline distT="0" distB="0" distL="0" distR="0" wp14:anchorId="0E08FA41" wp14:editId="7B74D0C9">
             <wp:extent cx="4582164" cy="3162741"/>
@@ -665,21 +628,14 @@
           <w:sz w:val="24"/>
           <w:szCs w:val="24"/>
         </w:rPr>
-        <w:t>RFA3-Ordinazione_</w:t>
-      </w:r>
-      <w:r>
-        <w:rPr>
-          <w:rFonts w:ascii="Century Gothic" w:hAnsi="Century Gothic"/>
-          <w:b/>
-          <w:bCs/>
-          <w:sz w:val="24"/>
-          <w:szCs w:val="24"/>
-        </w:rPr>
-        <w:t>6</w:t>
-      </w:r>
-    </w:p>
-    <w:p>
-      <w:r>
+        <w:t>RFA3-Ordinazione_6</w:t>
+      </w:r>
+    </w:p>
+    <w:p>
+      <w:r>
+        <w:rPr>
+          <w:noProof/>
+        </w:rPr>
         <w:lastRenderedPageBreak/>
         <w:drawing>
           <wp:inline distT="0" distB="0" distL="0" distR="0" wp14:anchorId="371B60BA" wp14:editId="171640AD">
@@ -746,21 +702,14 @@
           <w:sz w:val="24"/>
           <w:szCs w:val="24"/>
         </w:rPr>
-        <w:t>RFA3-Ordinazione_</w:t>
-      </w:r>
-      <w:r>
-        <w:rPr>
-          <w:rFonts w:ascii="Century Gothic" w:hAnsi="Century Gothic"/>
-          <w:b/>
-          <w:bCs/>
-          <w:sz w:val="24"/>
-          <w:szCs w:val="24"/>
-        </w:rPr>
-        <w:t>7</w:t>
-      </w:r>
-    </w:p>
-    <w:p>
-      <w:r>
+        <w:t>RFA3-Ordinazione_7</w:t>
+      </w:r>
+    </w:p>
+    <w:p>
+      <w:r>
+        <w:rPr>
+          <w:noProof/>
+        </w:rPr>
         <w:drawing>
           <wp:inline distT="0" distB="0" distL="0" distR="0" wp14:anchorId="4A75E6B9" wp14:editId="0FE34D5C">
             <wp:extent cx="6030167" cy="3458058"/>
@@ -826,21 +775,14 @@
           <w:sz w:val="24"/>
           <w:szCs w:val="24"/>
         </w:rPr>
-        <w:t>RFA3-Ordinazione_</w:t>
-      </w:r>
-      <w:r>
-        <w:rPr>
-          <w:rFonts w:ascii="Century Gothic" w:hAnsi="Century Gothic"/>
-          <w:b/>
-          <w:bCs/>
-          <w:sz w:val="24"/>
-          <w:szCs w:val="24"/>
-        </w:rPr>
-        <w:t>8</w:t>
-      </w:r>
-    </w:p>
-    <w:p>
-      <w:r>
+        <w:t>RFA3-Ordinazione_8</w:t>
+      </w:r>
+    </w:p>
+    <w:p>
+      <w:r>
+        <w:rPr>
+          <w:noProof/>
+        </w:rPr>
         <w:lastRenderedPageBreak/>
         <w:drawing>
           <wp:inline distT="0" distB="0" distL="0" distR="0" wp14:anchorId="64B6B87D" wp14:editId="5E996ED2">
@@ -898,21 +840,14 @@
           <w:sz w:val="24"/>
           <w:szCs w:val="24"/>
         </w:rPr>
-        <w:t>RFA3-Ordinazione_</w:t>
-      </w:r>
-      <w:r>
-        <w:rPr>
-          <w:rFonts w:ascii="Century Gothic" w:hAnsi="Century Gothic"/>
-          <w:b/>
-          <w:bCs/>
-          <w:sz w:val="24"/>
-          <w:szCs w:val="24"/>
-        </w:rPr>
-        <w:t>9</w:t>
-      </w:r>
-    </w:p>
-    <w:p>
-      <w:r>
+        <w:t>RFA3-Ordinazione_9</w:t>
+      </w:r>
+    </w:p>
+    <w:p>
+      <w:r>
+        <w:rPr>
+          <w:noProof/>
+        </w:rPr>
         <w:drawing>
           <wp:inline distT="0" distB="0" distL="0" distR="0" wp14:anchorId="04EADCE5" wp14:editId="59CE0B7E">
             <wp:extent cx="4515480" cy="3162741"/>
@@ -978,34 +913,25 @@
           <w:sz w:val="24"/>
           <w:szCs w:val="24"/>
         </w:rPr>
-        <w:t>RFA3-Ordinazione_</w:t>
-      </w:r>
-      <w:r>
-        <w:rPr>
-          <w:rFonts w:ascii="Century Gothic" w:hAnsi="Century Gothic"/>
-          <w:b/>
-          <w:bCs/>
-          <w:sz w:val="24"/>
-          <w:szCs w:val="24"/>
-        </w:rPr>
-        <w:t>10</w:t>
-      </w:r>
-    </w:p>
-    <w:p>
-      <w:pPr>
-        <w:rPr>
-          <w:rFonts w:ascii="Century Gothic" w:hAnsi="Century Gothic"/>
-          <w:b/>
-          <w:bCs/>
-          <w:sz w:val="24"/>
-          <w:szCs w:val="24"/>
-        </w:rPr>
-      </w:pPr>
-      <w:r>
-        <w:rPr>
-          <w:rFonts w:ascii="Century Gothic" w:hAnsi="Century Gothic"/>
-          <w:b/>
-          <w:bCs/>
+        <w:t>RFA3-Ordinazione_10</w:t>
+      </w:r>
+    </w:p>
+    <w:p>
+      <w:pPr>
+        <w:rPr>
+          <w:rFonts w:ascii="Century Gothic" w:hAnsi="Century Gothic"/>
+          <w:b/>
+          <w:bCs/>
+          <w:sz w:val="24"/>
+          <w:szCs w:val="24"/>
+        </w:rPr>
+      </w:pPr>
+      <w:r>
+        <w:rPr>
+          <w:rFonts w:ascii="Century Gothic" w:hAnsi="Century Gothic"/>
+          <w:b/>
+          <w:bCs/>
+          <w:noProof/>
           <w:sz w:val="24"/>
           <w:szCs w:val="24"/>
         </w:rPr>
@@ -1075,21 +1001,14 @@
           <w:sz w:val="24"/>
           <w:szCs w:val="24"/>
         </w:rPr>
-        <w:t>RFA3-Ordinazione_1</w:t>
-      </w:r>
-      <w:r>
-        <w:rPr>
-          <w:rFonts w:ascii="Century Gothic" w:hAnsi="Century Gothic"/>
-          <w:b/>
-          <w:bCs/>
-          <w:sz w:val="24"/>
-          <w:szCs w:val="24"/>
-        </w:rPr>
-        <w:t>1</w:t>
-      </w:r>
-    </w:p>
-    <w:p>
-      <w:r>
+        <w:t>RFA3-Ordinazione_11</w:t>
+      </w:r>
+    </w:p>
+    <w:p>
+      <w:r>
+        <w:rPr>
+          <w:noProof/>
+        </w:rPr>
         <w:drawing>
           <wp:inline distT="0" distB="0" distL="0" distR="0" wp14:anchorId="6B7F252E" wp14:editId="432D9D5C">
             <wp:extent cx="4534533" cy="3181794"/>
@@ -1146,21 +1065,14 @@
           <w:sz w:val="24"/>
           <w:szCs w:val="24"/>
         </w:rPr>
-        <w:t>RFA3-Ordinazione_1</w:t>
-      </w:r>
-      <w:r>
-        <w:rPr>
-          <w:rFonts w:ascii="Century Gothic" w:hAnsi="Century Gothic"/>
-          <w:b/>
-          <w:bCs/>
-          <w:sz w:val="24"/>
-          <w:szCs w:val="24"/>
-        </w:rPr>
-        <w:t>2</w:t>
-      </w:r>
-    </w:p>
-    <w:p>
-      <w:r>
+        <w:t>RFA3-Ordinazione_12</w:t>
+      </w:r>
+    </w:p>
+    <w:p>
+      <w:r>
+        <w:rPr>
+          <w:noProof/>
+        </w:rPr>
         <w:lastRenderedPageBreak/>
         <w:drawing>
           <wp:inline distT="0" distB="0" distL="0" distR="0" wp14:anchorId="2848509D" wp14:editId="5E2BC5DE">
@@ -1198,8 +1110,6 @@
           </wp:inline>
         </w:drawing>
       </w:r>
-      <w:bookmarkStart w:id="0" w:name="_GoBack"/>
-      <w:bookmarkEnd w:id="0"/>
     </w:p>
     <w:p>
       <w:pPr>
@@ -3280,7 +3190,2107 @@
         </w:drawing>
       </w:r>
     </w:p>
-    <w:p/>
+    <w:p>
+      <w:r>
+        <w:rPr>
+          <w:rFonts w:ascii="Century Gothic" w:hAnsi="Century Gothic"/>
+          <w:b/>
+          <w:bCs/>
+          <w:sz w:val="24"/>
+          <w:szCs w:val="24"/>
+        </w:rPr>
+        <w:t>TC_RFU</w:t>
+      </w:r>
+      <w:r>
+        <w:rPr>
+          <w:rFonts w:ascii="Century Gothic" w:hAnsi="Century Gothic"/>
+          <w:b/>
+          <w:bCs/>
+          <w:sz w:val="24"/>
+          <w:szCs w:val="24"/>
+        </w:rPr>
+        <w:t>2-Login_</w:t>
+      </w:r>
+      <w:r>
+        <w:rPr>
+          <w:rFonts w:ascii="Century Gothic" w:hAnsi="Century Gothic"/>
+          <w:b/>
+          <w:bCs/>
+          <w:sz w:val="24"/>
+          <w:szCs w:val="24"/>
+        </w:rPr>
+        <w:t>1</w:t>
+      </w:r>
+    </w:p>
+    <w:p>
+      <w:r>
+        <w:drawing>
+          <wp:inline distT="0" distB="0" distL="0" distR="0" wp14:anchorId="2F0929F5" wp14:editId="22EDFB45">
+            <wp:extent cx="4696480" cy="2495898"/>
+            <wp:effectExtent l="0" t="0" r="8890" b="0"/>
+            <wp:docPr id="9" name="Immagine 9"/>
+            <wp:cNvGraphicFramePr>
+              <a:graphicFrameLocks xmlns:a="http://schemas.openxmlformats.org/drawingml/2006/main" noChangeAspect="1"/>
+            </wp:cNvGraphicFramePr>
+            <a:graphic xmlns:a="http://schemas.openxmlformats.org/drawingml/2006/main">
+              <a:graphicData uri="http://schemas.openxmlformats.org/drawingml/2006/picture">
+                <pic:pic xmlns:pic="http://schemas.openxmlformats.org/drawingml/2006/picture">
+                  <pic:nvPicPr>
+                    <pic:cNvPr id="1" name=""/>
+                    <pic:cNvPicPr/>
+                  </pic:nvPicPr>
+                  <pic:blipFill>
+                    <a:blip r:embed="rId45"/>
+                    <a:stretch>
+                      <a:fillRect/>
+                    </a:stretch>
+                  </pic:blipFill>
+                  <pic:spPr>
+                    <a:xfrm>
+                      <a:off x="0" y="0"/>
+                      <a:ext cx="4696480" cy="2495898"/>
+                    </a:xfrm>
+                    <a:prstGeom prst="rect">
+                      <a:avLst/>
+                    </a:prstGeom>
+                  </pic:spPr>
+                </pic:pic>
+              </a:graphicData>
+            </a:graphic>
+          </wp:inline>
+        </w:drawing>
+      </w:r>
+    </w:p>
+    <w:p>
+      <w:pPr>
+        <w:rPr>
+          <w:rFonts w:ascii="Century Gothic" w:hAnsi="Century Gothic"/>
+          <w:b/>
+          <w:bCs/>
+          <w:sz w:val="24"/>
+          <w:szCs w:val="24"/>
+        </w:rPr>
+      </w:pPr>
+      <w:r>
+        <w:rPr>
+          <w:rFonts w:ascii="Century Gothic" w:hAnsi="Century Gothic"/>
+          <w:b/>
+          <w:bCs/>
+          <w:sz w:val="24"/>
+          <w:szCs w:val="24"/>
+        </w:rPr>
+        <w:lastRenderedPageBreak/>
+        <w:t>TC_RFU</w:t>
+      </w:r>
+      <w:r>
+        <w:rPr>
+          <w:rFonts w:ascii="Century Gothic" w:hAnsi="Century Gothic"/>
+          <w:b/>
+          <w:bCs/>
+          <w:sz w:val="24"/>
+          <w:szCs w:val="24"/>
+        </w:rPr>
+        <w:t>2-Login_2</w:t>
+      </w:r>
+    </w:p>
+    <w:p>
+      <w:pPr>
+        <w:rPr>
+          <w:rFonts w:ascii="Century Gothic" w:hAnsi="Century Gothic"/>
+          <w:b/>
+          <w:bCs/>
+          <w:sz w:val="24"/>
+          <w:szCs w:val="24"/>
+        </w:rPr>
+      </w:pPr>
+      <w:r>
+        <w:rPr>
+          <w:rFonts w:ascii="Century Gothic" w:hAnsi="Century Gothic"/>
+          <w:b/>
+          <w:bCs/>
+          <w:sz w:val="24"/>
+          <w:szCs w:val="24"/>
+        </w:rPr>
+        <w:drawing>
+          <wp:inline distT="0" distB="0" distL="0" distR="0" wp14:anchorId="7AED50D4" wp14:editId="0876319C">
+            <wp:extent cx="5544324" cy="2686425"/>
+            <wp:effectExtent l="0" t="0" r="0" b="0"/>
+            <wp:docPr id="40" name="Immagine 40"/>
+            <wp:cNvGraphicFramePr>
+              <a:graphicFrameLocks xmlns:a="http://schemas.openxmlformats.org/drawingml/2006/main" noChangeAspect="1"/>
+            </wp:cNvGraphicFramePr>
+            <a:graphic xmlns:a="http://schemas.openxmlformats.org/drawingml/2006/main">
+              <a:graphicData uri="http://schemas.openxmlformats.org/drawingml/2006/picture">
+                <pic:pic xmlns:pic="http://schemas.openxmlformats.org/drawingml/2006/picture">
+                  <pic:nvPicPr>
+                    <pic:cNvPr id="1" name=""/>
+                    <pic:cNvPicPr/>
+                  </pic:nvPicPr>
+                  <pic:blipFill>
+                    <a:blip r:embed="rId46"/>
+                    <a:stretch>
+                      <a:fillRect/>
+                    </a:stretch>
+                  </pic:blipFill>
+                  <pic:spPr>
+                    <a:xfrm>
+                      <a:off x="0" y="0"/>
+                      <a:ext cx="5544324" cy="2686425"/>
+                    </a:xfrm>
+                    <a:prstGeom prst="rect">
+                      <a:avLst/>
+                    </a:prstGeom>
+                  </pic:spPr>
+                </pic:pic>
+              </a:graphicData>
+            </a:graphic>
+          </wp:inline>
+        </w:drawing>
+      </w:r>
+    </w:p>
+    <w:p>
+      <w:pPr>
+        <w:rPr>
+          <w:rFonts w:ascii="Century Gothic" w:hAnsi="Century Gothic"/>
+          <w:b/>
+          <w:bCs/>
+          <w:sz w:val="24"/>
+          <w:szCs w:val="24"/>
+        </w:rPr>
+      </w:pPr>
+      <w:r>
+        <w:rPr>
+          <w:rFonts w:ascii="Century Gothic" w:hAnsi="Century Gothic"/>
+          <w:b/>
+          <w:bCs/>
+          <w:sz w:val="24"/>
+          <w:szCs w:val="24"/>
+        </w:rPr>
+        <w:t>TC_RFU</w:t>
+      </w:r>
+      <w:r>
+        <w:rPr>
+          <w:rFonts w:ascii="Century Gothic" w:hAnsi="Century Gothic"/>
+          <w:b/>
+          <w:bCs/>
+          <w:sz w:val="24"/>
+          <w:szCs w:val="24"/>
+        </w:rPr>
+        <w:t>2-Login_</w:t>
+      </w:r>
+      <w:r>
+        <w:rPr>
+          <w:rFonts w:ascii="Century Gothic" w:hAnsi="Century Gothic"/>
+          <w:b/>
+          <w:bCs/>
+          <w:sz w:val="24"/>
+          <w:szCs w:val="24"/>
+        </w:rPr>
+        <w:t>3</w:t>
+      </w:r>
+    </w:p>
+    <w:p>
+      <w:pPr>
+        <w:rPr>
+          <w:rFonts w:ascii="Century Gothic" w:hAnsi="Century Gothic"/>
+          <w:b/>
+          <w:bCs/>
+          <w:sz w:val="24"/>
+          <w:szCs w:val="24"/>
+        </w:rPr>
+      </w:pPr>
+      <w:r>
+        <w:rPr>
+          <w:rFonts w:ascii="Century Gothic" w:hAnsi="Century Gothic"/>
+          <w:b/>
+          <w:bCs/>
+          <w:sz w:val="24"/>
+          <w:szCs w:val="24"/>
+        </w:rPr>
+        <w:drawing>
+          <wp:inline distT="0" distB="0" distL="0" distR="0" wp14:anchorId="77D50914" wp14:editId="659776FE">
+            <wp:extent cx="4667901" cy="2476846"/>
+            <wp:effectExtent l="0" t="0" r="0" b="0"/>
+            <wp:docPr id="45" name="Immagine 45"/>
+            <wp:cNvGraphicFramePr>
+              <a:graphicFrameLocks xmlns:a="http://schemas.openxmlformats.org/drawingml/2006/main" noChangeAspect="1"/>
+            </wp:cNvGraphicFramePr>
+            <a:graphic xmlns:a="http://schemas.openxmlformats.org/drawingml/2006/main">
+              <a:graphicData uri="http://schemas.openxmlformats.org/drawingml/2006/picture">
+                <pic:pic xmlns:pic="http://schemas.openxmlformats.org/drawingml/2006/picture">
+                  <pic:nvPicPr>
+                    <pic:cNvPr id="1" name=""/>
+                    <pic:cNvPicPr/>
+                  </pic:nvPicPr>
+                  <pic:blipFill>
+                    <a:blip r:embed="rId47"/>
+                    <a:stretch>
+                      <a:fillRect/>
+                    </a:stretch>
+                  </pic:blipFill>
+                  <pic:spPr>
+                    <a:xfrm>
+                      <a:off x="0" y="0"/>
+                      <a:ext cx="4667901" cy="2476846"/>
+                    </a:xfrm>
+                    <a:prstGeom prst="rect">
+                      <a:avLst/>
+                    </a:prstGeom>
+                  </pic:spPr>
+                </pic:pic>
+              </a:graphicData>
+            </a:graphic>
+          </wp:inline>
+        </w:drawing>
+      </w:r>
+    </w:p>
+    <w:p>
+      <w:pPr>
+        <w:rPr>
+          <w:rFonts w:ascii="Century Gothic" w:hAnsi="Century Gothic"/>
+          <w:b/>
+          <w:bCs/>
+          <w:sz w:val="24"/>
+          <w:szCs w:val="24"/>
+        </w:rPr>
+      </w:pPr>
+      <w:r>
+        <w:rPr>
+          <w:rFonts w:ascii="Century Gothic" w:hAnsi="Century Gothic"/>
+          <w:b/>
+          <w:bCs/>
+          <w:sz w:val="24"/>
+          <w:szCs w:val="24"/>
+        </w:rPr>
+        <w:t>TC_RFU</w:t>
+      </w:r>
+      <w:r>
+        <w:rPr>
+          <w:rFonts w:ascii="Century Gothic" w:hAnsi="Century Gothic"/>
+          <w:b/>
+          <w:bCs/>
+          <w:sz w:val="24"/>
+          <w:szCs w:val="24"/>
+        </w:rPr>
+        <w:t>2-Login_</w:t>
+      </w:r>
+      <w:r>
+        <w:rPr>
+          <w:rFonts w:ascii="Century Gothic" w:hAnsi="Century Gothic"/>
+          <w:b/>
+          <w:bCs/>
+          <w:sz w:val="24"/>
+          <w:szCs w:val="24"/>
+        </w:rPr>
+        <w:t>4</w:t>
+      </w:r>
+    </w:p>
+    <w:p>
+      <w:r>
+        <w:drawing>
+          <wp:inline distT="0" distB="0" distL="0" distR="0" wp14:anchorId="650E17DA" wp14:editId="5D756803">
+            <wp:extent cx="4848902" cy="2476846"/>
+            <wp:effectExtent l="0" t="0" r="8890" b="0"/>
+            <wp:docPr id="46" name="Immagine 46"/>
+            <wp:cNvGraphicFramePr>
+              <a:graphicFrameLocks xmlns:a="http://schemas.openxmlformats.org/drawingml/2006/main" noChangeAspect="1"/>
+            </wp:cNvGraphicFramePr>
+            <a:graphic xmlns:a="http://schemas.openxmlformats.org/drawingml/2006/main">
+              <a:graphicData uri="http://schemas.openxmlformats.org/drawingml/2006/picture">
+                <pic:pic xmlns:pic="http://schemas.openxmlformats.org/drawingml/2006/picture">
+                  <pic:nvPicPr>
+                    <pic:cNvPr id="1" name=""/>
+                    <pic:cNvPicPr/>
+                  </pic:nvPicPr>
+                  <pic:blipFill>
+                    <a:blip r:embed="rId48"/>
+                    <a:stretch>
+                      <a:fillRect/>
+                    </a:stretch>
+                  </pic:blipFill>
+                  <pic:spPr>
+                    <a:xfrm>
+                      <a:off x="0" y="0"/>
+                      <a:ext cx="4848902" cy="2476846"/>
+                    </a:xfrm>
+                    <a:prstGeom prst="rect">
+                      <a:avLst/>
+                    </a:prstGeom>
+                  </pic:spPr>
+                </pic:pic>
+              </a:graphicData>
+            </a:graphic>
+          </wp:inline>
+        </w:drawing>
+      </w:r>
+    </w:p>
+    <w:p>
+      <w:pPr>
+        <w:rPr>
+          <w:rFonts w:ascii="Century Gothic" w:hAnsi="Century Gothic"/>
+          <w:b/>
+          <w:bCs/>
+          <w:sz w:val="24"/>
+          <w:szCs w:val="24"/>
+        </w:rPr>
+      </w:pPr>
+      <w:r>
+        <w:rPr>
+          <w:rFonts w:ascii="Century Gothic" w:hAnsi="Century Gothic"/>
+          <w:b/>
+          <w:bCs/>
+          <w:sz w:val="24"/>
+          <w:szCs w:val="24"/>
+        </w:rPr>
+        <w:lastRenderedPageBreak/>
+        <w:t>TC_RFU3.1-ModificaProfiloCliente_1</w:t>
+      </w:r>
+    </w:p>
+    <w:p>
+      <w:pPr>
+        <w:rPr>
+          <w:rFonts w:ascii="Century Gothic" w:hAnsi="Century Gothic"/>
+          <w:b/>
+          <w:bCs/>
+          <w:sz w:val="24"/>
+          <w:szCs w:val="24"/>
+        </w:rPr>
+      </w:pPr>
+      <w:r>
+        <w:rPr>
+          <w:rFonts w:ascii="Century Gothic" w:hAnsi="Century Gothic"/>
+          <w:b/>
+          <w:bCs/>
+          <w:sz w:val="24"/>
+          <w:szCs w:val="24"/>
+        </w:rPr>
+        <w:drawing>
+          <wp:inline distT="0" distB="0" distL="0" distR="0" wp14:anchorId="195E41EA" wp14:editId="11BDCD2A">
+            <wp:extent cx="5029902" cy="4077269"/>
+            <wp:effectExtent l="0" t="0" r="0" b="0"/>
+            <wp:docPr id="47" name="Immagine 47"/>
+            <wp:cNvGraphicFramePr>
+              <a:graphicFrameLocks xmlns:a="http://schemas.openxmlformats.org/drawingml/2006/main" noChangeAspect="1"/>
+            </wp:cNvGraphicFramePr>
+            <a:graphic xmlns:a="http://schemas.openxmlformats.org/drawingml/2006/main">
+              <a:graphicData uri="http://schemas.openxmlformats.org/drawingml/2006/picture">
+                <pic:pic xmlns:pic="http://schemas.openxmlformats.org/drawingml/2006/picture">
+                  <pic:nvPicPr>
+                    <pic:cNvPr id="1" name=""/>
+                    <pic:cNvPicPr/>
+                  </pic:nvPicPr>
+                  <pic:blipFill>
+                    <a:blip r:embed="rId49"/>
+                    <a:stretch>
+                      <a:fillRect/>
+                    </a:stretch>
+                  </pic:blipFill>
+                  <pic:spPr>
+                    <a:xfrm>
+                      <a:off x="0" y="0"/>
+                      <a:ext cx="5029902" cy="4077269"/>
+                    </a:xfrm>
+                    <a:prstGeom prst="rect">
+                      <a:avLst/>
+                    </a:prstGeom>
+                  </pic:spPr>
+                </pic:pic>
+              </a:graphicData>
+            </a:graphic>
+          </wp:inline>
+        </w:drawing>
+      </w:r>
+    </w:p>
+    <w:p>
+      <w:pPr>
+        <w:rPr>
+          <w:rFonts w:ascii="Century Gothic" w:hAnsi="Century Gothic"/>
+          <w:b/>
+          <w:bCs/>
+          <w:sz w:val="24"/>
+          <w:szCs w:val="24"/>
+        </w:rPr>
+      </w:pPr>
+      <w:r>
+        <w:rPr>
+          <w:rFonts w:ascii="Century Gothic" w:hAnsi="Century Gothic"/>
+          <w:b/>
+          <w:bCs/>
+          <w:sz w:val="24"/>
+          <w:szCs w:val="24"/>
+        </w:rPr>
+        <w:t>TC_RFU3.1-ModificaProfiloCliente_</w:t>
+      </w:r>
+      <w:r>
+        <w:rPr>
+          <w:rFonts w:ascii="Century Gothic" w:hAnsi="Century Gothic"/>
+          <w:b/>
+          <w:bCs/>
+          <w:sz w:val="24"/>
+          <w:szCs w:val="24"/>
+        </w:rPr>
+        <w:t>2</w:t>
+      </w:r>
+    </w:p>
+    <w:p>
+      <w:pPr>
+        <w:rPr>
+          <w:rFonts w:ascii="Century Gothic" w:hAnsi="Century Gothic"/>
+          <w:b/>
+          <w:bCs/>
+          <w:sz w:val="24"/>
+          <w:szCs w:val="24"/>
+        </w:rPr>
+      </w:pPr>
+      <w:r>
+        <w:rPr>
+          <w:rFonts w:ascii="Century Gothic" w:hAnsi="Century Gothic"/>
+          <w:b/>
+          <w:bCs/>
+          <w:sz w:val="24"/>
+          <w:szCs w:val="24"/>
+        </w:rPr>
+        <w:drawing>
+          <wp:inline distT="0" distB="0" distL="0" distR="0" wp14:anchorId="08609610" wp14:editId="49DC3118">
+            <wp:extent cx="6120130" cy="3563620"/>
+            <wp:effectExtent l="0" t="0" r="0" b="0"/>
+            <wp:docPr id="48" name="Immagine 48"/>
+            <wp:cNvGraphicFramePr>
+              <a:graphicFrameLocks xmlns:a="http://schemas.openxmlformats.org/drawingml/2006/main" noChangeAspect="1"/>
+            </wp:cNvGraphicFramePr>
+            <a:graphic xmlns:a="http://schemas.openxmlformats.org/drawingml/2006/main">
+              <a:graphicData uri="http://schemas.openxmlformats.org/drawingml/2006/picture">
+                <pic:pic xmlns:pic="http://schemas.openxmlformats.org/drawingml/2006/picture">
+                  <pic:nvPicPr>
+                    <pic:cNvPr id="1" name=""/>
+                    <pic:cNvPicPr/>
+                  </pic:nvPicPr>
+                  <pic:blipFill>
+                    <a:blip r:embed="rId50"/>
+                    <a:stretch>
+                      <a:fillRect/>
+                    </a:stretch>
+                  </pic:blipFill>
+                  <pic:spPr>
+                    <a:xfrm>
+                      <a:off x="0" y="0"/>
+                      <a:ext cx="6120130" cy="3563620"/>
+                    </a:xfrm>
+                    <a:prstGeom prst="rect">
+                      <a:avLst/>
+                    </a:prstGeom>
+                  </pic:spPr>
+                </pic:pic>
+              </a:graphicData>
+            </a:graphic>
+          </wp:inline>
+        </w:drawing>
+      </w:r>
+    </w:p>
+    <w:p>
+      <w:pPr>
+        <w:rPr>
+          <w:rFonts w:ascii="Century Gothic" w:hAnsi="Century Gothic"/>
+          <w:b/>
+          <w:bCs/>
+          <w:sz w:val="24"/>
+          <w:szCs w:val="24"/>
+        </w:rPr>
+      </w:pPr>
+      <w:r>
+        <w:rPr>
+          <w:rFonts w:ascii="Century Gothic" w:hAnsi="Century Gothic"/>
+          <w:b/>
+          <w:bCs/>
+          <w:sz w:val="24"/>
+          <w:szCs w:val="24"/>
+        </w:rPr>
+        <w:t>TC_RFU3.1-ModificaProfiloCliente_</w:t>
+      </w:r>
+      <w:r>
+        <w:rPr>
+          <w:rFonts w:ascii="Century Gothic" w:hAnsi="Century Gothic"/>
+          <w:b/>
+          <w:bCs/>
+          <w:sz w:val="24"/>
+          <w:szCs w:val="24"/>
+        </w:rPr>
+        <w:t>3</w:t>
+      </w:r>
+    </w:p>
+    <w:p>
+      <w:pPr>
+        <w:rPr>
+          <w:rFonts w:ascii="Century Gothic" w:hAnsi="Century Gothic"/>
+          <w:b/>
+          <w:bCs/>
+          <w:sz w:val="24"/>
+          <w:szCs w:val="24"/>
+        </w:rPr>
+      </w:pPr>
+      <w:r>
+        <w:rPr>
+          <w:rFonts w:ascii="Century Gothic" w:hAnsi="Century Gothic"/>
+          <w:b/>
+          <w:bCs/>
+          <w:sz w:val="24"/>
+          <w:szCs w:val="24"/>
+        </w:rPr>
+        <w:lastRenderedPageBreak/>
+        <w:drawing>
+          <wp:inline distT="0" distB="0" distL="0" distR="0" wp14:anchorId="67EE1D55" wp14:editId="462C2F2E">
+            <wp:extent cx="5058481" cy="4067743"/>
+            <wp:effectExtent l="0" t="0" r="8890" b="9525"/>
+            <wp:docPr id="49" name="Immagine 49"/>
+            <wp:cNvGraphicFramePr>
+              <a:graphicFrameLocks xmlns:a="http://schemas.openxmlformats.org/drawingml/2006/main" noChangeAspect="1"/>
+            </wp:cNvGraphicFramePr>
+            <a:graphic xmlns:a="http://schemas.openxmlformats.org/drawingml/2006/main">
+              <a:graphicData uri="http://schemas.openxmlformats.org/drawingml/2006/picture">
+                <pic:pic xmlns:pic="http://schemas.openxmlformats.org/drawingml/2006/picture">
+                  <pic:nvPicPr>
+                    <pic:cNvPr id="1" name=""/>
+                    <pic:cNvPicPr/>
+                  </pic:nvPicPr>
+                  <pic:blipFill>
+                    <a:blip r:embed="rId51"/>
+                    <a:stretch>
+                      <a:fillRect/>
+                    </a:stretch>
+                  </pic:blipFill>
+                  <pic:spPr>
+                    <a:xfrm>
+                      <a:off x="0" y="0"/>
+                      <a:ext cx="5058481" cy="4067743"/>
+                    </a:xfrm>
+                    <a:prstGeom prst="rect">
+                      <a:avLst/>
+                    </a:prstGeom>
+                  </pic:spPr>
+                </pic:pic>
+              </a:graphicData>
+            </a:graphic>
+          </wp:inline>
+        </w:drawing>
+      </w:r>
+    </w:p>
+    <w:p>
+      <w:pPr>
+        <w:rPr>
+          <w:rFonts w:ascii="Century Gothic" w:hAnsi="Century Gothic"/>
+          <w:b/>
+          <w:bCs/>
+          <w:sz w:val="24"/>
+          <w:szCs w:val="24"/>
+        </w:rPr>
+      </w:pPr>
+      <w:r>
+        <w:rPr>
+          <w:rFonts w:ascii="Century Gothic" w:hAnsi="Century Gothic"/>
+          <w:b/>
+          <w:bCs/>
+          <w:sz w:val="24"/>
+          <w:szCs w:val="24"/>
+        </w:rPr>
+        <w:t>TC_RFU3.1-ModificaProfiloCliente_</w:t>
+      </w:r>
+      <w:r>
+        <w:rPr>
+          <w:rFonts w:ascii="Century Gothic" w:hAnsi="Century Gothic"/>
+          <w:b/>
+          <w:bCs/>
+          <w:sz w:val="24"/>
+          <w:szCs w:val="24"/>
+        </w:rPr>
+        <w:t>4</w:t>
+      </w:r>
+    </w:p>
+    <w:p>
+      <w:pPr>
+        <w:rPr>
+          <w:rFonts w:ascii="Century Gothic" w:hAnsi="Century Gothic"/>
+          <w:b/>
+          <w:bCs/>
+          <w:sz w:val="24"/>
+          <w:szCs w:val="24"/>
+        </w:rPr>
+      </w:pPr>
+      <w:r>
+        <w:rPr>
+          <w:rFonts w:ascii="Century Gothic" w:hAnsi="Century Gothic"/>
+          <w:b/>
+          <w:bCs/>
+          <w:sz w:val="24"/>
+          <w:szCs w:val="24"/>
+        </w:rPr>
+        <w:drawing>
+          <wp:inline distT="0" distB="0" distL="0" distR="0" wp14:anchorId="10F58D3D" wp14:editId="60E5B503">
+            <wp:extent cx="5039428" cy="4067743"/>
+            <wp:effectExtent l="0" t="0" r="0" b="9525"/>
+            <wp:docPr id="50" name="Immagine 50"/>
+            <wp:cNvGraphicFramePr>
+              <a:graphicFrameLocks xmlns:a="http://schemas.openxmlformats.org/drawingml/2006/main" noChangeAspect="1"/>
+            </wp:cNvGraphicFramePr>
+            <a:graphic xmlns:a="http://schemas.openxmlformats.org/drawingml/2006/main">
+              <a:graphicData uri="http://schemas.openxmlformats.org/drawingml/2006/picture">
+                <pic:pic xmlns:pic="http://schemas.openxmlformats.org/drawingml/2006/picture">
+                  <pic:nvPicPr>
+                    <pic:cNvPr id="1" name=""/>
+                    <pic:cNvPicPr/>
+                  </pic:nvPicPr>
+                  <pic:blipFill>
+                    <a:blip r:embed="rId52"/>
+                    <a:stretch>
+                      <a:fillRect/>
+                    </a:stretch>
+                  </pic:blipFill>
+                  <pic:spPr>
+                    <a:xfrm>
+                      <a:off x="0" y="0"/>
+                      <a:ext cx="5039428" cy="4067743"/>
+                    </a:xfrm>
+                    <a:prstGeom prst="rect">
+                      <a:avLst/>
+                    </a:prstGeom>
+                  </pic:spPr>
+                </pic:pic>
+              </a:graphicData>
+            </a:graphic>
+          </wp:inline>
+        </w:drawing>
+      </w:r>
+    </w:p>
+    <w:p>
+      <w:pPr>
+        <w:rPr>
+          <w:rFonts w:ascii="Century Gothic" w:hAnsi="Century Gothic"/>
+          <w:b/>
+          <w:bCs/>
+          <w:sz w:val="24"/>
+          <w:szCs w:val="24"/>
+        </w:rPr>
+      </w:pPr>
+      <w:r>
+        <w:rPr>
+          <w:rFonts w:ascii="Century Gothic" w:hAnsi="Century Gothic"/>
+          <w:b/>
+          <w:bCs/>
+          <w:sz w:val="24"/>
+          <w:szCs w:val="24"/>
+        </w:rPr>
+        <w:t>TC_RFU3.1-ModificaProfiloCliente_</w:t>
+      </w:r>
+      <w:r>
+        <w:rPr>
+          <w:rFonts w:ascii="Century Gothic" w:hAnsi="Century Gothic"/>
+          <w:b/>
+          <w:bCs/>
+          <w:sz w:val="24"/>
+          <w:szCs w:val="24"/>
+        </w:rPr>
+        <w:t>5</w:t>
+      </w:r>
+    </w:p>
+    <w:p>
+      <w:r>
+        <w:lastRenderedPageBreak/>
+        <w:drawing>
+          <wp:inline distT="0" distB="0" distL="0" distR="0" wp14:anchorId="3DD75C96" wp14:editId="2CFACBF5">
+            <wp:extent cx="5287113" cy="4067743"/>
+            <wp:effectExtent l="0" t="0" r="8890" b="9525"/>
+            <wp:docPr id="51" name="Immagine 51"/>
+            <wp:cNvGraphicFramePr>
+              <a:graphicFrameLocks xmlns:a="http://schemas.openxmlformats.org/drawingml/2006/main" noChangeAspect="1"/>
+            </wp:cNvGraphicFramePr>
+            <a:graphic xmlns:a="http://schemas.openxmlformats.org/drawingml/2006/main">
+              <a:graphicData uri="http://schemas.openxmlformats.org/drawingml/2006/picture">
+                <pic:pic xmlns:pic="http://schemas.openxmlformats.org/drawingml/2006/picture">
+                  <pic:nvPicPr>
+                    <pic:cNvPr id="1" name=""/>
+                    <pic:cNvPicPr/>
+                  </pic:nvPicPr>
+                  <pic:blipFill>
+                    <a:blip r:embed="rId53"/>
+                    <a:stretch>
+                      <a:fillRect/>
+                    </a:stretch>
+                  </pic:blipFill>
+                  <pic:spPr>
+                    <a:xfrm>
+                      <a:off x="0" y="0"/>
+                      <a:ext cx="5287113" cy="4067743"/>
+                    </a:xfrm>
+                    <a:prstGeom prst="rect">
+                      <a:avLst/>
+                    </a:prstGeom>
+                  </pic:spPr>
+                </pic:pic>
+              </a:graphicData>
+            </a:graphic>
+          </wp:inline>
+        </w:drawing>
+      </w:r>
+    </w:p>
+    <w:p>
+      <w:pPr>
+        <w:rPr>
+          <w:rFonts w:ascii="Century Gothic" w:hAnsi="Century Gothic"/>
+          <w:b/>
+          <w:bCs/>
+          <w:sz w:val="24"/>
+          <w:szCs w:val="24"/>
+        </w:rPr>
+      </w:pPr>
+      <w:r>
+        <w:rPr>
+          <w:rFonts w:ascii="Century Gothic" w:hAnsi="Century Gothic"/>
+          <w:b/>
+          <w:bCs/>
+          <w:sz w:val="24"/>
+          <w:szCs w:val="24"/>
+        </w:rPr>
+        <w:t>TC_RFU3.1-ModificaProfiloCliente_</w:t>
+      </w:r>
+      <w:r>
+        <w:rPr>
+          <w:rFonts w:ascii="Century Gothic" w:hAnsi="Century Gothic"/>
+          <w:b/>
+          <w:bCs/>
+          <w:sz w:val="24"/>
+          <w:szCs w:val="24"/>
+        </w:rPr>
+        <w:t>6</w:t>
+      </w:r>
+    </w:p>
+    <w:p>
+      <w:r>
+        <w:drawing>
+          <wp:inline distT="0" distB="0" distL="0" distR="0" wp14:anchorId="75AD40C5" wp14:editId="6E89E0C0">
+            <wp:extent cx="5077534" cy="4077269"/>
+            <wp:effectExtent l="0" t="0" r="8890" b="0"/>
+            <wp:docPr id="52" name="Immagine 52"/>
+            <wp:cNvGraphicFramePr>
+              <a:graphicFrameLocks xmlns:a="http://schemas.openxmlformats.org/drawingml/2006/main" noChangeAspect="1"/>
+            </wp:cNvGraphicFramePr>
+            <a:graphic xmlns:a="http://schemas.openxmlformats.org/drawingml/2006/main">
+              <a:graphicData uri="http://schemas.openxmlformats.org/drawingml/2006/picture">
+                <pic:pic xmlns:pic="http://schemas.openxmlformats.org/drawingml/2006/picture">
+                  <pic:nvPicPr>
+                    <pic:cNvPr id="1" name=""/>
+                    <pic:cNvPicPr/>
+                  </pic:nvPicPr>
+                  <pic:blipFill>
+                    <a:blip r:embed="rId54"/>
+                    <a:stretch>
+                      <a:fillRect/>
+                    </a:stretch>
+                  </pic:blipFill>
+                  <pic:spPr>
+                    <a:xfrm>
+                      <a:off x="0" y="0"/>
+                      <a:ext cx="5077534" cy="4077269"/>
+                    </a:xfrm>
+                    <a:prstGeom prst="rect">
+                      <a:avLst/>
+                    </a:prstGeom>
+                  </pic:spPr>
+                </pic:pic>
+              </a:graphicData>
+            </a:graphic>
+          </wp:inline>
+        </w:drawing>
+      </w:r>
+    </w:p>
+    <w:p>
+      <w:pPr>
+        <w:rPr>
+          <w:rFonts w:ascii="Century Gothic" w:hAnsi="Century Gothic"/>
+          <w:b/>
+          <w:bCs/>
+          <w:sz w:val="24"/>
+          <w:szCs w:val="24"/>
+        </w:rPr>
+      </w:pPr>
+      <w:r>
+        <w:rPr>
+          <w:rFonts w:ascii="Century Gothic" w:hAnsi="Century Gothic"/>
+          <w:b/>
+          <w:bCs/>
+          <w:sz w:val="24"/>
+          <w:szCs w:val="24"/>
+        </w:rPr>
+        <w:t>TC_RFU3.1-ModificaProfiloCliente_</w:t>
+      </w:r>
+      <w:r>
+        <w:rPr>
+          <w:rFonts w:ascii="Century Gothic" w:hAnsi="Century Gothic"/>
+          <w:b/>
+          <w:bCs/>
+          <w:sz w:val="24"/>
+          <w:szCs w:val="24"/>
+        </w:rPr>
+        <w:t>7</w:t>
+      </w:r>
+    </w:p>
+    <w:p>
+      <w:r>
+        <w:lastRenderedPageBreak/>
+        <w:drawing>
+          <wp:inline distT="0" distB="0" distL="0" distR="0" wp14:anchorId="08B19033" wp14:editId="2DFF1B5A">
+            <wp:extent cx="5096586" cy="4086795"/>
+            <wp:effectExtent l="0" t="0" r="8890" b="9525"/>
+            <wp:docPr id="53" name="Immagine 53"/>
+            <wp:cNvGraphicFramePr>
+              <a:graphicFrameLocks xmlns:a="http://schemas.openxmlformats.org/drawingml/2006/main" noChangeAspect="1"/>
+            </wp:cNvGraphicFramePr>
+            <a:graphic xmlns:a="http://schemas.openxmlformats.org/drawingml/2006/main">
+              <a:graphicData uri="http://schemas.openxmlformats.org/drawingml/2006/picture">
+                <pic:pic xmlns:pic="http://schemas.openxmlformats.org/drawingml/2006/picture">
+                  <pic:nvPicPr>
+                    <pic:cNvPr id="1" name=""/>
+                    <pic:cNvPicPr/>
+                  </pic:nvPicPr>
+                  <pic:blipFill>
+                    <a:blip r:embed="rId55"/>
+                    <a:stretch>
+                      <a:fillRect/>
+                    </a:stretch>
+                  </pic:blipFill>
+                  <pic:spPr>
+                    <a:xfrm>
+                      <a:off x="0" y="0"/>
+                      <a:ext cx="5096586" cy="4086795"/>
+                    </a:xfrm>
+                    <a:prstGeom prst="rect">
+                      <a:avLst/>
+                    </a:prstGeom>
+                  </pic:spPr>
+                </pic:pic>
+              </a:graphicData>
+            </a:graphic>
+          </wp:inline>
+        </w:drawing>
+      </w:r>
+    </w:p>
+    <w:p>
+      <w:pPr>
+        <w:rPr>
+          <w:rFonts w:ascii="Century Gothic" w:hAnsi="Century Gothic"/>
+          <w:b/>
+          <w:bCs/>
+          <w:sz w:val="24"/>
+          <w:szCs w:val="24"/>
+        </w:rPr>
+      </w:pPr>
+      <w:r>
+        <w:rPr>
+          <w:rFonts w:ascii="Century Gothic" w:hAnsi="Century Gothic"/>
+          <w:b/>
+          <w:bCs/>
+          <w:sz w:val="24"/>
+          <w:szCs w:val="24"/>
+        </w:rPr>
+        <w:t>TC_RFU3.1-ModificaProfiloCliente_</w:t>
+      </w:r>
+      <w:r>
+        <w:rPr>
+          <w:rFonts w:ascii="Century Gothic" w:hAnsi="Century Gothic"/>
+          <w:b/>
+          <w:bCs/>
+          <w:sz w:val="24"/>
+          <w:szCs w:val="24"/>
+        </w:rPr>
+        <w:t>8</w:t>
+      </w:r>
+    </w:p>
+    <w:p>
+      <w:r>
+        <w:drawing>
+          <wp:inline distT="0" distB="0" distL="0" distR="0" wp14:anchorId="0473804F" wp14:editId="24B54468">
+            <wp:extent cx="5068007" cy="4067743"/>
+            <wp:effectExtent l="0" t="0" r="0" b="9525"/>
+            <wp:docPr id="55" name="Immagine 55"/>
+            <wp:cNvGraphicFramePr>
+              <a:graphicFrameLocks xmlns:a="http://schemas.openxmlformats.org/drawingml/2006/main" noChangeAspect="1"/>
+            </wp:cNvGraphicFramePr>
+            <a:graphic xmlns:a="http://schemas.openxmlformats.org/drawingml/2006/main">
+              <a:graphicData uri="http://schemas.openxmlformats.org/drawingml/2006/picture">
+                <pic:pic xmlns:pic="http://schemas.openxmlformats.org/drawingml/2006/picture">
+                  <pic:nvPicPr>
+                    <pic:cNvPr id="1" name=""/>
+                    <pic:cNvPicPr/>
+                  </pic:nvPicPr>
+                  <pic:blipFill>
+                    <a:blip r:embed="rId56"/>
+                    <a:stretch>
+                      <a:fillRect/>
+                    </a:stretch>
+                  </pic:blipFill>
+                  <pic:spPr>
+                    <a:xfrm>
+                      <a:off x="0" y="0"/>
+                      <a:ext cx="5068007" cy="4067743"/>
+                    </a:xfrm>
+                    <a:prstGeom prst="rect">
+                      <a:avLst/>
+                    </a:prstGeom>
+                  </pic:spPr>
+                </pic:pic>
+              </a:graphicData>
+            </a:graphic>
+          </wp:inline>
+        </w:drawing>
+      </w:r>
+    </w:p>
+    <w:p>
+      <w:pPr>
+        <w:rPr>
+          <w:rFonts w:ascii="Century Gothic" w:hAnsi="Century Gothic"/>
+          <w:b/>
+          <w:bCs/>
+          <w:sz w:val="24"/>
+          <w:szCs w:val="24"/>
+        </w:rPr>
+      </w:pPr>
+      <w:r>
+        <w:rPr>
+          <w:rFonts w:ascii="Century Gothic" w:hAnsi="Century Gothic"/>
+          <w:b/>
+          <w:bCs/>
+          <w:sz w:val="24"/>
+          <w:szCs w:val="24"/>
+        </w:rPr>
+        <w:t>TC_RFU3.1-ModificaProfiloCliente_</w:t>
+      </w:r>
+      <w:r>
+        <w:rPr>
+          <w:rFonts w:ascii="Century Gothic" w:hAnsi="Century Gothic"/>
+          <w:b/>
+          <w:bCs/>
+          <w:sz w:val="24"/>
+          <w:szCs w:val="24"/>
+        </w:rPr>
+        <w:t>9</w:t>
+      </w:r>
+    </w:p>
+    <w:p>
+      <w:r>
+        <w:lastRenderedPageBreak/>
+        <w:drawing>
+          <wp:inline distT="0" distB="0" distL="0" distR="0" wp14:anchorId="5D0D289F" wp14:editId="0AF4F919">
+            <wp:extent cx="5048955" cy="4096322"/>
+            <wp:effectExtent l="0" t="0" r="0" b="0"/>
+            <wp:docPr id="57" name="Immagine 57"/>
+            <wp:cNvGraphicFramePr>
+              <a:graphicFrameLocks xmlns:a="http://schemas.openxmlformats.org/drawingml/2006/main" noChangeAspect="1"/>
+            </wp:cNvGraphicFramePr>
+            <a:graphic xmlns:a="http://schemas.openxmlformats.org/drawingml/2006/main">
+              <a:graphicData uri="http://schemas.openxmlformats.org/drawingml/2006/picture">
+                <pic:pic xmlns:pic="http://schemas.openxmlformats.org/drawingml/2006/picture">
+                  <pic:nvPicPr>
+                    <pic:cNvPr id="1" name=""/>
+                    <pic:cNvPicPr/>
+                  </pic:nvPicPr>
+                  <pic:blipFill>
+                    <a:blip r:embed="rId57"/>
+                    <a:stretch>
+                      <a:fillRect/>
+                    </a:stretch>
+                  </pic:blipFill>
+                  <pic:spPr>
+                    <a:xfrm>
+                      <a:off x="0" y="0"/>
+                      <a:ext cx="5048955" cy="4096322"/>
+                    </a:xfrm>
+                    <a:prstGeom prst="rect">
+                      <a:avLst/>
+                    </a:prstGeom>
+                  </pic:spPr>
+                </pic:pic>
+              </a:graphicData>
+            </a:graphic>
+          </wp:inline>
+        </w:drawing>
+      </w:r>
+    </w:p>
+    <w:p>
+      <w:pPr>
+        <w:rPr>
+          <w:rFonts w:ascii="Century Gothic" w:hAnsi="Century Gothic"/>
+          <w:b/>
+          <w:bCs/>
+          <w:sz w:val="24"/>
+          <w:szCs w:val="24"/>
+        </w:rPr>
+      </w:pPr>
+      <w:r>
+        <w:rPr>
+          <w:rFonts w:ascii="Century Gothic" w:hAnsi="Century Gothic"/>
+          <w:b/>
+          <w:bCs/>
+          <w:sz w:val="24"/>
+          <w:szCs w:val="24"/>
+        </w:rPr>
+        <w:t>TC_RFU3.1-ModificaProfiloCliente_</w:t>
+      </w:r>
+      <w:r>
+        <w:rPr>
+          <w:rFonts w:ascii="Century Gothic" w:hAnsi="Century Gothic"/>
+          <w:b/>
+          <w:bCs/>
+          <w:sz w:val="24"/>
+          <w:szCs w:val="24"/>
+        </w:rPr>
+        <w:t>10</w:t>
+      </w:r>
+    </w:p>
+    <w:p>
+      <w:r>
+        <w:drawing>
+          <wp:inline distT="0" distB="0" distL="0" distR="0" wp14:anchorId="1493412C" wp14:editId="2FA95CD4">
+            <wp:extent cx="5182323" cy="4077269"/>
+            <wp:effectExtent l="0" t="0" r="0" b="0"/>
+            <wp:docPr id="56" name="Immagine 56"/>
+            <wp:cNvGraphicFramePr>
+              <a:graphicFrameLocks xmlns:a="http://schemas.openxmlformats.org/drawingml/2006/main" noChangeAspect="1"/>
+            </wp:cNvGraphicFramePr>
+            <a:graphic xmlns:a="http://schemas.openxmlformats.org/drawingml/2006/main">
+              <a:graphicData uri="http://schemas.openxmlformats.org/drawingml/2006/picture">
+                <pic:pic xmlns:pic="http://schemas.openxmlformats.org/drawingml/2006/picture">
+                  <pic:nvPicPr>
+                    <pic:cNvPr id="1" name=""/>
+                    <pic:cNvPicPr/>
+                  </pic:nvPicPr>
+                  <pic:blipFill>
+                    <a:blip r:embed="rId58"/>
+                    <a:stretch>
+                      <a:fillRect/>
+                    </a:stretch>
+                  </pic:blipFill>
+                  <pic:spPr>
+                    <a:xfrm>
+                      <a:off x="0" y="0"/>
+                      <a:ext cx="5182323" cy="4077269"/>
+                    </a:xfrm>
+                    <a:prstGeom prst="rect">
+                      <a:avLst/>
+                    </a:prstGeom>
+                  </pic:spPr>
+                </pic:pic>
+              </a:graphicData>
+            </a:graphic>
+          </wp:inline>
+        </w:drawing>
+      </w:r>
+    </w:p>
+    <w:p>
+      <w:pPr>
+        <w:rPr>
+          <w:rFonts w:ascii="Century Gothic" w:hAnsi="Century Gothic"/>
+          <w:b/>
+          <w:bCs/>
+          <w:sz w:val="24"/>
+          <w:szCs w:val="24"/>
+        </w:rPr>
+      </w:pPr>
+      <w:r>
+        <w:rPr>
+          <w:rFonts w:ascii="Century Gothic" w:hAnsi="Century Gothic"/>
+          <w:b/>
+          <w:bCs/>
+          <w:sz w:val="24"/>
+          <w:szCs w:val="24"/>
+        </w:rPr>
+        <w:t>TC_</w:t>
+      </w:r>
+      <w:r>
+        <w:rPr>
+          <w:rFonts w:ascii="Century Gothic" w:hAnsi="Century Gothic"/>
+          <w:b/>
+          <w:bCs/>
+          <w:sz w:val="24"/>
+          <w:szCs w:val="24"/>
+        </w:rPr>
+        <w:t>RFU3.2</w:t>
+      </w:r>
+      <w:r>
+        <w:rPr>
+          <w:rFonts w:ascii="Century Gothic" w:hAnsi="Century Gothic"/>
+          <w:b/>
+          <w:bCs/>
+          <w:sz w:val="24"/>
+          <w:szCs w:val="24"/>
+        </w:rPr>
+        <w:t>-</w:t>
+      </w:r>
+      <w:r>
+        <w:rPr>
+          <w:rFonts w:ascii="Century Gothic" w:hAnsi="Century Gothic"/>
+          <w:b/>
+          <w:bCs/>
+          <w:sz w:val="24"/>
+          <w:szCs w:val="24"/>
+        </w:rPr>
+        <w:t>ModificaProfiloAzienda</w:t>
+      </w:r>
+      <w:r>
+        <w:rPr>
+          <w:rFonts w:ascii="Century Gothic" w:hAnsi="Century Gothic"/>
+          <w:b/>
+          <w:bCs/>
+          <w:sz w:val="24"/>
+          <w:szCs w:val="24"/>
+        </w:rPr>
+        <w:t>_</w:t>
+      </w:r>
+      <w:r>
+        <w:rPr>
+          <w:rFonts w:ascii="Century Gothic" w:hAnsi="Century Gothic"/>
+          <w:b/>
+          <w:bCs/>
+          <w:sz w:val="24"/>
+          <w:szCs w:val="24"/>
+        </w:rPr>
+        <w:t>1</w:t>
+      </w:r>
+    </w:p>
+    <w:p>
+      <w:pPr>
+        <w:rPr>
+          <w:rFonts w:ascii="Century Gothic" w:hAnsi="Century Gothic"/>
+          <w:b/>
+          <w:bCs/>
+          <w:sz w:val="24"/>
+          <w:szCs w:val="24"/>
+        </w:rPr>
+      </w:pPr>
+      <w:r>
+        <w:rPr>
+          <w:rFonts w:ascii="Century Gothic" w:hAnsi="Century Gothic"/>
+          <w:b/>
+          <w:bCs/>
+          <w:sz w:val="24"/>
+          <w:szCs w:val="24"/>
+        </w:rPr>
+        <w:lastRenderedPageBreak/>
+        <w:drawing>
+          <wp:inline distT="0" distB="0" distL="0" distR="0" wp14:anchorId="5CD6EC72" wp14:editId="1F6A9CFE">
+            <wp:extent cx="5087060" cy="4296375"/>
+            <wp:effectExtent l="0" t="0" r="0" b="9525"/>
+            <wp:docPr id="58" name="Immagine 58"/>
+            <wp:cNvGraphicFramePr>
+              <a:graphicFrameLocks xmlns:a="http://schemas.openxmlformats.org/drawingml/2006/main" noChangeAspect="1"/>
+            </wp:cNvGraphicFramePr>
+            <a:graphic xmlns:a="http://schemas.openxmlformats.org/drawingml/2006/main">
+              <a:graphicData uri="http://schemas.openxmlformats.org/drawingml/2006/picture">
+                <pic:pic xmlns:pic="http://schemas.openxmlformats.org/drawingml/2006/picture">
+                  <pic:nvPicPr>
+                    <pic:cNvPr id="1" name=""/>
+                    <pic:cNvPicPr/>
+                  </pic:nvPicPr>
+                  <pic:blipFill>
+                    <a:blip r:embed="rId59"/>
+                    <a:stretch>
+                      <a:fillRect/>
+                    </a:stretch>
+                  </pic:blipFill>
+                  <pic:spPr>
+                    <a:xfrm>
+                      <a:off x="0" y="0"/>
+                      <a:ext cx="5087060" cy="4296375"/>
+                    </a:xfrm>
+                    <a:prstGeom prst="rect">
+                      <a:avLst/>
+                    </a:prstGeom>
+                  </pic:spPr>
+                </pic:pic>
+              </a:graphicData>
+            </a:graphic>
+          </wp:inline>
+        </w:drawing>
+      </w:r>
+    </w:p>
+    <w:p>
+      <w:pPr>
+        <w:rPr>
+          <w:rFonts w:ascii="Century Gothic" w:hAnsi="Century Gothic"/>
+          <w:b/>
+          <w:bCs/>
+          <w:sz w:val="24"/>
+          <w:szCs w:val="24"/>
+        </w:rPr>
+      </w:pPr>
+      <w:r>
+        <w:rPr>
+          <w:rFonts w:ascii="Century Gothic" w:hAnsi="Century Gothic"/>
+          <w:b/>
+          <w:bCs/>
+          <w:sz w:val="24"/>
+          <w:szCs w:val="24"/>
+        </w:rPr>
+        <w:t>TC_</w:t>
+      </w:r>
+      <w:r>
+        <w:rPr>
+          <w:rFonts w:ascii="Century Gothic" w:hAnsi="Century Gothic"/>
+          <w:b/>
+          <w:bCs/>
+          <w:sz w:val="24"/>
+          <w:szCs w:val="24"/>
+        </w:rPr>
+        <w:t>RFU3.2</w:t>
+      </w:r>
+      <w:r>
+        <w:rPr>
+          <w:rFonts w:ascii="Century Gothic" w:hAnsi="Century Gothic"/>
+          <w:b/>
+          <w:bCs/>
+          <w:sz w:val="24"/>
+          <w:szCs w:val="24"/>
+        </w:rPr>
+        <w:t>-</w:t>
+      </w:r>
+      <w:r>
+        <w:rPr>
+          <w:rFonts w:ascii="Century Gothic" w:hAnsi="Century Gothic"/>
+          <w:b/>
+          <w:bCs/>
+          <w:sz w:val="24"/>
+          <w:szCs w:val="24"/>
+        </w:rPr>
+        <w:t>ModificaProfiloAzienda</w:t>
+      </w:r>
+      <w:r>
+        <w:rPr>
+          <w:rFonts w:ascii="Century Gothic" w:hAnsi="Century Gothic"/>
+          <w:b/>
+          <w:bCs/>
+          <w:sz w:val="24"/>
+          <w:szCs w:val="24"/>
+        </w:rPr>
+        <w:t>_</w:t>
+      </w:r>
+      <w:r>
+        <w:rPr>
+          <w:rFonts w:ascii="Century Gothic" w:hAnsi="Century Gothic"/>
+          <w:b/>
+          <w:bCs/>
+          <w:sz w:val="24"/>
+          <w:szCs w:val="24"/>
+        </w:rPr>
+        <w:t>2</w:t>
+      </w:r>
+    </w:p>
+    <w:p>
+      <w:pPr>
+        <w:rPr>
+          <w:rFonts w:ascii="Century Gothic" w:hAnsi="Century Gothic"/>
+          <w:b/>
+          <w:bCs/>
+          <w:sz w:val="24"/>
+          <w:szCs w:val="24"/>
+        </w:rPr>
+      </w:pPr>
+      <w:r>
+        <w:rPr>
+          <w:rFonts w:ascii="Century Gothic" w:hAnsi="Century Gothic"/>
+          <w:b/>
+          <w:bCs/>
+          <w:sz w:val="24"/>
+          <w:szCs w:val="24"/>
+        </w:rPr>
+        <w:drawing>
+          <wp:inline distT="0" distB="0" distL="0" distR="0" wp14:anchorId="722BDED9" wp14:editId="66B81DE9">
+            <wp:extent cx="5506218" cy="4305901"/>
+            <wp:effectExtent l="0" t="0" r="0" b="0"/>
+            <wp:docPr id="59" name="Immagine 59"/>
+            <wp:cNvGraphicFramePr>
+              <a:graphicFrameLocks xmlns:a="http://schemas.openxmlformats.org/drawingml/2006/main" noChangeAspect="1"/>
+            </wp:cNvGraphicFramePr>
+            <a:graphic xmlns:a="http://schemas.openxmlformats.org/drawingml/2006/main">
+              <a:graphicData uri="http://schemas.openxmlformats.org/drawingml/2006/picture">
+                <pic:pic xmlns:pic="http://schemas.openxmlformats.org/drawingml/2006/picture">
+                  <pic:nvPicPr>
+                    <pic:cNvPr id="1" name=""/>
+                    <pic:cNvPicPr/>
+                  </pic:nvPicPr>
+                  <pic:blipFill>
+                    <a:blip r:embed="rId60"/>
+                    <a:stretch>
+                      <a:fillRect/>
+                    </a:stretch>
+                  </pic:blipFill>
+                  <pic:spPr>
+                    <a:xfrm>
+                      <a:off x="0" y="0"/>
+                      <a:ext cx="5506218" cy="4305901"/>
+                    </a:xfrm>
+                    <a:prstGeom prst="rect">
+                      <a:avLst/>
+                    </a:prstGeom>
+                  </pic:spPr>
+                </pic:pic>
+              </a:graphicData>
+            </a:graphic>
+          </wp:inline>
+        </w:drawing>
+      </w:r>
+    </w:p>
+    <w:p>
+      <w:pPr>
+        <w:rPr>
+          <w:rFonts w:ascii="Century Gothic" w:hAnsi="Century Gothic"/>
+          <w:b/>
+          <w:bCs/>
+          <w:sz w:val="24"/>
+          <w:szCs w:val="24"/>
+        </w:rPr>
+      </w:pPr>
+      <w:r>
+        <w:rPr>
+          <w:rFonts w:ascii="Century Gothic" w:hAnsi="Century Gothic"/>
+          <w:b/>
+          <w:bCs/>
+          <w:sz w:val="24"/>
+          <w:szCs w:val="24"/>
+        </w:rPr>
+        <w:lastRenderedPageBreak/>
+        <w:t>TC_</w:t>
+      </w:r>
+      <w:r>
+        <w:rPr>
+          <w:rFonts w:ascii="Century Gothic" w:hAnsi="Century Gothic"/>
+          <w:b/>
+          <w:bCs/>
+          <w:sz w:val="24"/>
+          <w:szCs w:val="24"/>
+        </w:rPr>
+        <w:t>RFU3.2</w:t>
+      </w:r>
+      <w:r>
+        <w:rPr>
+          <w:rFonts w:ascii="Century Gothic" w:hAnsi="Century Gothic"/>
+          <w:b/>
+          <w:bCs/>
+          <w:sz w:val="24"/>
+          <w:szCs w:val="24"/>
+        </w:rPr>
+        <w:t>-</w:t>
+      </w:r>
+      <w:r>
+        <w:rPr>
+          <w:rFonts w:ascii="Century Gothic" w:hAnsi="Century Gothic"/>
+          <w:b/>
+          <w:bCs/>
+          <w:sz w:val="24"/>
+          <w:szCs w:val="24"/>
+        </w:rPr>
+        <w:t>ModificaProfiloAzienda</w:t>
+      </w:r>
+      <w:r>
+        <w:rPr>
+          <w:rFonts w:ascii="Century Gothic" w:hAnsi="Century Gothic"/>
+          <w:b/>
+          <w:bCs/>
+          <w:sz w:val="24"/>
+          <w:szCs w:val="24"/>
+        </w:rPr>
+        <w:t>_</w:t>
+      </w:r>
+      <w:r>
+        <w:rPr>
+          <w:rFonts w:ascii="Century Gothic" w:hAnsi="Century Gothic"/>
+          <w:b/>
+          <w:bCs/>
+          <w:sz w:val="24"/>
+          <w:szCs w:val="24"/>
+        </w:rPr>
+        <w:t>3</w:t>
+      </w:r>
+    </w:p>
+    <w:p>
+      <w:pPr>
+        <w:rPr>
+          <w:rFonts w:ascii="Century Gothic" w:hAnsi="Century Gothic"/>
+          <w:b/>
+          <w:bCs/>
+          <w:sz w:val="24"/>
+          <w:szCs w:val="24"/>
+        </w:rPr>
+      </w:pPr>
+      <w:r>
+        <w:rPr>
+          <w:rFonts w:ascii="Century Gothic" w:hAnsi="Century Gothic"/>
+          <w:b/>
+          <w:bCs/>
+          <w:sz w:val="24"/>
+          <w:szCs w:val="24"/>
+        </w:rPr>
+        <w:drawing>
+          <wp:inline distT="0" distB="0" distL="0" distR="0" wp14:anchorId="59D24DFE" wp14:editId="4186D22D">
+            <wp:extent cx="5058481" cy="4305901"/>
+            <wp:effectExtent l="0" t="0" r="8890" b="0"/>
+            <wp:docPr id="60" name="Immagine 60"/>
+            <wp:cNvGraphicFramePr>
+              <a:graphicFrameLocks xmlns:a="http://schemas.openxmlformats.org/drawingml/2006/main" noChangeAspect="1"/>
+            </wp:cNvGraphicFramePr>
+            <a:graphic xmlns:a="http://schemas.openxmlformats.org/drawingml/2006/main">
+              <a:graphicData uri="http://schemas.openxmlformats.org/drawingml/2006/picture">
+                <pic:pic xmlns:pic="http://schemas.openxmlformats.org/drawingml/2006/picture">
+                  <pic:nvPicPr>
+                    <pic:cNvPr id="1" name=""/>
+                    <pic:cNvPicPr/>
+                  </pic:nvPicPr>
+                  <pic:blipFill>
+                    <a:blip r:embed="rId61"/>
+                    <a:stretch>
+                      <a:fillRect/>
+                    </a:stretch>
+                  </pic:blipFill>
+                  <pic:spPr>
+                    <a:xfrm>
+                      <a:off x="0" y="0"/>
+                      <a:ext cx="5058481" cy="4305901"/>
+                    </a:xfrm>
+                    <a:prstGeom prst="rect">
+                      <a:avLst/>
+                    </a:prstGeom>
+                  </pic:spPr>
+                </pic:pic>
+              </a:graphicData>
+            </a:graphic>
+          </wp:inline>
+        </w:drawing>
+      </w:r>
+    </w:p>
+    <w:p>
+      <w:pPr>
+        <w:rPr>
+          <w:rFonts w:ascii="Century Gothic" w:hAnsi="Century Gothic"/>
+          <w:b/>
+          <w:bCs/>
+          <w:sz w:val="24"/>
+          <w:szCs w:val="24"/>
+        </w:rPr>
+      </w:pPr>
+      <w:r>
+        <w:rPr>
+          <w:rFonts w:ascii="Century Gothic" w:hAnsi="Century Gothic"/>
+          <w:b/>
+          <w:bCs/>
+          <w:sz w:val="24"/>
+          <w:szCs w:val="24"/>
+        </w:rPr>
+        <w:t>TC_</w:t>
+      </w:r>
+      <w:r>
+        <w:rPr>
+          <w:rFonts w:ascii="Century Gothic" w:hAnsi="Century Gothic"/>
+          <w:b/>
+          <w:bCs/>
+          <w:sz w:val="24"/>
+          <w:szCs w:val="24"/>
+        </w:rPr>
+        <w:t>RFU3.2</w:t>
+      </w:r>
+      <w:r>
+        <w:rPr>
+          <w:rFonts w:ascii="Century Gothic" w:hAnsi="Century Gothic"/>
+          <w:b/>
+          <w:bCs/>
+          <w:sz w:val="24"/>
+          <w:szCs w:val="24"/>
+        </w:rPr>
+        <w:t>-</w:t>
+      </w:r>
+      <w:r>
+        <w:rPr>
+          <w:rFonts w:ascii="Century Gothic" w:hAnsi="Century Gothic"/>
+          <w:b/>
+          <w:bCs/>
+          <w:sz w:val="24"/>
+          <w:szCs w:val="24"/>
+        </w:rPr>
+        <w:t>ModificaProfiloAzienda</w:t>
+      </w:r>
+      <w:r>
+        <w:rPr>
+          <w:rFonts w:ascii="Century Gothic" w:hAnsi="Century Gothic"/>
+          <w:b/>
+          <w:bCs/>
+          <w:sz w:val="24"/>
+          <w:szCs w:val="24"/>
+        </w:rPr>
+        <w:t>_</w:t>
+      </w:r>
+      <w:r>
+        <w:rPr>
+          <w:rFonts w:ascii="Century Gothic" w:hAnsi="Century Gothic"/>
+          <w:b/>
+          <w:bCs/>
+          <w:sz w:val="24"/>
+          <w:szCs w:val="24"/>
+        </w:rPr>
+        <w:t>4</w:t>
+      </w:r>
+    </w:p>
+    <w:p>
+      <w:pPr>
+        <w:rPr>
+          <w:rFonts w:ascii="Century Gothic" w:hAnsi="Century Gothic"/>
+          <w:b/>
+          <w:bCs/>
+          <w:sz w:val="24"/>
+          <w:szCs w:val="24"/>
+        </w:rPr>
+      </w:pPr>
+      <w:r>
+        <w:rPr>
+          <w:rFonts w:ascii="Century Gothic" w:hAnsi="Century Gothic"/>
+          <w:b/>
+          <w:bCs/>
+          <w:sz w:val="24"/>
+          <w:szCs w:val="24"/>
+        </w:rPr>
+        <w:lastRenderedPageBreak/>
+        <w:drawing>
+          <wp:inline distT="0" distB="0" distL="0" distR="0" wp14:anchorId="6D0D4524" wp14:editId="10A22B2E">
+            <wp:extent cx="5068007" cy="4324954"/>
+            <wp:effectExtent l="0" t="0" r="0" b="0"/>
+            <wp:docPr id="61" name="Immagine 61"/>
+            <wp:cNvGraphicFramePr>
+              <a:graphicFrameLocks xmlns:a="http://schemas.openxmlformats.org/drawingml/2006/main" noChangeAspect="1"/>
+            </wp:cNvGraphicFramePr>
+            <a:graphic xmlns:a="http://schemas.openxmlformats.org/drawingml/2006/main">
+              <a:graphicData uri="http://schemas.openxmlformats.org/drawingml/2006/picture">
+                <pic:pic xmlns:pic="http://schemas.openxmlformats.org/drawingml/2006/picture">
+                  <pic:nvPicPr>
+                    <pic:cNvPr id="1" name=""/>
+                    <pic:cNvPicPr/>
+                  </pic:nvPicPr>
+                  <pic:blipFill>
+                    <a:blip r:embed="rId62"/>
+                    <a:stretch>
+                      <a:fillRect/>
+                    </a:stretch>
+                  </pic:blipFill>
+                  <pic:spPr>
+                    <a:xfrm>
+                      <a:off x="0" y="0"/>
+                      <a:ext cx="5068007" cy="4324954"/>
+                    </a:xfrm>
+                    <a:prstGeom prst="rect">
+                      <a:avLst/>
+                    </a:prstGeom>
+                  </pic:spPr>
+                </pic:pic>
+              </a:graphicData>
+            </a:graphic>
+          </wp:inline>
+        </w:drawing>
+      </w:r>
+    </w:p>
+    <w:p>
+      <w:pPr>
+        <w:rPr>
+          <w:rFonts w:ascii="Century Gothic" w:hAnsi="Century Gothic"/>
+          <w:b/>
+          <w:bCs/>
+          <w:sz w:val="24"/>
+          <w:szCs w:val="24"/>
+        </w:rPr>
+      </w:pPr>
+      <w:r>
+        <w:rPr>
+          <w:rFonts w:ascii="Century Gothic" w:hAnsi="Century Gothic"/>
+          <w:b/>
+          <w:bCs/>
+          <w:sz w:val="24"/>
+          <w:szCs w:val="24"/>
+        </w:rPr>
+        <w:t>TC_</w:t>
+      </w:r>
+      <w:r>
+        <w:rPr>
+          <w:rFonts w:ascii="Century Gothic" w:hAnsi="Century Gothic"/>
+          <w:b/>
+          <w:bCs/>
+          <w:sz w:val="24"/>
+          <w:szCs w:val="24"/>
+        </w:rPr>
+        <w:t>RFU3.2</w:t>
+      </w:r>
+      <w:r>
+        <w:rPr>
+          <w:rFonts w:ascii="Century Gothic" w:hAnsi="Century Gothic"/>
+          <w:b/>
+          <w:bCs/>
+          <w:sz w:val="24"/>
+          <w:szCs w:val="24"/>
+        </w:rPr>
+        <w:t>-</w:t>
+      </w:r>
+      <w:r>
+        <w:rPr>
+          <w:rFonts w:ascii="Century Gothic" w:hAnsi="Century Gothic"/>
+          <w:b/>
+          <w:bCs/>
+          <w:sz w:val="24"/>
+          <w:szCs w:val="24"/>
+        </w:rPr>
+        <w:t>ModificaProfiloAzienda</w:t>
+      </w:r>
+      <w:r>
+        <w:rPr>
+          <w:rFonts w:ascii="Century Gothic" w:hAnsi="Century Gothic"/>
+          <w:b/>
+          <w:bCs/>
+          <w:sz w:val="24"/>
+          <w:szCs w:val="24"/>
+        </w:rPr>
+        <w:t>_</w:t>
+      </w:r>
+      <w:r>
+        <w:rPr>
+          <w:rFonts w:ascii="Century Gothic" w:hAnsi="Century Gothic"/>
+          <w:b/>
+          <w:bCs/>
+          <w:sz w:val="24"/>
+          <w:szCs w:val="24"/>
+        </w:rPr>
+        <w:t>5</w:t>
+      </w:r>
+    </w:p>
+    <w:p>
+      <w:pPr>
+        <w:rPr>
+          <w:rFonts w:ascii="Century Gothic" w:hAnsi="Century Gothic"/>
+          <w:b/>
+          <w:bCs/>
+          <w:sz w:val="24"/>
+          <w:szCs w:val="24"/>
+        </w:rPr>
+      </w:pPr>
+      <w:bookmarkStart w:id="0" w:name="_GoBack"/>
+      <w:bookmarkEnd w:id="0"/>
+    </w:p>
+    <w:p>
+      <w:pPr>
+        <w:rPr>
+          <w:rFonts w:ascii="Century Gothic" w:hAnsi="Century Gothic"/>
+          <w:b/>
+          <w:bCs/>
+          <w:sz w:val="24"/>
+          <w:szCs w:val="24"/>
+        </w:rPr>
+      </w:pPr>
+      <w:r>
+        <w:rPr>
+          <w:rFonts w:ascii="Century Gothic" w:hAnsi="Century Gothic"/>
+          <w:b/>
+          <w:bCs/>
+          <w:sz w:val="24"/>
+          <w:szCs w:val="24"/>
+        </w:rPr>
+        <w:t>TC_</w:t>
+      </w:r>
+      <w:r>
+        <w:rPr>
+          <w:rFonts w:ascii="Century Gothic" w:hAnsi="Century Gothic"/>
+          <w:b/>
+          <w:bCs/>
+          <w:sz w:val="24"/>
+          <w:szCs w:val="24"/>
+        </w:rPr>
+        <w:t>RFU3.2</w:t>
+      </w:r>
+      <w:r>
+        <w:rPr>
+          <w:rFonts w:ascii="Century Gothic" w:hAnsi="Century Gothic"/>
+          <w:b/>
+          <w:bCs/>
+          <w:sz w:val="24"/>
+          <w:szCs w:val="24"/>
+        </w:rPr>
+        <w:t>-</w:t>
+      </w:r>
+      <w:r>
+        <w:rPr>
+          <w:rFonts w:ascii="Century Gothic" w:hAnsi="Century Gothic"/>
+          <w:b/>
+          <w:bCs/>
+          <w:sz w:val="24"/>
+          <w:szCs w:val="24"/>
+        </w:rPr>
+        <w:t>ModificaProfiloAzienda</w:t>
+      </w:r>
+      <w:r>
+        <w:rPr>
+          <w:rFonts w:ascii="Century Gothic" w:hAnsi="Century Gothic"/>
+          <w:b/>
+          <w:bCs/>
+          <w:sz w:val="24"/>
+          <w:szCs w:val="24"/>
+        </w:rPr>
+        <w:t>_</w:t>
+      </w:r>
+      <w:r>
+        <w:rPr>
+          <w:rFonts w:ascii="Century Gothic" w:hAnsi="Century Gothic"/>
+          <w:b/>
+          <w:bCs/>
+          <w:sz w:val="24"/>
+          <w:szCs w:val="24"/>
+        </w:rPr>
+        <w:t>6</w:t>
+      </w:r>
+    </w:p>
+    <w:p>
+      <w:pPr>
+        <w:rPr>
+          <w:rFonts w:ascii="Century Gothic" w:hAnsi="Century Gothic"/>
+          <w:b/>
+          <w:bCs/>
+          <w:sz w:val="24"/>
+          <w:szCs w:val="24"/>
+        </w:rPr>
+      </w:pPr>
+      <w:r>
+        <w:rPr>
+          <w:rFonts w:ascii="Century Gothic" w:hAnsi="Century Gothic"/>
+          <w:b/>
+          <w:bCs/>
+          <w:sz w:val="24"/>
+          <w:szCs w:val="24"/>
+        </w:rPr>
+        <w:t>TC_</w:t>
+      </w:r>
+      <w:r>
+        <w:rPr>
+          <w:rFonts w:ascii="Century Gothic" w:hAnsi="Century Gothic"/>
+          <w:b/>
+          <w:bCs/>
+          <w:sz w:val="24"/>
+          <w:szCs w:val="24"/>
+        </w:rPr>
+        <w:t>RFU3.2</w:t>
+      </w:r>
+      <w:r>
+        <w:rPr>
+          <w:rFonts w:ascii="Century Gothic" w:hAnsi="Century Gothic"/>
+          <w:b/>
+          <w:bCs/>
+          <w:sz w:val="24"/>
+          <w:szCs w:val="24"/>
+        </w:rPr>
+        <w:t>-</w:t>
+      </w:r>
+      <w:r>
+        <w:rPr>
+          <w:rFonts w:ascii="Century Gothic" w:hAnsi="Century Gothic"/>
+          <w:b/>
+          <w:bCs/>
+          <w:sz w:val="24"/>
+          <w:szCs w:val="24"/>
+        </w:rPr>
+        <w:t>ModificaProfiloAzienda</w:t>
+      </w:r>
+      <w:r>
+        <w:rPr>
+          <w:rFonts w:ascii="Century Gothic" w:hAnsi="Century Gothic"/>
+          <w:b/>
+          <w:bCs/>
+          <w:sz w:val="24"/>
+          <w:szCs w:val="24"/>
+        </w:rPr>
+        <w:t>_</w:t>
+      </w:r>
+      <w:r>
+        <w:rPr>
+          <w:rFonts w:ascii="Century Gothic" w:hAnsi="Century Gothic"/>
+          <w:b/>
+          <w:bCs/>
+          <w:sz w:val="24"/>
+          <w:szCs w:val="24"/>
+        </w:rPr>
+        <w:t>7</w:t>
+      </w:r>
+    </w:p>
+    <w:p>
+      <w:pPr>
+        <w:rPr>
+          <w:rFonts w:ascii="Century Gothic" w:hAnsi="Century Gothic"/>
+          <w:b/>
+          <w:bCs/>
+          <w:sz w:val="24"/>
+          <w:szCs w:val="24"/>
+        </w:rPr>
+      </w:pPr>
+      <w:r>
+        <w:rPr>
+          <w:rFonts w:ascii="Century Gothic" w:hAnsi="Century Gothic"/>
+          <w:b/>
+          <w:bCs/>
+          <w:sz w:val="24"/>
+          <w:szCs w:val="24"/>
+        </w:rPr>
+        <w:t>TC_</w:t>
+      </w:r>
+      <w:r>
+        <w:rPr>
+          <w:rFonts w:ascii="Century Gothic" w:hAnsi="Century Gothic"/>
+          <w:b/>
+          <w:bCs/>
+          <w:sz w:val="24"/>
+          <w:szCs w:val="24"/>
+        </w:rPr>
+        <w:t>RFU3.2</w:t>
+      </w:r>
+      <w:r>
+        <w:rPr>
+          <w:rFonts w:ascii="Century Gothic" w:hAnsi="Century Gothic"/>
+          <w:b/>
+          <w:bCs/>
+          <w:sz w:val="24"/>
+          <w:szCs w:val="24"/>
+        </w:rPr>
+        <w:t>-</w:t>
+      </w:r>
+      <w:r>
+        <w:rPr>
+          <w:rFonts w:ascii="Century Gothic" w:hAnsi="Century Gothic"/>
+          <w:b/>
+          <w:bCs/>
+          <w:sz w:val="24"/>
+          <w:szCs w:val="24"/>
+        </w:rPr>
+        <w:t>ModificaProfiloAzienda</w:t>
+      </w:r>
+      <w:r>
+        <w:rPr>
+          <w:rFonts w:ascii="Century Gothic" w:hAnsi="Century Gothic"/>
+          <w:b/>
+          <w:bCs/>
+          <w:sz w:val="24"/>
+          <w:szCs w:val="24"/>
+        </w:rPr>
+        <w:t>_</w:t>
+      </w:r>
+      <w:r>
+        <w:rPr>
+          <w:rFonts w:ascii="Century Gothic" w:hAnsi="Century Gothic"/>
+          <w:b/>
+          <w:bCs/>
+          <w:sz w:val="24"/>
+          <w:szCs w:val="24"/>
+        </w:rPr>
+        <w:t>8</w:t>
+      </w:r>
+    </w:p>
+    <w:p>
+      <w:pPr>
+        <w:rPr>
+          <w:rFonts w:ascii="Century Gothic" w:hAnsi="Century Gothic"/>
+          <w:b/>
+          <w:bCs/>
+          <w:sz w:val="24"/>
+          <w:szCs w:val="24"/>
+        </w:rPr>
+      </w:pPr>
+      <w:r>
+        <w:rPr>
+          <w:rFonts w:ascii="Century Gothic" w:hAnsi="Century Gothic"/>
+          <w:b/>
+          <w:bCs/>
+          <w:sz w:val="24"/>
+          <w:szCs w:val="24"/>
+        </w:rPr>
+        <w:t>TC_</w:t>
+      </w:r>
+      <w:r>
+        <w:rPr>
+          <w:rFonts w:ascii="Century Gothic" w:hAnsi="Century Gothic"/>
+          <w:b/>
+          <w:bCs/>
+          <w:sz w:val="24"/>
+          <w:szCs w:val="24"/>
+        </w:rPr>
+        <w:t>RFU3.2</w:t>
+      </w:r>
+      <w:r>
+        <w:rPr>
+          <w:rFonts w:ascii="Century Gothic" w:hAnsi="Century Gothic"/>
+          <w:b/>
+          <w:bCs/>
+          <w:sz w:val="24"/>
+          <w:szCs w:val="24"/>
+        </w:rPr>
+        <w:t>-</w:t>
+      </w:r>
+      <w:r>
+        <w:rPr>
+          <w:rFonts w:ascii="Century Gothic" w:hAnsi="Century Gothic"/>
+          <w:b/>
+          <w:bCs/>
+          <w:sz w:val="24"/>
+          <w:szCs w:val="24"/>
+        </w:rPr>
+        <w:t>ModificaProfiloAzienda</w:t>
+      </w:r>
+      <w:r>
+        <w:rPr>
+          <w:rFonts w:ascii="Century Gothic" w:hAnsi="Century Gothic"/>
+          <w:b/>
+          <w:bCs/>
+          <w:sz w:val="24"/>
+          <w:szCs w:val="24"/>
+        </w:rPr>
+        <w:t>_</w:t>
+      </w:r>
+      <w:r>
+        <w:rPr>
+          <w:rFonts w:ascii="Century Gothic" w:hAnsi="Century Gothic"/>
+          <w:b/>
+          <w:bCs/>
+          <w:sz w:val="24"/>
+          <w:szCs w:val="24"/>
+        </w:rPr>
+        <w:t>9</w:t>
+      </w:r>
+    </w:p>
+    <w:p>
+      <w:pPr>
+        <w:rPr>
+          <w:rFonts w:ascii="Century Gothic" w:hAnsi="Century Gothic"/>
+          <w:b/>
+          <w:bCs/>
+          <w:sz w:val="24"/>
+          <w:szCs w:val="24"/>
+        </w:rPr>
+      </w:pPr>
+      <w:r>
+        <w:rPr>
+          <w:rFonts w:ascii="Century Gothic" w:hAnsi="Century Gothic"/>
+          <w:b/>
+          <w:bCs/>
+          <w:sz w:val="24"/>
+          <w:szCs w:val="24"/>
+        </w:rPr>
+        <w:t>TC_</w:t>
+      </w:r>
+      <w:r>
+        <w:rPr>
+          <w:rFonts w:ascii="Century Gothic" w:hAnsi="Century Gothic"/>
+          <w:b/>
+          <w:bCs/>
+          <w:sz w:val="24"/>
+          <w:szCs w:val="24"/>
+        </w:rPr>
+        <w:t>RFU3.2</w:t>
+      </w:r>
+      <w:r>
+        <w:rPr>
+          <w:rFonts w:ascii="Century Gothic" w:hAnsi="Century Gothic"/>
+          <w:b/>
+          <w:bCs/>
+          <w:sz w:val="24"/>
+          <w:szCs w:val="24"/>
+        </w:rPr>
+        <w:t>-</w:t>
+      </w:r>
+      <w:r>
+        <w:rPr>
+          <w:rFonts w:ascii="Century Gothic" w:hAnsi="Century Gothic"/>
+          <w:b/>
+          <w:bCs/>
+          <w:sz w:val="24"/>
+          <w:szCs w:val="24"/>
+        </w:rPr>
+        <w:t>ModificaProfiloAzienda</w:t>
+      </w:r>
+      <w:r>
+        <w:rPr>
+          <w:rFonts w:ascii="Century Gothic" w:hAnsi="Century Gothic"/>
+          <w:b/>
+          <w:bCs/>
+          <w:sz w:val="24"/>
+          <w:szCs w:val="24"/>
+        </w:rPr>
+        <w:t>_</w:t>
+      </w:r>
+      <w:r>
+        <w:rPr>
+          <w:rFonts w:ascii="Century Gothic" w:hAnsi="Century Gothic"/>
+          <w:b/>
+          <w:bCs/>
+          <w:sz w:val="24"/>
+          <w:szCs w:val="24"/>
+        </w:rPr>
+        <w:t>10</w:t>
+      </w:r>
+    </w:p>
+    <w:p>
+      <w:r>
+        <w:rPr>
+          <w:rFonts w:ascii="Century Gothic" w:hAnsi="Century Gothic"/>
+          <w:b/>
+          <w:bCs/>
+          <w:sz w:val="24"/>
+          <w:szCs w:val="24"/>
+        </w:rPr>
+        <w:t>TC_</w:t>
+      </w:r>
+      <w:r>
+        <w:rPr>
+          <w:rFonts w:ascii="Century Gothic" w:hAnsi="Century Gothic"/>
+          <w:b/>
+          <w:bCs/>
+          <w:sz w:val="24"/>
+          <w:szCs w:val="24"/>
+        </w:rPr>
+        <w:t>RFU3.2</w:t>
+      </w:r>
+      <w:r>
+        <w:rPr>
+          <w:rFonts w:ascii="Century Gothic" w:hAnsi="Century Gothic"/>
+          <w:b/>
+          <w:bCs/>
+          <w:sz w:val="24"/>
+          <w:szCs w:val="24"/>
+        </w:rPr>
+        <w:t>-</w:t>
+      </w:r>
+      <w:r>
+        <w:rPr>
+          <w:rFonts w:ascii="Century Gothic" w:hAnsi="Century Gothic"/>
+          <w:b/>
+          <w:bCs/>
+          <w:sz w:val="24"/>
+          <w:szCs w:val="24"/>
+        </w:rPr>
+        <w:t>ModificaProfiloAzienda</w:t>
+      </w:r>
+      <w:r>
+        <w:rPr>
+          <w:rFonts w:ascii="Century Gothic" w:hAnsi="Century Gothic"/>
+          <w:b/>
+          <w:bCs/>
+          <w:sz w:val="24"/>
+          <w:szCs w:val="24"/>
+        </w:rPr>
+        <w:t>_</w:t>
+      </w:r>
+      <w:r>
+        <w:rPr>
+          <w:rFonts w:ascii="Century Gothic" w:hAnsi="Century Gothic"/>
+          <w:b/>
+          <w:bCs/>
+          <w:sz w:val="24"/>
+          <w:szCs w:val="24"/>
+        </w:rPr>
+        <w:t>11</w:t>
+      </w:r>
+    </w:p>
     <w:sectPr>
       <w:pgSz w:w="11906" w:h="16838"/>
       <w:pgMar w:top="1417" w:right="1134" w:bottom="1134" w:left="1134" w:header="708" w:footer="708" w:gutter="0"/>

</xml_diff>

<commit_message>
Continuazione testing con Selenium (2)
</commit_message>
<xml_diff>
--- a/selenium_testing/doc-testing2.docx
+++ b/selenium_testing/doc-testing2.docx
@@ -4279,6 +4279,7 @@
           <w:rFonts w:ascii="Century Gothic" w:hAnsi="Century Gothic"/>
           <w:b/>
           <w:bCs/>
+          <w:noProof/>
           <w:sz w:val="24"/>
           <w:szCs w:val="24"/>
         </w:rPr>
@@ -4335,6 +4336,7 @@
           <w:rFonts w:ascii="Century Gothic" w:hAnsi="Century Gothic"/>
           <w:b/>
           <w:bCs/>
+          <w:noProof/>
           <w:sz w:val="24"/>
           <w:szCs w:val="24"/>
         </w:rPr>
@@ -4390,6 +4392,7 @@
           <w:rFonts w:ascii="Century Gothic" w:hAnsi="Century Gothic"/>
           <w:b/>
           <w:bCs/>
+          <w:noProof/>
           <w:sz w:val="24"/>
           <w:szCs w:val="24"/>
         </w:rPr>
@@ -4517,6 +4520,7 @@
           <w:rFonts w:ascii="Century Gothic" w:hAnsi="Century Gothic"/>
           <w:b/>
           <w:bCs/>
+          <w:noProof/>
           <w:sz w:val="24"/>
           <w:szCs w:val="24"/>
         </w:rPr>
@@ -4572,6 +4576,7 @@
           <w:rFonts w:ascii="Century Gothic" w:hAnsi="Century Gothic"/>
           <w:b/>
           <w:bCs/>
+          <w:noProof/>
           <w:sz w:val="24"/>
           <w:szCs w:val="24"/>
         </w:rPr>
@@ -4628,6 +4633,7 @@
           <w:rFonts w:ascii="Century Gothic" w:hAnsi="Century Gothic"/>
           <w:b/>
           <w:bCs/>
+          <w:noProof/>
           <w:sz w:val="24"/>
           <w:szCs w:val="24"/>
         </w:rPr>
@@ -4754,6 +4760,7 @@
           <w:rFonts w:ascii="Century Gothic" w:hAnsi="Century Gothic"/>
           <w:b/>
           <w:bCs/>
+          <w:noProof/>
           <w:sz w:val="24"/>
           <w:szCs w:val="24"/>
         </w:rPr>
@@ -4810,6 +4817,7 @@
           <w:rFonts w:ascii="Century Gothic" w:hAnsi="Century Gothic"/>
           <w:b/>
           <w:bCs/>
+          <w:noProof/>
           <w:sz w:val="24"/>
           <w:szCs w:val="24"/>
         </w:rPr>
@@ -4865,6 +4873,7 @@
           <w:rFonts w:ascii="Century Gothic" w:hAnsi="Century Gothic"/>
           <w:b/>
           <w:bCs/>
+          <w:noProof/>
           <w:sz w:val="24"/>
           <w:szCs w:val="24"/>
         </w:rPr>
@@ -4992,6 +5001,7 @@
           <w:rFonts w:ascii="Century Gothic" w:hAnsi="Century Gothic"/>
           <w:b/>
           <w:bCs/>
+          <w:noProof/>
           <w:sz w:val="24"/>
           <w:szCs w:val="24"/>
         </w:rPr>
@@ -5047,6 +5057,7 @@
           <w:rFonts w:ascii="Century Gothic" w:hAnsi="Century Gothic"/>
           <w:b/>
           <w:bCs/>
+          <w:noProof/>
           <w:sz w:val="24"/>
           <w:szCs w:val="24"/>
         </w:rPr>
@@ -5103,6 +5114,7 @@
           <w:rFonts w:ascii="Century Gothic" w:hAnsi="Century Gothic"/>
           <w:b/>
           <w:bCs/>
+          <w:noProof/>
           <w:sz w:val="24"/>
           <w:szCs w:val="24"/>
         </w:rPr>
@@ -5229,6 +5241,7 @@
           <w:rFonts w:ascii="Century Gothic" w:hAnsi="Century Gothic"/>
           <w:b/>
           <w:bCs/>
+          <w:noProof/>
           <w:sz w:val="24"/>
           <w:szCs w:val="24"/>
         </w:rPr>
@@ -5285,6 +5298,7 @@
           <w:rFonts w:ascii="Century Gothic" w:hAnsi="Century Gothic"/>
           <w:b/>
           <w:bCs/>
+          <w:noProof/>
           <w:sz w:val="24"/>
           <w:szCs w:val="24"/>
         </w:rPr>
@@ -5340,6 +5354,7 @@
           <w:rFonts w:ascii="Century Gothic" w:hAnsi="Century Gothic"/>
           <w:b/>
           <w:bCs/>
+          <w:noProof/>
           <w:sz w:val="24"/>
           <w:szCs w:val="24"/>
         </w:rPr>
@@ -5467,6 +5482,7 @@
           <w:rFonts w:ascii="Century Gothic" w:hAnsi="Century Gothic"/>
           <w:b/>
           <w:bCs/>
+          <w:noProof/>
           <w:sz w:val="24"/>
           <w:szCs w:val="24"/>
         </w:rPr>
@@ -5522,6 +5538,7 @@
           <w:rFonts w:ascii="Century Gothic" w:hAnsi="Century Gothic"/>
           <w:b/>
           <w:bCs/>
+          <w:noProof/>
           <w:sz w:val="24"/>
           <w:szCs w:val="24"/>
         </w:rPr>
@@ -5578,6 +5595,7 @@
           <w:rFonts w:ascii="Century Gothic" w:hAnsi="Century Gothic"/>
           <w:b/>
           <w:bCs/>
+          <w:noProof/>
           <w:sz w:val="24"/>
           <w:szCs w:val="24"/>
         </w:rPr>
@@ -5704,6 +5722,7 @@
           <w:rFonts w:ascii="Century Gothic" w:hAnsi="Century Gothic"/>
           <w:b/>
           <w:bCs/>
+          <w:noProof/>
           <w:sz w:val="24"/>
           <w:szCs w:val="24"/>
         </w:rPr>
@@ -5760,6 +5779,7 @@
           <w:rFonts w:ascii="Century Gothic" w:hAnsi="Century Gothic"/>
           <w:b/>
           <w:bCs/>
+          <w:noProof/>
           <w:sz w:val="24"/>
           <w:szCs w:val="24"/>
         </w:rPr>
@@ -5815,6 +5835,7 @@
           <w:rFonts w:ascii="Century Gothic" w:hAnsi="Century Gothic"/>
           <w:b/>
           <w:bCs/>
+          <w:noProof/>
           <w:sz w:val="24"/>
           <w:szCs w:val="24"/>
         </w:rPr>
@@ -5942,6 +5963,7 @@
           <w:rFonts w:ascii="Century Gothic" w:hAnsi="Century Gothic"/>
           <w:b/>
           <w:bCs/>
+          <w:noProof/>
           <w:sz w:val="24"/>
           <w:szCs w:val="24"/>
         </w:rPr>
@@ -5997,6 +6019,7 @@
           <w:rFonts w:ascii="Century Gothic" w:hAnsi="Century Gothic"/>
           <w:b/>
           <w:bCs/>
+          <w:noProof/>
           <w:sz w:val="24"/>
           <w:szCs w:val="24"/>
         </w:rPr>
@@ -6053,6 +6076,7 @@
           <w:rFonts w:ascii="Century Gothic" w:hAnsi="Century Gothic"/>
           <w:b/>
           <w:bCs/>
+          <w:noProof/>
           <w:sz w:val="24"/>
           <w:szCs w:val="24"/>
         </w:rPr>
@@ -6179,6 +6203,7 @@
           <w:rFonts w:ascii="Century Gothic" w:hAnsi="Century Gothic"/>
           <w:b/>
           <w:bCs/>
+          <w:noProof/>
           <w:sz w:val="24"/>
           <w:szCs w:val="24"/>
         </w:rPr>
@@ -6235,6 +6260,7 @@
           <w:rFonts w:ascii="Century Gothic" w:hAnsi="Century Gothic"/>
           <w:b/>
           <w:bCs/>
+          <w:noProof/>
           <w:sz w:val="24"/>
           <w:szCs w:val="24"/>
         </w:rPr>
@@ -6291,6 +6317,7 @@
           <w:rFonts w:ascii="Century Gothic" w:hAnsi="Century Gothic"/>
           <w:b/>
           <w:bCs/>
+          <w:noProof/>
           <w:sz w:val="24"/>
           <w:szCs w:val="24"/>
           <w:lang w:val="en-US"/>
@@ -6419,6 +6446,7 @@
           <w:rFonts w:ascii="Century Gothic" w:hAnsi="Century Gothic"/>
           <w:b/>
           <w:bCs/>
+          <w:noProof/>
           <w:sz w:val="24"/>
           <w:szCs w:val="24"/>
         </w:rPr>
@@ -6474,6 +6502,7 @@
           <w:rFonts w:ascii="Century Gothic" w:hAnsi="Century Gothic"/>
           <w:b/>
           <w:bCs/>
+          <w:noProof/>
           <w:sz w:val="24"/>
           <w:szCs w:val="24"/>
         </w:rPr>
@@ -6530,6 +6559,7 @@
           <w:rFonts w:ascii="Century Gothic" w:hAnsi="Century Gothic"/>
           <w:b/>
           <w:bCs/>
+          <w:noProof/>
           <w:sz w:val="24"/>
           <w:szCs w:val="24"/>
         </w:rPr>
@@ -6656,6 +6686,7 @@
           <w:rFonts w:ascii="Century Gothic" w:hAnsi="Century Gothic"/>
           <w:b/>
           <w:bCs/>
+          <w:noProof/>
           <w:sz w:val="24"/>
           <w:szCs w:val="24"/>
         </w:rPr>
@@ -6712,6 +6743,7 @@
           <w:rFonts w:ascii="Century Gothic" w:hAnsi="Century Gothic"/>
           <w:b/>
           <w:bCs/>
+          <w:noProof/>
           <w:sz w:val="24"/>
           <w:szCs w:val="24"/>
         </w:rPr>
@@ -6754,6 +6786,9 @@
     </w:p>
     <w:p>
       <w:r>
+        <w:rPr>
+          <w:noProof/>
+        </w:rPr>
         <w:lastRenderedPageBreak/>
         <w:drawing>
           <wp:inline distT="0" distB="0" distL="0" distR="0" wp14:anchorId="1DF950C3" wp14:editId="2B914941">
@@ -6860,34 +6895,25 @@
           <w:sz w:val="24"/>
           <w:szCs w:val="24"/>
         </w:rPr>
-        <w:t>1</w:t>
-      </w:r>
-      <w:r>
-        <w:rPr>
-          <w:rFonts w:ascii="Century Gothic" w:hAnsi="Century Gothic"/>
-          <w:b/>
-          <w:bCs/>
-          <w:sz w:val="24"/>
-          <w:szCs w:val="24"/>
-        </w:rPr>
-        <w:t>2</w:t>
-      </w:r>
-    </w:p>
-    <w:p>
-      <w:pPr>
-        <w:rPr>
-          <w:rFonts w:ascii="Century Gothic" w:hAnsi="Century Gothic"/>
-          <w:b/>
-          <w:bCs/>
-          <w:sz w:val="24"/>
-          <w:szCs w:val="24"/>
-        </w:rPr>
-      </w:pPr>
-      <w:r>
-        <w:rPr>
-          <w:rFonts w:ascii="Century Gothic" w:hAnsi="Century Gothic"/>
-          <w:b/>
-          <w:bCs/>
+        <w:t>12</w:t>
+      </w:r>
+    </w:p>
+    <w:p>
+      <w:pPr>
+        <w:rPr>
+          <w:rFonts w:ascii="Century Gothic" w:hAnsi="Century Gothic"/>
+          <w:b/>
+          <w:bCs/>
+          <w:sz w:val="24"/>
+          <w:szCs w:val="24"/>
+        </w:rPr>
+      </w:pPr>
+      <w:r>
+        <w:rPr>
+          <w:rFonts w:ascii="Century Gothic" w:hAnsi="Century Gothic"/>
+          <w:b/>
+          <w:bCs/>
+          <w:noProof/>
           <w:sz w:val="24"/>
           <w:szCs w:val="24"/>
         </w:rPr>
@@ -6943,6 +6969,7 @@
           <w:rFonts w:ascii="Century Gothic" w:hAnsi="Century Gothic"/>
           <w:b/>
           <w:bCs/>
+          <w:noProof/>
           <w:sz w:val="24"/>
           <w:szCs w:val="24"/>
         </w:rPr>
@@ -6986,6 +7013,9 @@
     </w:p>
     <w:p>
       <w:r>
+        <w:rPr>
+          <w:noProof/>
+        </w:rPr>
         <w:drawing>
           <wp:inline distT="0" distB="0" distL="0" distR="0" wp14:anchorId="6A7BEAB0" wp14:editId="42903ACB">
             <wp:extent cx="5058481" cy="3839111"/>
@@ -7091,34 +7121,25 @@
           <w:sz w:val="24"/>
           <w:szCs w:val="24"/>
         </w:rPr>
-        <w:t>1</w:t>
-      </w:r>
-      <w:r>
-        <w:rPr>
-          <w:rFonts w:ascii="Century Gothic" w:hAnsi="Century Gothic"/>
-          <w:b/>
-          <w:bCs/>
-          <w:sz w:val="24"/>
-          <w:szCs w:val="24"/>
-        </w:rPr>
-        <w:t>3</w:t>
-      </w:r>
-    </w:p>
-    <w:p>
-      <w:pPr>
-        <w:rPr>
-          <w:rFonts w:ascii="Century Gothic" w:hAnsi="Century Gothic"/>
-          <w:b/>
-          <w:bCs/>
-          <w:sz w:val="24"/>
-          <w:szCs w:val="24"/>
-        </w:rPr>
-      </w:pPr>
-      <w:r>
-        <w:rPr>
-          <w:rFonts w:ascii="Century Gothic" w:hAnsi="Century Gothic"/>
-          <w:b/>
-          <w:bCs/>
+        <w:t>13</w:t>
+      </w:r>
+    </w:p>
+    <w:p>
+      <w:pPr>
+        <w:rPr>
+          <w:rFonts w:ascii="Century Gothic" w:hAnsi="Century Gothic"/>
+          <w:b/>
+          <w:bCs/>
+          <w:sz w:val="24"/>
+          <w:szCs w:val="24"/>
+        </w:rPr>
+      </w:pPr>
+      <w:r>
+        <w:rPr>
+          <w:rFonts w:ascii="Century Gothic" w:hAnsi="Century Gothic"/>
+          <w:b/>
+          <w:bCs/>
+          <w:noProof/>
           <w:sz w:val="24"/>
           <w:szCs w:val="24"/>
         </w:rPr>
@@ -7175,6 +7196,7 @@
           <w:rFonts w:ascii="Century Gothic" w:hAnsi="Century Gothic"/>
           <w:b/>
           <w:bCs/>
+          <w:noProof/>
           <w:sz w:val="24"/>
           <w:szCs w:val="24"/>
         </w:rPr>
@@ -7217,6 +7239,9 @@
     </w:p>
     <w:p>
       <w:r>
+        <w:rPr>
+          <w:noProof/>
+        </w:rPr>
         <w:lastRenderedPageBreak/>
         <w:drawing>
           <wp:inline distT="0" distB="0" distL="0" distR="0" wp14:anchorId="0134ECDF" wp14:editId="12E08BB6">
@@ -7323,34 +7348,25 @@
           <w:sz w:val="24"/>
           <w:szCs w:val="24"/>
         </w:rPr>
-        <w:t>1</w:t>
-      </w:r>
-      <w:r>
-        <w:rPr>
-          <w:rFonts w:ascii="Century Gothic" w:hAnsi="Century Gothic"/>
-          <w:b/>
-          <w:bCs/>
-          <w:sz w:val="24"/>
-          <w:szCs w:val="24"/>
-        </w:rPr>
-        <w:t>4</w:t>
-      </w:r>
-    </w:p>
-    <w:p>
-      <w:pPr>
-        <w:rPr>
-          <w:rFonts w:ascii="Century Gothic" w:hAnsi="Century Gothic"/>
-          <w:b/>
-          <w:bCs/>
-          <w:sz w:val="24"/>
-          <w:szCs w:val="24"/>
-        </w:rPr>
-      </w:pPr>
-      <w:r>
-        <w:rPr>
-          <w:rFonts w:ascii="Century Gothic" w:hAnsi="Century Gothic"/>
-          <w:b/>
-          <w:bCs/>
+        <w:t>14</w:t>
+      </w:r>
+    </w:p>
+    <w:p>
+      <w:pPr>
+        <w:rPr>
+          <w:rFonts w:ascii="Century Gothic" w:hAnsi="Century Gothic"/>
+          <w:b/>
+          <w:bCs/>
+          <w:sz w:val="24"/>
+          <w:szCs w:val="24"/>
+        </w:rPr>
+      </w:pPr>
+      <w:r>
+        <w:rPr>
+          <w:rFonts w:ascii="Century Gothic" w:hAnsi="Century Gothic"/>
+          <w:b/>
+          <w:bCs/>
+          <w:noProof/>
           <w:sz w:val="24"/>
           <w:szCs w:val="24"/>
         </w:rPr>
@@ -7406,6 +7422,7 @@
           <w:rFonts w:ascii="Century Gothic" w:hAnsi="Century Gothic"/>
           <w:b/>
           <w:bCs/>
+          <w:noProof/>
           <w:sz w:val="24"/>
           <w:szCs w:val="24"/>
         </w:rPr>
@@ -7449,6 +7466,9 @@
     </w:p>
     <w:p>
       <w:r>
+        <w:rPr>
+          <w:noProof/>
+        </w:rPr>
         <w:drawing>
           <wp:inline distT="0" distB="0" distL="0" distR="0" wp14:anchorId="7CEBB4F2" wp14:editId="4169D83E">
             <wp:extent cx="5134692" cy="3848637"/>
@@ -7554,34 +7574,25 @@
           <w:sz w:val="24"/>
           <w:szCs w:val="24"/>
         </w:rPr>
-        <w:t>1</w:t>
-      </w:r>
-      <w:r>
-        <w:rPr>
-          <w:rFonts w:ascii="Century Gothic" w:hAnsi="Century Gothic"/>
-          <w:b/>
-          <w:bCs/>
-          <w:sz w:val="24"/>
-          <w:szCs w:val="24"/>
-        </w:rPr>
-        <w:t>5</w:t>
-      </w:r>
-    </w:p>
-    <w:p>
-      <w:pPr>
-        <w:rPr>
-          <w:rFonts w:ascii="Century Gothic" w:hAnsi="Century Gothic"/>
-          <w:b/>
-          <w:bCs/>
-          <w:sz w:val="24"/>
-          <w:szCs w:val="24"/>
-        </w:rPr>
-      </w:pPr>
-      <w:r>
-        <w:rPr>
-          <w:rFonts w:ascii="Century Gothic" w:hAnsi="Century Gothic"/>
-          <w:b/>
-          <w:bCs/>
+        <w:t>15</w:t>
+      </w:r>
+    </w:p>
+    <w:p>
+      <w:pPr>
+        <w:rPr>
+          <w:rFonts w:ascii="Century Gothic" w:hAnsi="Century Gothic"/>
+          <w:b/>
+          <w:bCs/>
+          <w:sz w:val="24"/>
+          <w:szCs w:val="24"/>
+        </w:rPr>
+      </w:pPr>
+      <w:r>
+        <w:rPr>
+          <w:rFonts w:ascii="Century Gothic" w:hAnsi="Century Gothic"/>
+          <w:b/>
+          <w:bCs/>
+          <w:noProof/>
           <w:sz w:val="24"/>
           <w:szCs w:val="24"/>
         </w:rPr>
@@ -7638,6 +7649,7 @@
           <w:rFonts w:ascii="Century Gothic" w:hAnsi="Century Gothic"/>
           <w:b/>
           <w:bCs/>
+          <w:noProof/>
           <w:sz w:val="24"/>
           <w:szCs w:val="24"/>
         </w:rPr>
@@ -7680,6 +7692,9 @@
     </w:p>
     <w:p>
       <w:r>
+        <w:rPr>
+          <w:noProof/>
+        </w:rPr>
         <w:lastRenderedPageBreak/>
         <w:drawing>
           <wp:inline distT="0" distB="0" distL="0" distR="0" wp14:anchorId="719DF6BF" wp14:editId="0E819098">
@@ -7786,34 +7801,25 @@
           <w:sz w:val="24"/>
           <w:szCs w:val="24"/>
         </w:rPr>
-        <w:t>1</w:t>
-      </w:r>
-      <w:r>
-        <w:rPr>
-          <w:rFonts w:ascii="Century Gothic" w:hAnsi="Century Gothic"/>
-          <w:b/>
-          <w:bCs/>
-          <w:sz w:val="24"/>
-          <w:szCs w:val="24"/>
-        </w:rPr>
-        <w:t>6</w:t>
-      </w:r>
-    </w:p>
-    <w:p>
-      <w:pPr>
-        <w:rPr>
-          <w:rFonts w:ascii="Century Gothic" w:hAnsi="Century Gothic"/>
-          <w:b/>
-          <w:bCs/>
-          <w:sz w:val="24"/>
-          <w:szCs w:val="24"/>
-        </w:rPr>
-      </w:pPr>
-      <w:r>
-        <w:rPr>
-          <w:rFonts w:ascii="Century Gothic" w:hAnsi="Century Gothic"/>
-          <w:b/>
-          <w:bCs/>
+        <w:t>16</w:t>
+      </w:r>
+    </w:p>
+    <w:p>
+      <w:pPr>
+        <w:rPr>
+          <w:rFonts w:ascii="Century Gothic" w:hAnsi="Century Gothic"/>
+          <w:b/>
+          <w:bCs/>
+          <w:sz w:val="24"/>
+          <w:szCs w:val="24"/>
+        </w:rPr>
+      </w:pPr>
+      <w:r>
+        <w:rPr>
+          <w:rFonts w:ascii="Century Gothic" w:hAnsi="Century Gothic"/>
+          <w:b/>
+          <w:bCs/>
+          <w:noProof/>
           <w:sz w:val="24"/>
           <w:szCs w:val="24"/>
         </w:rPr>
@@ -7869,6 +7875,7 @@
           <w:rFonts w:ascii="Century Gothic" w:hAnsi="Century Gothic"/>
           <w:b/>
           <w:bCs/>
+          <w:noProof/>
           <w:sz w:val="24"/>
           <w:szCs w:val="24"/>
         </w:rPr>
@@ -7912,6 +7919,9 @@
     </w:p>
     <w:p>
       <w:r>
+        <w:rPr>
+          <w:noProof/>
+        </w:rPr>
         <w:drawing>
           <wp:inline distT="0" distB="0" distL="0" distR="0" wp14:anchorId="462C6034" wp14:editId="6DDBE1DD">
             <wp:extent cx="5077534" cy="3848637"/>
@@ -8017,30 +8027,21 @@
           <w:sz w:val="24"/>
           <w:szCs w:val="24"/>
         </w:rPr>
-        <w:t>1</w:t>
-      </w:r>
-      <w:r>
-        <w:rPr>
-          <w:rFonts w:ascii="Century Gothic" w:hAnsi="Century Gothic"/>
-          <w:b/>
-          <w:bCs/>
-          <w:sz w:val="24"/>
-          <w:szCs w:val="24"/>
-        </w:rPr>
-        <w:t>7</w:t>
-      </w:r>
-    </w:p>
-    <w:p>
-      <w:pPr>
-        <w:rPr>
-          <w:rFonts w:ascii="Century Gothic" w:hAnsi="Century Gothic"/>
-          <w:sz w:val="24"/>
-          <w:szCs w:val="24"/>
-        </w:rPr>
-      </w:pPr>
-      <w:r>
-        <w:rPr>
-          <w:rFonts w:ascii="Century Gothic" w:hAnsi="Century Gothic"/>
+        <w:t>17</w:t>
+      </w:r>
+    </w:p>
+    <w:p>
+      <w:pPr>
+        <w:rPr>
+          <w:rFonts w:ascii="Century Gothic" w:hAnsi="Century Gothic"/>
+          <w:sz w:val="24"/>
+          <w:szCs w:val="24"/>
+        </w:rPr>
+      </w:pPr>
+      <w:r>
+        <w:rPr>
+          <w:rFonts w:ascii="Century Gothic" w:hAnsi="Century Gothic"/>
+          <w:noProof/>
           <w:sz w:val="24"/>
           <w:szCs w:val="24"/>
         </w:rPr>
@@ -8097,6 +8098,7 @@
           <w:rFonts w:ascii="Century Gothic" w:hAnsi="Century Gothic"/>
           <w:b/>
           <w:bCs/>
+          <w:noProof/>
           <w:sz w:val="24"/>
           <w:szCs w:val="24"/>
         </w:rPr>
@@ -8139,6 +8141,9 @@
     </w:p>
     <w:p>
       <w:r>
+        <w:rPr>
+          <w:noProof/>
+        </w:rPr>
         <w:lastRenderedPageBreak/>
         <w:drawing>
           <wp:inline distT="0" distB="0" distL="0" distR="0" wp14:anchorId="50A0A981" wp14:editId="658A6F77">
@@ -8245,34 +8250,25 @@
           <w:sz w:val="24"/>
           <w:szCs w:val="24"/>
         </w:rPr>
-        <w:t>1</w:t>
-      </w:r>
-      <w:r>
-        <w:rPr>
-          <w:rFonts w:ascii="Century Gothic" w:hAnsi="Century Gothic"/>
-          <w:b/>
-          <w:bCs/>
-          <w:sz w:val="24"/>
-          <w:szCs w:val="24"/>
-        </w:rPr>
-        <w:t>8</w:t>
-      </w:r>
-    </w:p>
-    <w:p>
-      <w:pPr>
-        <w:rPr>
-          <w:rFonts w:ascii="Century Gothic" w:hAnsi="Century Gothic"/>
-          <w:b/>
-          <w:bCs/>
-          <w:sz w:val="24"/>
-          <w:szCs w:val="24"/>
-        </w:rPr>
-      </w:pPr>
-      <w:r>
-        <w:rPr>
-          <w:rFonts w:ascii="Century Gothic" w:hAnsi="Century Gothic"/>
-          <w:b/>
-          <w:bCs/>
+        <w:t>18</w:t>
+      </w:r>
+    </w:p>
+    <w:p>
+      <w:pPr>
+        <w:rPr>
+          <w:rFonts w:ascii="Century Gothic" w:hAnsi="Century Gothic"/>
+          <w:b/>
+          <w:bCs/>
+          <w:sz w:val="24"/>
+          <w:szCs w:val="24"/>
+        </w:rPr>
+      </w:pPr>
+      <w:r>
+        <w:rPr>
+          <w:rFonts w:ascii="Century Gothic" w:hAnsi="Century Gothic"/>
+          <w:b/>
+          <w:bCs/>
+          <w:noProof/>
           <w:sz w:val="24"/>
           <w:szCs w:val="24"/>
         </w:rPr>
@@ -8328,6 +8324,7 @@
           <w:rFonts w:ascii="Century Gothic" w:hAnsi="Century Gothic"/>
           <w:b/>
           <w:bCs/>
+          <w:noProof/>
           <w:sz w:val="24"/>
           <w:szCs w:val="24"/>
         </w:rPr>
@@ -8371,6 +8368,9 @@
     </w:p>
     <w:p>
       <w:r>
+        <w:rPr>
+          <w:noProof/>
+        </w:rPr>
         <w:drawing>
           <wp:inline distT="0" distB="0" distL="0" distR="0" wp14:anchorId="30702427" wp14:editId="66A7839A">
             <wp:extent cx="4991797" cy="3867690"/>
@@ -8476,34 +8476,25 @@
           <w:sz w:val="24"/>
           <w:szCs w:val="24"/>
         </w:rPr>
-        <w:t>1</w:t>
-      </w:r>
-      <w:r>
-        <w:rPr>
-          <w:rFonts w:ascii="Century Gothic" w:hAnsi="Century Gothic"/>
-          <w:b/>
-          <w:bCs/>
-          <w:sz w:val="24"/>
-          <w:szCs w:val="24"/>
-        </w:rPr>
-        <w:t>9</w:t>
-      </w:r>
-    </w:p>
-    <w:p>
-      <w:pPr>
-        <w:rPr>
-          <w:rFonts w:ascii="Century Gothic" w:hAnsi="Century Gothic"/>
-          <w:b/>
-          <w:bCs/>
-          <w:sz w:val="24"/>
-          <w:szCs w:val="24"/>
-        </w:rPr>
-      </w:pPr>
-      <w:r>
-        <w:rPr>
-          <w:rFonts w:ascii="Century Gothic" w:hAnsi="Century Gothic"/>
-          <w:b/>
-          <w:bCs/>
+        <w:t>19</w:t>
+      </w:r>
+    </w:p>
+    <w:p>
+      <w:pPr>
+        <w:rPr>
+          <w:rFonts w:ascii="Century Gothic" w:hAnsi="Century Gothic"/>
+          <w:b/>
+          <w:bCs/>
+          <w:sz w:val="24"/>
+          <w:szCs w:val="24"/>
+        </w:rPr>
+      </w:pPr>
+      <w:r>
+        <w:rPr>
+          <w:rFonts w:ascii="Century Gothic" w:hAnsi="Century Gothic"/>
+          <w:b/>
+          <w:bCs/>
+          <w:noProof/>
           <w:sz w:val="24"/>
           <w:szCs w:val="24"/>
         </w:rPr>
@@ -8560,6 +8551,7 @@
           <w:rFonts w:ascii="Century Gothic" w:hAnsi="Century Gothic"/>
           <w:b/>
           <w:bCs/>
+          <w:noProof/>
           <w:sz w:val="24"/>
           <w:szCs w:val="24"/>
         </w:rPr>
@@ -8602,6 +8594,9 @@
     </w:p>
     <w:p>
       <w:r>
+        <w:rPr>
+          <w:noProof/>
+        </w:rPr>
         <w:lastRenderedPageBreak/>
         <w:drawing>
           <wp:inline distT="0" distB="0" distL="0" distR="0" wp14:anchorId="2D604F09" wp14:editId="32A640EB">
@@ -8726,6 +8721,7 @@
           <w:rFonts w:ascii="Century Gothic" w:hAnsi="Century Gothic"/>
           <w:b/>
           <w:bCs/>
+          <w:noProof/>
           <w:sz w:val="24"/>
           <w:szCs w:val="24"/>
         </w:rPr>
@@ -8786,10 +8782,10 @@
         </w:rPr>
         <w:lastRenderedPageBreak/>
         <w:drawing>
-          <wp:inline distT="0" distB="0" distL="0" distR="0" wp14:anchorId="718C79ED" wp14:editId="102F2937">
+          <wp:inline distT="0" distB="0" distL="0" distR="0" wp14:anchorId="37676D0B" wp14:editId="1E1C9EAB">
             <wp:extent cx="2276793" cy="3667637"/>
             <wp:effectExtent l="0" t="0" r="9525" b="9525"/>
-            <wp:docPr id="137" name="Immagine 137"/>
+            <wp:docPr id="54" name="Immagine 54"/>
             <wp:cNvGraphicFramePr>
               <a:graphicFrameLocks xmlns:a="http://schemas.openxmlformats.org/drawingml/2006/main" noChangeAspect="1"/>
             </wp:cNvGraphicFramePr>
@@ -8841,30 +8837,220 @@
           <w:szCs w:val="24"/>
         </w:rPr>
         <w:drawing>
-          <wp:inline distT="0" distB="0" distL="0" distR="0" wp14:anchorId="67410960" wp14:editId="5AF39A0B">
-            <wp:extent cx="4991797" cy="4086795"/>
+          <wp:inline distT="0" distB="0" distL="0" distR="0" wp14:anchorId="68071DF2" wp14:editId="7B2BE032">
+            <wp:extent cx="5020376" cy="4096322"/>
+            <wp:effectExtent l="0" t="0" r="8890" b="0"/>
+            <wp:docPr id="58" name="Immagine 58"/>
+            <wp:cNvGraphicFramePr>
+              <a:graphicFrameLocks xmlns:a="http://schemas.openxmlformats.org/drawingml/2006/main" noChangeAspect="1"/>
+            </wp:cNvGraphicFramePr>
+            <a:graphic xmlns:a="http://schemas.openxmlformats.org/drawingml/2006/main">
+              <a:graphicData uri="http://schemas.openxmlformats.org/drawingml/2006/picture">
+                <pic:pic xmlns:pic="http://schemas.openxmlformats.org/drawingml/2006/picture">
+                  <pic:nvPicPr>
+                    <pic:cNvPr id="1" name=""/>
+                    <pic:cNvPicPr/>
+                  </pic:nvPicPr>
+                  <pic:blipFill>
+                    <a:blip r:embed="rId102"/>
+                    <a:stretch>
+                      <a:fillRect/>
+                    </a:stretch>
+                  </pic:blipFill>
+                  <pic:spPr>
+                    <a:xfrm>
+                      <a:off x="0" y="0"/>
+                      <a:ext cx="5020376" cy="4096322"/>
+                    </a:xfrm>
+                    <a:prstGeom prst="rect">
+                      <a:avLst/>
+                    </a:prstGeom>
+                  </pic:spPr>
+                </pic:pic>
+              </a:graphicData>
+            </a:graphic>
+          </wp:inline>
+        </w:drawing>
+      </w:r>
+    </w:p>
+    <w:p>
+      <w:pPr>
+        <w:rPr>
+          <w:rFonts w:ascii="Century Gothic" w:hAnsi="Century Gothic"/>
+          <w:b/>
+          <w:bCs/>
+          <w:sz w:val="24"/>
+          <w:szCs w:val="24"/>
+        </w:rPr>
+      </w:pPr>
+      <w:r>
+        <w:rPr>
+          <w:rFonts w:ascii="Century Gothic" w:hAnsi="Century Gothic"/>
+          <w:b/>
+          <w:bCs/>
+          <w:sz w:val="24"/>
+          <w:szCs w:val="24"/>
+        </w:rPr>
+        <w:t>TC_</w:t>
+      </w:r>
+      <w:r>
+        <w:rPr>
+          <w:rFonts w:ascii="Century Gothic" w:hAnsi="Century Gothic"/>
+          <w:b/>
+          <w:bCs/>
+          <w:sz w:val="24"/>
+          <w:szCs w:val="24"/>
+        </w:rPr>
+        <w:t>RFU3.2</w:t>
+      </w:r>
+      <w:r>
+        <w:rPr>
+          <w:rFonts w:ascii="Century Gothic" w:hAnsi="Century Gothic"/>
+          <w:b/>
+          <w:bCs/>
+          <w:sz w:val="24"/>
+          <w:szCs w:val="24"/>
+        </w:rPr>
+        <w:t>-</w:t>
+      </w:r>
+      <w:r>
+        <w:rPr>
+          <w:rFonts w:ascii="Century Gothic" w:hAnsi="Century Gothic"/>
+          <w:b/>
+          <w:bCs/>
+          <w:sz w:val="24"/>
+          <w:szCs w:val="24"/>
+        </w:rPr>
+        <w:t>ModificaProfiloAzienda</w:t>
+      </w:r>
+      <w:r>
+        <w:rPr>
+          <w:rFonts w:ascii="Century Gothic" w:hAnsi="Century Gothic"/>
+          <w:b/>
+          <w:bCs/>
+          <w:sz w:val="24"/>
+          <w:szCs w:val="24"/>
+        </w:rPr>
+        <w:t>_</w:t>
+      </w:r>
+      <w:r>
+        <w:rPr>
+          <w:rFonts w:ascii="Century Gothic" w:hAnsi="Century Gothic"/>
+          <w:b/>
+          <w:bCs/>
+          <w:sz w:val="24"/>
+          <w:szCs w:val="24"/>
+        </w:rPr>
+        <w:t>21</w:t>
+      </w:r>
+    </w:p>
+    <w:p>
+      <w:r>
+        <w:lastRenderedPageBreak/>
+        <w:drawing>
+          <wp:inline distT="0" distB="0" distL="0" distR="0" wp14:anchorId="3695DB38" wp14:editId="79E1D211">
+            <wp:extent cx="4591691" cy="3886742"/>
+            <wp:effectExtent l="0" t="0" r="0" b="0"/>
+            <wp:docPr id="59" name="Immagine 59"/>
+            <wp:cNvGraphicFramePr>
+              <a:graphicFrameLocks xmlns:a="http://schemas.openxmlformats.org/drawingml/2006/main" noChangeAspect="1"/>
+            </wp:cNvGraphicFramePr>
+            <a:graphic xmlns:a="http://schemas.openxmlformats.org/drawingml/2006/main">
+              <a:graphicData uri="http://schemas.openxmlformats.org/drawingml/2006/picture">
+                <pic:pic xmlns:pic="http://schemas.openxmlformats.org/drawingml/2006/picture">
+                  <pic:nvPicPr>
+                    <pic:cNvPr id="1" name=""/>
+                    <pic:cNvPicPr/>
+                  </pic:nvPicPr>
+                  <pic:blipFill>
+                    <a:blip r:embed="rId103"/>
+                    <a:stretch>
+                      <a:fillRect/>
+                    </a:stretch>
+                  </pic:blipFill>
+                  <pic:spPr>
+                    <a:xfrm>
+                      <a:off x="0" y="0"/>
+                      <a:ext cx="4591691" cy="3886742"/>
+                    </a:xfrm>
+                    <a:prstGeom prst="rect">
+                      <a:avLst/>
+                    </a:prstGeom>
+                  </pic:spPr>
+                </pic:pic>
+              </a:graphicData>
+            </a:graphic>
+          </wp:inline>
+        </w:drawing>
+      </w:r>
+    </w:p>
+    <w:p>
+      <w:r>
+        <w:drawing>
+          <wp:inline distT="0" distB="0" distL="0" distR="0" wp14:anchorId="4A8F806A" wp14:editId="3E2800F8">
+            <wp:extent cx="3153215" cy="4124901"/>
+            <wp:effectExtent l="0" t="0" r="9525" b="9525"/>
+            <wp:docPr id="60" name="Immagine 60"/>
+            <wp:cNvGraphicFramePr>
+              <a:graphicFrameLocks xmlns:a="http://schemas.openxmlformats.org/drawingml/2006/main" noChangeAspect="1"/>
+            </wp:cNvGraphicFramePr>
+            <a:graphic xmlns:a="http://schemas.openxmlformats.org/drawingml/2006/main">
+              <a:graphicData uri="http://schemas.openxmlformats.org/drawingml/2006/picture">
+                <pic:pic xmlns:pic="http://schemas.openxmlformats.org/drawingml/2006/picture">
+                  <pic:nvPicPr>
+                    <pic:cNvPr id="1" name=""/>
+                    <pic:cNvPicPr/>
+                  </pic:nvPicPr>
+                  <pic:blipFill>
+                    <a:blip r:embed="rId104"/>
+                    <a:stretch>
+                      <a:fillRect/>
+                    </a:stretch>
+                  </pic:blipFill>
+                  <pic:spPr>
+                    <a:xfrm>
+                      <a:off x="0" y="0"/>
+                      <a:ext cx="3153215" cy="4124901"/>
+                    </a:xfrm>
+                    <a:prstGeom prst="rect">
+                      <a:avLst/>
+                    </a:prstGeom>
+                  </pic:spPr>
+                </pic:pic>
+              </a:graphicData>
+            </a:graphic>
+          </wp:inline>
+        </w:drawing>
+      </w:r>
+    </w:p>
+    <w:p>
+      <w:r>
+        <w:lastRenderedPageBreak/>
+        <w:drawing>
+          <wp:inline distT="0" distB="0" distL="0" distR="0" wp14:anchorId="7888FB1E" wp14:editId="09EA9D44">
+            <wp:extent cx="5125165" cy="3172268"/>
             <wp:effectExtent l="0" t="0" r="0" b="9525"/>
-            <wp:docPr id="138" name="Immagine 138"/>
-            <wp:cNvGraphicFramePr>
-              <a:graphicFrameLocks xmlns:a="http://schemas.openxmlformats.org/drawingml/2006/main" noChangeAspect="1"/>
-            </wp:cNvGraphicFramePr>
-            <a:graphic xmlns:a="http://schemas.openxmlformats.org/drawingml/2006/main">
-              <a:graphicData uri="http://schemas.openxmlformats.org/drawingml/2006/picture">
-                <pic:pic xmlns:pic="http://schemas.openxmlformats.org/drawingml/2006/picture">
-                  <pic:nvPicPr>
-                    <pic:cNvPr id="1" name=""/>
-                    <pic:cNvPicPr/>
-                  </pic:nvPicPr>
-                  <pic:blipFill>
-                    <a:blip r:embed="rId102"/>
-                    <a:stretch>
-                      <a:fillRect/>
-                    </a:stretch>
-                  </pic:blipFill>
-                  <pic:spPr>
-                    <a:xfrm>
-                      <a:off x="0" y="0"/>
-                      <a:ext cx="4991797" cy="4086795"/>
+            <wp:docPr id="61" name="Immagine 61"/>
+            <wp:cNvGraphicFramePr>
+              <a:graphicFrameLocks xmlns:a="http://schemas.openxmlformats.org/drawingml/2006/main" noChangeAspect="1"/>
+            </wp:cNvGraphicFramePr>
+            <a:graphic xmlns:a="http://schemas.openxmlformats.org/drawingml/2006/main">
+              <a:graphicData uri="http://schemas.openxmlformats.org/drawingml/2006/picture">
+                <pic:pic xmlns:pic="http://schemas.openxmlformats.org/drawingml/2006/picture">
+                  <pic:nvPicPr>
+                    <pic:cNvPr id="1" name=""/>
+                    <pic:cNvPicPr/>
+                  </pic:nvPicPr>
+                  <pic:blipFill>
+                    <a:blip r:embed="rId105"/>
+                    <a:stretch>
+                      <a:fillRect/>
+                    </a:stretch>
+                  </pic:blipFill>
+                  <pic:spPr>
+                    <a:xfrm>
+                      <a:off x="0" y="0"/>
+                      <a:ext cx="5125165" cy="3172268"/>
                     </a:xfrm>
                     <a:prstGeom prst="rect">
                       <a:avLst/>
@@ -8945,20 +9131,831 @@
           <w:sz w:val="24"/>
           <w:szCs w:val="24"/>
         </w:rPr>
+        <w:t>22</w:t>
+      </w:r>
+    </w:p>
+    <w:p>
+      <w:r>
+        <w:drawing>
+          <wp:inline distT="0" distB="0" distL="0" distR="0" wp14:anchorId="1A2EE5DF" wp14:editId="5DF4CC09">
+            <wp:extent cx="4610743" cy="4305901"/>
+            <wp:effectExtent l="0" t="0" r="0" b="0"/>
+            <wp:docPr id="71" name="Immagine 71"/>
+            <wp:cNvGraphicFramePr>
+              <a:graphicFrameLocks xmlns:a="http://schemas.openxmlformats.org/drawingml/2006/main" noChangeAspect="1"/>
+            </wp:cNvGraphicFramePr>
+            <a:graphic xmlns:a="http://schemas.openxmlformats.org/drawingml/2006/main">
+              <a:graphicData uri="http://schemas.openxmlformats.org/drawingml/2006/picture">
+                <pic:pic xmlns:pic="http://schemas.openxmlformats.org/drawingml/2006/picture">
+                  <pic:nvPicPr>
+                    <pic:cNvPr id="1" name=""/>
+                    <pic:cNvPicPr/>
+                  </pic:nvPicPr>
+                  <pic:blipFill>
+                    <a:blip r:embed="rId106"/>
+                    <a:stretch>
+                      <a:fillRect/>
+                    </a:stretch>
+                  </pic:blipFill>
+                  <pic:spPr>
+                    <a:xfrm>
+                      <a:off x="0" y="0"/>
+                      <a:ext cx="4610743" cy="4305901"/>
+                    </a:xfrm>
+                    <a:prstGeom prst="rect">
+                      <a:avLst/>
+                    </a:prstGeom>
+                  </pic:spPr>
+                </pic:pic>
+              </a:graphicData>
+            </a:graphic>
+          </wp:inline>
+        </w:drawing>
+      </w:r>
+    </w:p>
+    <w:p>
+      <w:r>
+        <w:lastRenderedPageBreak/>
+        <w:drawing>
+          <wp:inline distT="0" distB="0" distL="0" distR="0" wp14:anchorId="4B8A7735" wp14:editId="5BDF468B">
+            <wp:extent cx="3067478" cy="3658111"/>
+            <wp:effectExtent l="0" t="0" r="0" b="0"/>
+            <wp:docPr id="75" name="Immagine 75"/>
+            <wp:cNvGraphicFramePr>
+              <a:graphicFrameLocks xmlns:a="http://schemas.openxmlformats.org/drawingml/2006/main" noChangeAspect="1"/>
+            </wp:cNvGraphicFramePr>
+            <a:graphic xmlns:a="http://schemas.openxmlformats.org/drawingml/2006/main">
+              <a:graphicData uri="http://schemas.openxmlformats.org/drawingml/2006/picture">
+                <pic:pic xmlns:pic="http://schemas.openxmlformats.org/drawingml/2006/picture">
+                  <pic:nvPicPr>
+                    <pic:cNvPr id="1" name=""/>
+                    <pic:cNvPicPr/>
+                  </pic:nvPicPr>
+                  <pic:blipFill>
+                    <a:blip r:embed="rId107"/>
+                    <a:stretch>
+                      <a:fillRect/>
+                    </a:stretch>
+                  </pic:blipFill>
+                  <pic:spPr>
+                    <a:xfrm>
+                      <a:off x="0" y="0"/>
+                      <a:ext cx="3067478" cy="3658111"/>
+                    </a:xfrm>
+                    <a:prstGeom prst="rect">
+                      <a:avLst/>
+                    </a:prstGeom>
+                  </pic:spPr>
+                </pic:pic>
+              </a:graphicData>
+            </a:graphic>
+          </wp:inline>
+        </w:drawing>
+      </w:r>
+    </w:p>
+    <w:p>
+      <w:r>
+        <w:drawing>
+          <wp:inline distT="0" distB="0" distL="0" distR="0" wp14:anchorId="12674A51" wp14:editId="1D2AB99F">
+            <wp:extent cx="5153744" cy="3181794"/>
+            <wp:effectExtent l="0" t="0" r="8890" b="0"/>
+            <wp:docPr id="77" name="Immagine 77"/>
+            <wp:cNvGraphicFramePr>
+              <a:graphicFrameLocks xmlns:a="http://schemas.openxmlformats.org/drawingml/2006/main" noChangeAspect="1"/>
+            </wp:cNvGraphicFramePr>
+            <a:graphic xmlns:a="http://schemas.openxmlformats.org/drawingml/2006/main">
+              <a:graphicData uri="http://schemas.openxmlformats.org/drawingml/2006/picture">
+                <pic:pic xmlns:pic="http://schemas.openxmlformats.org/drawingml/2006/picture">
+                  <pic:nvPicPr>
+                    <pic:cNvPr id="1" name=""/>
+                    <pic:cNvPicPr/>
+                  </pic:nvPicPr>
+                  <pic:blipFill>
+                    <a:blip r:embed="rId108"/>
+                    <a:stretch>
+                      <a:fillRect/>
+                    </a:stretch>
+                  </pic:blipFill>
+                  <pic:spPr>
+                    <a:xfrm>
+                      <a:off x="0" y="0"/>
+                      <a:ext cx="5153744" cy="3181794"/>
+                    </a:xfrm>
+                    <a:prstGeom prst="rect">
+                      <a:avLst/>
+                    </a:prstGeom>
+                  </pic:spPr>
+                </pic:pic>
+              </a:graphicData>
+            </a:graphic>
+          </wp:inline>
+        </w:drawing>
+      </w:r>
+    </w:p>
+    <w:p>
+      <w:pPr>
+        <w:rPr>
+          <w:rFonts w:ascii="Century Gothic" w:hAnsi="Century Gothic"/>
+          <w:b/>
+          <w:bCs/>
+          <w:sz w:val="24"/>
+          <w:szCs w:val="24"/>
+        </w:rPr>
+      </w:pPr>
+      <w:r>
+        <w:rPr>
+          <w:rFonts w:ascii="Century Gothic" w:hAnsi="Century Gothic"/>
+          <w:b/>
+          <w:bCs/>
+          <w:sz w:val="24"/>
+          <w:szCs w:val="24"/>
+        </w:rPr>
+        <w:t>TC_RFU3.3</w:t>
+      </w:r>
+      <w:r>
+        <w:rPr>
+          <w:rFonts w:ascii="Century Gothic" w:hAnsi="Century Gothic"/>
+          <w:b/>
+          <w:bCs/>
+          <w:sz w:val="24"/>
+          <w:szCs w:val="24"/>
+        </w:rPr>
+        <w:t>-</w:t>
+      </w:r>
+      <w:r>
+        <w:rPr>
+          <w:rFonts w:ascii="Century Gothic" w:hAnsi="Century Gothic"/>
+          <w:b/>
+          <w:bCs/>
+          <w:sz w:val="24"/>
+          <w:szCs w:val="24"/>
+        </w:rPr>
+        <w:t>ModificaProfiloFattorino_1</w:t>
+      </w:r>
+    </w:p>
+    <w:p>
+      <w:pPr>
+        <w:rPr>
+          <w:rFonts w:ascii="Century Gothic" w:hAnsi="Century Gothic"/>
+          <w:b/>
+          <w:bCs/>
+          <w:sz w:val="24"/>
+          <w:szCs w:val="24"/>
+        </w:rPr>
+      </w:pPr>
+      <w:r>
+        <w:rPr>
+          <w:rFonts w:ascii="Century Gothic" w:hAnsi="Century Gothic"/>
+          <w:b/>
+          <w:bCs/>
+          <w:sz w:val="24"/>
+          <w:szCs w:val="24"/>
+        </w:rPr>
+        <w:lastRenderedPageBreak/>
+        <w:drawing>
+          <wp:inline distT="0" distB="0" distL="0" distR="0" wp14:anchorId="4B8FBD0C" wp14:editId="102777F2">
+            <wp:extent cx="4706007" cy="3639058"/>
+            <wp:effectExtent l="0" t="0" r="0" b="0"/>
+            <wp:docPr id="79" name="Immagine 79"/>
+            <wp:cNvGraphicFramePr>
+              <a:graphicFrameLocks xmlns:a="http://schemas.openxmlformats.org/drawingml/2006/main" noChangeAspect="1"/>
+            </wp:cNvGraphicFramePr>
+            <a:graphic xmlns:a="http://schemas.openxmlformats.org/drawingml/2006/main">
+              <a:graphicData uri="http://schemas.openxmlformats.org/drawingml/2006/picture">
+                <pic:pic xmlns:pic="http://schemas.openxmlformats.org/drawingml/2006/picture">
+                  <pic:nvPicPr>
+                    <pic:cNvPr id="1" name=""/>
+                    <pic:cNvPicPr/>
+                  </pic:nvPicPr>
+                  <pic:blipFill>
+                    <a:blip r:embed="rId109"/>
+                    <a:stretch>
+                      <a:fillRect/>
+                    </a:stretch>
+                  </pic:blipFill>
+                  <pic:spPr>
+                    <a:xfrm>
+                      <a:off x="0" y="0"/>
+                      <a:ext cx="4706007" cy="3639058"/>
+                    </a:xfrm>
+                    <a:prstGeom prst="rect">
+                      <a:avLst/>
+                    </a:prstGeom>
+                  </pic:spPr>
+                </pic:pic>
+              </a:graphicData>
+            </a:graphic>
+          </wp:inline>
+        </w:drawing>
+      </w:r>
+    </w:p>
+    <w:p>
+      <w:pPr>
+        <w:rPr>
+          <w:rFonts w:ascii="Century Gothic" w:hAnsi="Century Gothic"/>
+          <w:b/>
+          <w:bCs/>
+          <w:sz w:val="24"/>
+          <w:szCs w:val="24"/>
+        </w:rPr>
+      </w:pPr>
+      <w:r>
+        <w:rPr>
+          <w:rFonts w:ascii="Century Gothic" w:hAnsi="Century Gothic"/>
+          <w:b/>
+          <w:bCs/>
+          <w:sz w:val="24"/>
+          <w:szCs w:val="24"/>
+        </w:rPr>
+        <w:drawing>
+          <wp:inline distT="0" distB="0" distL="0" distR="0" wp14:anchorId="33B2EFE3" wp14:editId="70D0685A">
+            <wp:extent cx="2800741" cy="3639058"/>
+            <wp:effectExtent l="0" t="0" r="0" b="0"/>
+            <wp:docPr id="81" name="Immagine 81"/>
+            <wp:cNvGraphicFramePr>
+              <a:graphicFrameLocks xmlns:a="http://schemas.openxmlformats.org/drawingml/2006/main" noChangeAspect="1"/>
+            </wp:cNvGraphicFramePr>
+            <a:graphic xmlns:a="http://schemas.openxmlformats.org/drawingml/2006/main">
+              <a:graphicData uri="http://schemas.openxmlformats.org/drawingml/2006/picture">
+                <pic:pic xmlns:pic="http://schemas.openxmlformats.org/drawingml/2006/picture">
+                  <pic:nvPicPr>
+                    <pic:cNvPr id="1" name=""/>
+                    <pic:cNvPicPr/>
+                  </pic:nvPicPr>
+                  <pic:blipFill>
+                    <a:blip r:embed="rId110"/>
+                    <a:stretch>
+                      <a:fillRect/>
+                    </a:stretch>
+                  </pic:blipFill>
+                  <pic:spPr>
+                    <a:xfrm>
+                      <a:off x="0" y="0"/>
+                      <a:ext cx="2800741" cy="3639058"/>
+                    </a:xfrm>
+                    <a:prstGeom prst="rect">
+                      <a:avLst/>
+                    </a:prstGeom>
+                  </pic:spPr>
+                </pic:pic>
+              </a:graphicData>
+            </a:graphic>
+          </wp:inline>
+        </w:drawing>
+      </w:r>
+    </w:p>
+    <w:p>
+      <w:pPr>
+        <w:rPr>
+          <w:rFonts w:ascii="Century Gothic" w:hAnsi="Century Gothic"/>
+          <w:b/>
+          <w:bCs/>
+          <w:sz w:val="24"/>
+          <w:szCs w:val="24"/>
+        </w:rPr>
+      </w:pPr>
+      <w:r>
+        <w:rPr>
+          <w:rFonts w:ascii="Century Gothic" w:hAnsi="Century Gothic"/>
+          <w:b/>
+          <w:bCs/>
+          <w:sz w:val="24"/>
+          <w:szCs w:val="24"/>
+        </w:rPr>
+        <w:lastRenderedPageBreak/>
+        <w:drawing>
+          <wp:inline distT="0" distB="0" distL="0" distR="0" wp14:anchorId="7A4232FF" wp14:editId="408F76C9">
+            <wp:extent cx="5029902" cy="2019582"/>
+            <wp:effectExtent l="0" t="0" r="0" b="0"/>
+            <wp:docPr id="83" name="Immagine 83"/>
+            <wp:cNvGraphicFramePr>
+              <a:graphicFrameLocks xmlns:a="http://schemas.openxmlformats.org/drawingml/2006/main" noChangeAspect="1"/>
+            </wp:cNvGraphicFramePr>
+            <a:graphic xmlns:a="http://schemas.openxmlformats.org/drawingml/2006/main">
+              <a:graphicData uri="http://schemas.openxmlformats.org/drawingml/2006/picture">
+                <pic:pic xmlns:pic="http://schemas.openxmlformats.org/drawingml/2006/picture">
+                  <pic:nvPicPr>
+                    <pic:cNvPr id="1" name=""/>
+                    <pic:cNvPicPr/>
+                  </pic:nvPicPr>
+                  <pic:blipFill>
+                    <a:blip r:embed="rId111"/>
+                    <a:stretch>
+                      <a:fillRect/>
+                    </a:stretch>
+                  </pic:blipFill>
+                  <pic:spPr>
+                    <a:xfrm>
+                      <a:off x="0" y="0"/>
+                      <a:ext cx="5029902" cy="2019582"/>
+                    </a:xfrm>
+                    <a:prstGeom prst="rect">
+                      <a:avLst/>
+                    </a:prstGeom>
+                  </pic:spPr>
+                </pic:pic>
+              </a:graphicData>
+            </a:graphic>
+          </wp:inline>
+        </w:drawing>
+      </w:r>
+    </w:p>
+    <w:p>
+      <w:pPr>
+        <w:rPr>
+          <w:rFonts w:ascii="Century Gothic" w:hAnsi="Century Gothic"/>
+          <w:b/>
+          <w:bCs/>
+          <w:sz w:val="24"/>
+          <w:szCs w:val="24"/>
+        </w:rPr>
+      </w:pPr>
+      <w:r>
+        <w:rPr>
+          <w:rFonts w:ascii="Century Gothic" w:hAnsi="Century Gothic"/>
+          <w:b/>
+          <w:bCs/>
+          <w:sz w:val="24"/>
+          <w:szCs w:val="24"/>
+        </w:rPr>
+        <w:t>TC_RFU3.3</w:t>
+      </w:r>
+      <w:r>
+        <w:rPr>
+          <w:rFonts w:ascii="Century Gothic" w:hAnsi="Century Gothic"/>
+          <w:b/>
+          <w:bCs/>
+          <w:sz w:val="24"/>
+          <w:szCs w:val="24"/>
+        </w:rPr>
+        <w:t>-</w:t>
+      </w:r>
+      <w:r>
+        <w:rPr>
+          <w:rFonts w:ascii="Century Gothic" w:hAnsi="Century Gothic"/>
+          <w:b/>
+          <w:bCs/>
+          <w:sz w:val="24"/>
+          <w:szCs w:val="24"/>
+        </w:rPr>
+        <w:t>ModificaProfiloFattorino_</w:t>
+      </w:r>
+      <w:r>
+        <w:rPr>
+          <w:rFonts w:ascii="Century Gothic" w:hAnsi="Century Gothic"/>
+          <w:b/>
+          <w:bCs/>
+          <w:sz w:val="24"/>
+          <w:szCs w:val="24"/>
+        </w:rPr>
         <w:t>2</w:t>
       </w:r>
-      <w:r>
-        <w:rPr>
-          <w:rFonts w:ascii="Century Gothic" w:hAnsi="Century Gothic"/>
-          <w:b/>
-          <w:bCs/>
-          <w:sz w:val="24"/>
-          <w:szCs w:val="24"/>
-        </w:rPr>
-        <w:t>1</w:t>
-      </w:r>
-    </w:p>
-    <w:p>
+    </w:p>
+    <w:p>
+      <w:pPr>
+        <w:rPr>
+          <w:rFonts w:ascii="Century Gothic" w:hAnsi="Century Gothic"/>
+          <w:b/>
+          <w:bCs/>
+          <w:sz w:val="24"/>
+          <w:szCs w:val="24"/>
+        </w:rPr>
+      </w:pPr>
+      <w:r>
+        <w:rPr>
+          <w:rFonts w:ascii="Century Gothic" w:hAnsi="Century Gothic"/>
+          <w:b/>
+          <w:bCs/>
+          <w:sz w:val="24"/>
+          <w:szCs w:val="24"/>
+        </w:rPr>
+        <w:drawing>
+          <wp:inline distT="0" distB="0" distL="0" distR="0" wp14:anchorId="299AF884" wp14:editId="141E7AE1">
+            <wp:extent cx="4639322" cy="3610479"/>
+            <wp:effectExtent l="0" t="0" r="0" b="9525"/>
+            <wp:docPr id="95" name="Immagine 95"/>
+            <wp:cNvGraphicFramePr>
+              <a:graphicFrameLocks xmlns:a="http://schemas.openxmlformats.org/drawingml/2006/main" noChangeAspect="1"/>
+            </wp:cNvGraphicFramePr>
+            <a:graphic xmlns:a="http://schemas.openxmlformats.org/drawingml/2006/main">
+              <a:graphicData uri="http://schemas.openxmlformats.org/drawingml/2006/picture">
+                <pic:pic xmlns:pic="http://schemas.openxmlformats.org/drawingml/2006/picture">
+                  <pic:nvPicPr>
+                    <pic:cNvPr id="1" name=""/>
+                    <pic:cNvPicPr/>
+                  </pic:nvPicPr>
+                  <pic:blipFill>
+                    <a:blip r:embed="rId112"/>
+                    <a:stretch>
+                      <a:fillRect/>
+                    </a:stretch>
+                  </pic:blipFill>
+                  <pic:spPr>
+                    <a:xfrm>
+                      <a:off x="0" y="0"/>
+                      <a:ext cx="4639322" cy="3610479"/>
+                    </a:xfrm>
+                    <a:prstGeom prst="rect">
+                      <a:avLst/>
+                    </a:prstGeom>
+                  </pic:spPr>
+                </pic:pic>
+              </a:graphicData>
+            </a:graphic>
+          </wp:inline>
+        </w:drawing>
+      </w:r>
+    </w:p>
+    <w:p>
+      <w:pPr>
+        <w:rPr>
+          <w:rFonts w:ascii="Century Gothic" w:hAnsi="Century Gothic"/>
+          <w:b/>
+          <w:bCs/>
+          <w:sz w:val="24"/>
+          <w:szCs w:val="24"/>
+        </w:rPr>
+      </w:pPr>
+      <w:r>
+        <w:rPr>
+          <w:rFonts w:ascii="Century Gothic" w:hAnsi="Century Gothic"/>
+          <w:b/>
+          <w:bCs/>
+          <w:sz w:val="24"/>
+          <w:szCs w:val="24"/>
+        </w:rPr>
+        <w:lastRenderedPageBreak/>
+        <w:drawing>
+          <wp:inline distT="0" distB="0" distL="0" distR="0" wp14:anchorId="457DD1B1" wp14:editId="3442DDE7">
+            <wp:extent cx="4887007" cy="3658111"/>
+            <wp:effectExtent l="0" t="0" r="0" b="0"/>
+            <wp:docPr id="97" name="Immagine 97"/>
+            <wp:cNvGraphicFramePr>
+              <a:graphicFrameLocks xmlns:a="http://schemas.openxmlformats.org/drawingml/2006/main" noChangeAspect="1"/>
+            </wp:cNvGraphicFramePr>
+            <a:graphic xmlns:a="http://schemas.openxmlformats.org/drawingml/2006/main">
+              <a:graphicData uri="http://schemas.openxmlformats.org/drawingml/2006/picture">
+                <pic:pic xmlns:pic="http://schemas.openxmlformats.org/drawingml/2006/picture">
+                  <pic:nvPicPr>
+                    <pic:cNvPr id="1" name=""/>
+                    <pic:cNvPicPr/>
+                  </pic:nvPicPr>
+                  <pic:blipFill>
+                    <a:blip r:embed="rId113"/>
+                    <a:stretch>
+                      <a:fillRect/>
+                    </a:stretch>
+                  </pic:blipFill>
+                  <pic:spPr>
+                    <a:xfrm>
+                      <a:off x="0" y="0"/>
+                      <a:ext cx="4887007" cy="3658111"/>
+                    </a:xfrm>
+                    <a:prstGeom prst="rect">
+                      <a:avLst/>
+                    </a:prstGeom>
+                  </pic:spPr>
+                </pic:pic>
+              </a:graphicData>
+            </a:graphic>
+          </wp:inline>
+        </w:drawing>
+      </w:r>
+    </w:p>
+    <w:p>
+      <w:pPr>
+        <w:rPr>
+          <w:rFonts w:ascii="Century Gothic" w:hAnsi="Century Gothic"/>
+          <w:b/>
+          <w:bCs/>
+          <w:sz w:val="24"/>
+          <w:szCs w:val="24"/>
+        </w:rPr>
+      </w:pPr>
+      <w:r>
+        <w:rPr>
+          <w:rFonts w:ascii="Century Gothic" w:hAnsi="Century Gothic"/>
+          <w:b/>
+          <w:bCs/>
+          <w:sz w:val="24"/>
+          <w:szCs w:val="24"/>
+        </w:rPr>
+        <w:drawing>
+          <wp:inline distT="0" distB="0" distL="0" distR="0" wp14:anchorId="071BE06D" wp14:editId="030B882B">
+            <wp:extent cx="5029902" cy="2029108"/>
+            <wp:effectExtent l="0" t="0" r="0" b="9525"/>
+            <wp:docPr id="99" name="Immagine 99"/>
+            <wp:cNvGraphicFramePr>
+              <a:graphicFrameLocks xmlns:a="http://schemas.openxmlformats.org/drawingml/2006/main" noChangeAspect="1"/>
+            </wp:cNvGraphicFramePr>
+            <a:graphic xmlns:a="http://schemas.openxmlformats.org/drawingml/2006/main">
+              <a:graphicData uri="http://schemas.openxmlformats.org/drawingml/2006/picture">
+                <pic:pic xmlns:pic="http://schemas.openxmlformats.org/drawingml/2006/picture">
+                  <pic:nvPicPr>
+                    <pic:cNvPr id="1" name=""/>
+                    <pic:cNvPicPr/>
+                  </pic:nvPicPr>
+                  <pic:blipFill>
+                    <a:blip r:embed="rId114"/>
+                    <a:stretch>
+                      <a:fillRect/>
+                    </a:stretch>
+                  </pic:blipFill>
+                  <pic:spPr>
+                    <a:xfrm>
+                      <a:off x="0" y="0"/>
+                      <a:ext cx="5029902" cy="2029108"/>
+                    </a:xfrm>
+                    <a:prstGeom prst="rect">
+                      <a:avLst/>
+                    </a:prstGeom>
+                  </pic:spPr>
+                </pic:pic>
+              </a:graphicData>
+            </a:graphic>
+          </wp:inline>
+        </w:drawing>
+      </w:r>
+    </w:p>
+    <w:p>
+      <w:pPr>
+        <w:rPr>
+          <w:rFonts w:ascii="Century Gothic" w:hAnsi="Century Gothic"/>
+          <w:b/>
+          <w:bCs/>
+          <w:sz w:val="24"/>
+          <w:szCs w:val="24"/>
+        </w:rPr>
+      </w:pPr>
+      <w:r>
+        <w:rPr>
+          <w:rFonts w:ascii="Century Gothic" w:hAnsi="Century Gothic"/>
+          <w:b/>
+          <w:bCs/>
+          <w:sz w:val="24"/>
+          <w:szCs w:val="24"/>
+        </w:rPr>
+        <w:t>TC_RFU3.3</w:t>
+      </w:r>
+      <w:r>
+        <w:rPr>
+          <w:rFonts w:ascii="Century Gothic" w:hAnsi="Century Gothic"/>
+          <w:b/>
+          <w:bCs/>
+          <w:sz w:val="24"/>
+          <w:szCs w:val="24"/>
+        </w:rPr>
+        <w:t>-</w:t>
+      </w:r>
+      <w:r>
+        <w:rPr>
+          <w:rFonts w:ascii="Century Gothic" w:hAnsi="Century Gothic"/>
+          <w:b/>
+          <w:bCs/>
+          <w:sz w:val="24"/>
+          <w:szCs w:val="24"/>
+        </w:rPr>
+        <w:t>ModificaProfiloFattorino_</w:t>
+      </w:r>
+      <w:r>
+        <w:rPr>
+          <w:rFonts w:ascii="Century Gothic" w:hAnsi="Century Gothic"/>
+          <w:b/>
+          <w:bCs/>
+          <w:sz w:val="24"/>
+          <w:szCs w:val="24"/>
+        </w:rPr>
+        <w:t>3</w:t>
+      </w:r>
+    </w:p>
+    <w:p>
+      <w:pPr>
+        <w:rPr>
+          <w:rFonts w:ascii="Century Gothic" w:hAnsi="Century Gothic"/>
+          <w:b/>
+          <w:bCs/>
+          <w:sz w:val="24"/>
+          <w:szCs w:val="24"/>
+        </w:rPr>
+      </w:pPr>
+      <w:r>
+        <w:rPr>
+          <w:rFonts w:ascii="Century Gothic" w:hAnsi="Century Gothic"/>
+          <w:b/>
+          <w:bCs/>
+          <w:sz w:val="24"/>
+          <w:szCs w:val="24"/>
+        </w:rPr>
+        <w:lastRenderedPageBreak/>
+        <w:drawing>
+          <wp:inline distT="0" distB="0" distL="0" distR="0" wp14:anchorId="3B2D27B6" wp14:editId="1DDCCA9C">
+            <wp:extent cx="4667901" cy="3648584"/>
+            <wp:effectExtent l="0" t="0" r="0" b="9525"/>
+            <wp:docPr id="101" name="Immagine 101"/>
+            <wp:cNvGraphicFramePr>
+              <a:graphicFrameLocks xmlns:a="http://schemas.openxmlformats.org/drawingml/2006/main" noChangeAspect="1"/>
+            </wp:cNvGraphicFramePr>
+            <a:graphic xmlns:a="http://schemas.openxmlformats.org/drawingml/2006/main">
+              <a:graphicData uri="http://schemas.openxmlformats.org/drawingml/2006/picture">
+                <pic:pic xmlns:pic="http://schemas.openxmlformats.org/drawingml/2006/picture">
+                  <pic:nvPicPr>
+                    <pic:cNvPr id="1" name=""/>
+                    <pic:cNvPicPr/>
+                  </pic:nvPicPr>
+                  <pic:blipFill>
+                    <a:blip r:embed="rId115"/>
+                    <a:stretch>
+                      <a:fillRect/>
+                    </a:stretch>
+                  </pic:blipFill>
+                  <pic:spPr>
+                    <a:xfrm>
+                      <a:off x="0" y="0"/>
+                      <a:ext cx="4667901" cy="3648584"/>
+                    </a:xfrm>
+                    <a:prstGeom prst="rect">
+                      <a:avLst/>
+                    </a:prstGeom>
+                  </pic:spPr>
+                </pic:pic>
+              </a:graphicData>
+            </a:graphic>
+          </wp:inline>
+        </w:drawing>
+      </w:r>
+    </w:p>
+    <w:p>
+      <w:pPr>
+        <w:rPr>
+          <w:rFonts w:ascii="Century Gothic" w:hAnsi="Century Gothic"/>
+          <w:b/>
+          <w:bCs/>
+          <w:sz w:val="24"/>
+          <w:szCs w:val="24"/>
+        </w:rPr>
+      </w:pPr>
+      <w:r>
+        <w:rPr>
+          <w:rFonts w:ascii="Century Gothic" w:hAnsi="Century Gothic"/>
+          <w:b/>
+          <w:bCs/>
+          <w:sz w:val="24"/>
+          <w:szCs w:val="24"/>
+        </w:rPr>
+        <w:drawing>
+          <wp:inline distT="0" distB="0" distL="0" distR="0" wp14:anchorId="471D505F" wp14:editId="2534A641">
+            <wp:extent cx="2857899" cy="3858163"/>
+            <wp:effectExtent l="0" t="0" r="0" b="0"/>
+            <wp:docPr id="103" name="Immagine 103"/>
+            <wp:cNvGraphicFramePr>
+              <a:graphicFrameLocks xmlns:a="http://schemas.openxmlformats.org/drawingml/2006/main" noChangeAspect="1"/>
+            </wp:cNvGraphicFramePr>
+            <a:graphic xmlns:a="http://schemas.openxmlformats.org/drawingml/2006/main">
+              <a:graphicData uri="http://schemas.openxmlformats.org/drawingml/2006/picture">
+                <pic:pic xmlns:pic="http://schemas.openxmlformats.org/drawingml/2006/picture">
+                  <pic:nvPicPr>
+                    <pic:cNvPr id="1" name=""/>
+                    <pic:cNvPicPr/>
+                  </pic:nvPicPr>
+                  <pic:blipFill>
+                    <a:blip r:embed="rId116"/>
+                    <a:stretch>
+                      <a:fillRect/>
+                    </a:stretch>
+                  </pic:blipFill>
+                  <pic:spPr>
+                    <a:xfrm>
+                      <a:off x="0" y="0"/>
+                      <a:ext cx="2857899" cy="3858163"/>
+                    </a:xfrm>
+                    <a:prstGeom prst="rect">
+                      <a:avLst/>
+                    </a:prstGeom>
+                  </pic:spPr>
+                </pic:pic>
+              </a:graphicData>
+            </a:graphic>
+          </wp:inline>
+        </w:drawing>
+      </w:r>
+    </w:p>
+    <w:p>
+      <w:pPr>
+        <w:rPr>
+          <w:rFonts w:ascii="Century Gothic" w:hAnsi="Century Gothic"/>
+          <w:b/>
+          <w:bCs/>
+          <w:sz w:val="24"/>
+          <w:szCs w:val="24"/>
+        </w:rPr>
+      </w:pPr>
+      <w:r>
+        <w:rPr>
+          <w:rFonts w:ascii="Century Gothic" w:hAnsi="Century Gothic"/>
+          <w:b/>
+          <w:bCs/>
+          <w:sz w:val="24"/>
+          <w:szCs w:val="24"/>
+        </w:rPr>
+        <w:lastRenderedPageBreak/>
+        <w:drawing>
+          <wp:inline distT="0" distB="0" distL="0" distR="0" wp14:anchorId="14341F33" wp14:editId="71C2EAD7">
+            <wp:extent cx="5010849" cy="1810003"/>
+            <wp:effectExtent l="0" t="0" r="0" b="0"/>
+            <wp:docPr id="105" name="Immagine 105"/>
+            <wp:cNvGraphicFramePr>
+              <a:graphicFrameLocks xmlns:a="http://schemas.openxmlformats.org/drawingml/2006/main" noChangeAspect="1"/>
+            </wp:cNvGraphicFramePr>
+            <a:graphic xmlns:a="http://schemas.openxmlformats.org/drawingml/2006/main">
+              <a:graphicData uri="http://schemas.openxmlformats.org/drawingml/2006/picture">
+                <pic:pic xmlns:pic="http://schemas.openxmlformats.org/drawingml/2006/picture">
+                  <pic:nvPicPr>
+                    <pic:cNvPr id="1" name=""/>
+                    <pic:cNvPicPr/>
+                  </pic:nvPicPr>
+                  <pic:blipFill>
+                    <a:blip r:embed="rId117"/>
+                    <a:stretch>
+                      <a:fillRect/>
+                    </a:stretch>
+                  </pic:blipFill>
+                  <pic:spPr>
+                    <a:xfrm>
+                      <a:off x="0" y="0"/>
+                      <a:ext cx="5010849" cy="1810003"/>
+                    </a:xfrm>
+                    <a:prstGeom prst="rect">
+                      <a:avLst/>
+                    </a:prstGeom>
+                  </pic:spPr>
+                </pic:pic>
+              </a:graphicData>
+            </a:graphic>
+          </wp:inline>
+        </w:drawing>
+      </w:r>
+    </w:p>
+    <w:p>
+      <w:pPr>
+        <w:rPr>
+          <w:rFonts w:ascii="Century Gothic" w:hAnsi="Century Gothic"/>
+          <w:b/>
+          <w:bCs/>
+          <w:sz w:val="24"/>
+          <w:szCs w:val="24"/>
+        </w:rPr>
+      </w:pPr>
+      <w:r>
+        <w:rPr>
+          <w:rFonts w:ascii="Century Gothic" w:hAnsi="Century Gothic"/>
+          <w:b/>
+          <w:bCs/>
+          <w:sz w:val="24"/>
+          <w:szCs w:val="24"/>
+        </w:rPr>
+        <w:t>TC_RFU3.3</w:t>
+      </w:r>
+      <w:r>
+        <w:rPr>
+          <w:rFonts w:ascii="Century Gothic" w:hAnsi="Century Gothic"/>
+          <w:b/>
+          <w:bCs/>
+          <w:sz w:val="24"/>
+          <w:szCs w:val="24"/>
+        </w:rPr>
+        <w:t>-</w:t>
+      </w:r>
+      <w:r>
+        <w:rPr>
+          <w:rFonts w:ascii="Century Gothic" w:hAnsi="Century Gothic"/>
+          <w:b/>
+          <w:bCs/>
+          <w:sz w:val="24"/>
+          <w:szCs w:val="24"/>
+        </w:rPr>
+        <w:t>ModificaProfiloFattorino_</w:t>
+      </w:r>
+      <w:r>
+        <w:rPr>
+          <w:rFonts w:ascii="Century Gothic" w:hAnsi="Century Gothic"/>
+          <w:b/>
+          <w:bCs/>
+          <w:sz w:val="24"/>
+          <w:szCs w:val="24"/>
+        </w:rPr>
+        <w:t>4</w:t>
+      </w:r>
+    </w:p>
+    <w:p>
+      <w:pPr>
+        <w:rPr>
+          <w:rFonts w:ascii="Century Gothic" w:hAnsi="Century Gothic"/>
+          <w:b/>
+          <w:bCs/>
+          <w:sz w:val="24"/>
+          <w:szCs w:val="24"/>
+        </w:rPr>
+      </w:pPr>
       <w:bookmarkStart w:id="0" w:name="_GoBack"/>
       <w:bookmarkEnd w:id="0"/>
     </w:p>
@@ -8980,17 +9977,7 @@
           <w:sz w:val="24"/>
           <w:szCs w:val="24"/>
         </w:rPr>
-        <w:t>TC_</w:t>
-      </w:r>
-      <w:r>
-        <w:rPr>
-          <w:rFonts w:ascii="Century Gothic" w:hAnsi="Century Gothic"/>
-          <w:b/>
-          <w:bCs/>
-          <w:sz w:val="24"/>
-          <w:szCs w:val="24"/>
-        </w:rPr>
-        <w:t>RFU3.2</w:t>
+        <w:t>TC_RFU3.3</w:t>
       </w:r>
       <w:r>
         <w:rPr>
@@ -9010,17 +9997,441 @@
           <w:sz w:val="24"/>
           <w:szCs w:val="24"/>
         </w:rPr>
-        <w:t>ModificaProfiloAzienda</w:t>
-      </w:r>
-      <w:r>
-        <w:rPr>
-          <w:rFonts w:ascii="Century Gothic" w:hAnsi="Century Gothic"/>
-          <w:b/>
-          <w:bCs/>
-          <w:sz w:val="24"/>
-          <w:szCs w:val="24"/>
-        </w:rPr>
-        <w:t>_</w:t>
+        <w:t>ModificaProfiloFattorino_</w:t>
+      </w:r>
+      <w:r>
+        <w:rPr>
+          <w:rFonts w:ascii="Century Gothic" w:hAnsi="Century Gothic"/>
+          <w:b/>
+          <w:bCs/>
+          <w:sz w:val="24"/>
+          <w:szCs w:val="24"/>
+        </w:rPr>
+        <w:t>5</w:t>
+      </w:r>
+    </w:p>
+    <w:p>
+      <w:pPr>
+        <w:rPr>
+          <w:rFonts w:ascii="Century Gothic" w:hAnsi="Century Gothic"/>
+          <w:b/>
+          <w:bCs/>
+          <w:sz w:val="24"/>
+          <w:szCs w:val="24"/>
+        </w:rPr>
+      </w:pPr>
+    </w:p>
+    <w:p>
+      <w:pPr>
+        <w:rPr>
+          <w:rFonts w:ascii="Century Gothic" w:hAnsi="Century Gothic"/>
+          <w:b/>
+          <w:bCs/>
+          <w:sz w:val="24"/>
+          <w:szCs w:val="24"/>
+        </w:rPr>
+      </w:pPr>
+      <w:r>
+        <w:rPr>
+          <w:rFonts w:ascii="Century Gothic" w:hAnsi="Century Gothic"/>
+          <w:b/>
+          <w:bCs/>
+          <w:sz w:val="24"/>
+          <w:szCs w:val="24"/>
+        </w:rPr>
+        <w:t>TC_RFU3.3</w:t>
+      </w:r>
+      <w:r>
+        <w:rPr>
+          <w:rFonts w:ascii="Century Gothic" w:hAnsi="Century Gothic"/>
+          <w:b/>
+          <w:bCs/>
+          <w:sz w:val="24"/>
+          <w:szCs w:val="24"/>
+        </w:rPr>
+        <w:t>-</w:t>
+      </w:r>
+      <w:r>
+        <w:rPr>
+          <w:rFonts w:ascii="Century Gothic" w:hAnsi="Century Gothic"/>
+          <w:b/>
+          <w:bCs/>
+          <w:sz w:val="24"/>
+          <w:szCs w:val="24"/>
+        </w:rPr>
+        <w:t>ModificaProfiloFattorino_</w:t>
+      </w:r>
+      <w:r>
+        <w:rPr>
+          <w:rFonts w:ascii="Century Gothic" w:hAnsi="Century Gothic"/>
+          <w:b/>
+          <w:bCs/>
+          <w:sz w:val="24"/>
+          <w:szCs w:val="24"/>
+        </w:rPr>
+        <w:t>6</w:t>
+      </w:r>
+    </w:p>
+    <w:p>
+      <w:pPr>
+        <w:rPr>
+          <w:rFonts w:ascii="Century Gothic" w:hAnsi="Century Gothic"/>
+          <w:b/>
+          <w:bCs/>
+          <w:sz w:val="24"/>
+          <w:szCs w:val="24"/>
+        </w:rPr>
+      </w:pPr>
+    </w:p>
+    <w:p>
+      <w:pPr>
+        <w:rPr>
+          <w:rFonts w:ascii="Century Gothic" w:hAnsi="Century Gothic"/>
+          <w:b/>
+          <w:bCs/>
+          <w:sz w:val="24"/>
+          <w:szCs w:val="24"/>
+        </w:rPr>
+      </w:pPr>
+      <w:r>
+        <w:rPr>
+          <w:rFonts w:ascii="Century Gothic" w:hAnsi="Century Gothic"/>
+          <w:b/>
+          <w:bCs/>
+          <w:sz w:val="24"/>
+          <w:szCs w:val="24"/>
+        </w:rPr>
+        <w:t>TC_RFU3.3</w:t>
+      </w:r>
+      <w:r>
+        <w:rPr>
+          <w:rFonts w:ascii="Century Gothic" w:hAnsi="Century Gothic"/>
+          <w:b/>
+          <w:bCs/>
+          <w:sz w:val="24"/>
+          <w:szCs w:val="24"/>
+        </w:rPr>
+        <w:t>-</w:t>
+      </w:r>
+      <w:r>
+        <w:rPr>
+          <w:rFonts w:ascii="Century Gothic" w:hAnsi="Century Gothic"/>
+          <w:b/>
+          <w:bCs/>
+          <w:sz w:val="24"/>
+          <w:szCs w:val="24"/>
+        </w:rPr>
+        <w:t>ModificaProfiloFattorino_</w:t>
+      </w:r>
+      <w:r>
+        <w:rPr>
+          <w:rFonts w:ascii="Century Gothic" w:hAnsi="Century Gothic"/>
+          <w:b/>
+          <w:bCs/>
+          <w:sz w:val="24"/>
+          <w:szCs w:val="24"/>
+        </w:rPr>
+        <w:t>7</w:t>
+      </w:r>
+    </w:p>
+    <w:p>
+      <w:pPr>
+        <w:rPr>
+          <w:rFonts w:ascii="Century Gothic" w:hAnsi="Century Gothic"/>
+          <w:b/>
+          <w:bCs/>
+          <w:sz w:val="24"/>
+          <w:szCs w:val="24"/>
+        </w:rPr>
+      </w:pPr>
+    </w:p>
+    <w:p>
+      <w:pPr>
+        <w:rPr>
+          <w:rFonts w:ascii="Century Gothic" w:hAnsi="Century Gothic"/>
+          <w:b/>
+          <w:bCs/>
+          <w:sz w:val="24"/>
+          <w:szCs w:val="24"/>
+        </w:rPr>
+      </w:pPr>
+      <w:r>
+        <w:rPr>
+          <w:rFonts w:ascii="Century Gothic" w:hAnsi="Century Gothic"/>
+          <w:b/>
+          <w:bCs/>
+          <w:sz w:val="24"/>
+          <w:szCs w:val="24"/>
+        </w:rPr>
+        <w:t>TC_RFU3.3</w:t>
+      </w:r>
+      <w:r>
+        <w:rPr>
+          <w:rFonts w:ascii="Century Gothic" w:hAnsi="Century Gothic"/>
+          <w:b/>
+          <w:bCs/>
+          <w:sz w:val="24"/>
+          <w:szCs w:val="24"/>
+        </w:rPr>
+        <w:t>-</w:t>
+      </w:r>
+      <w:r>
+        <w:rPr>
+          <w:rFonts w:ascii="Century Gothic" w:hAnsi="Century Gothic"/>
+          <w:b/>
+          <w:bCs/>
+          <w:sz w:val="24"/>
+          <w:szCs w:val="24"/>
+        </w:rPr>
+        <w:t>ModificaProfiloFattorino_</w:t>
+      </w:r>
+      <w:r>
+        <w:rPr>
+          <w:rFonts w:ascii="Century Gothic" w:hAnsi="Century Gothic"/>
+          <w:b/>
+          <w:bCs/>
+          <w:sz w:val="24"/>
+          <w:szCs w:val="24"/>
+        </w:rPr>
+        <w:t>8</w:t>
+      </w:r>
+    </w:p>
+    <w:p>
+      <w:pPr>
+        <w:rPr>
+          <w:rFonts w:ascii="Century Gothic" w:hAnsi="Century Gothic"/>
+          <w:b/>
+          <w:bCs/>
+          <w:sz w:val="24"/>
+          <w:szCs w:val="24"/>
+        </w:rPr>
+      </w:pPr>
+    </w:p>
+    <w:p>
+      <w:pPr>
+        <w:rPr>
+          <w:rFonts w:ascii="Century Gothic" w:hAnsi="Century Gothic"/>
+          <w:b/>
+          <w:bCs/>
+          <w:sz w:val="24"/>
+          <w:szCs w:val="24"/>
+        </w:rPr>
+      </w:pPr>
+      <w:r>
+        <w:rPr>
+          <w:rFonts w:ascii="Century Gothic" w:hAnsi="Century Gothic"/>
+          <w:b/>
+          <w:bCs/>
+          <w:sz w:val="24"/>
+          <w:szCs w:val="24"/>
+        </w:rPr>
+        <w:t>TC_RFU3.3</w:t>
+      </w:r>
+      <w:r>
+        <w:rPr>
+          <w:rFonts w:ascii="Century Gothic" w:hAnsi="Century Gothic"/>
+          <w:b/>
+          <w:bCs/>
+          <w:sz w:val="24"/>
+          <w:szCs w:val="24"/>
+        </w:rPr>
+        <w:t>-</w:t>
+      </w:r>
+      <w:r>
+        <w:rPr>
+          <w:rFonts w:ascii="Century Gothic" w:hAnsi="Century Gothic"/>
+          <w:b/>
+          <w:bCs/>
+          <w:sz w:val="24"/>
+          <w:szCs w:val="24"/>
+        </w:rPr>
+        <w:t>ModificaProfiloFattorino_</w:t>
+      </w:r>
+      <w:r>
+        <w:rPr>
+          <w:rFonts w:ascii="Century Gothic" w:hAnsi="Century Gothic"/>
+          <w:b/>
+          <w:bCs/>
+          <w:sz w:val="24"/>
+          <w:szCs w:val="24"/>
+        </w:rPr>
+        <w:t>9</w:t>
+      </w:r>
+    </w:p>
+    <w:p>
+      <w:pPr>
+        <w:rPr>
+          <w:rFonts w:ascii="Century Gothic" w:hAnsi="Century Gothic"/>
+          <w:b/>
+          <w:bCs/>
+          <w:sz w:val="24"/>
+          <w:szCs w:val="24"/>
+        </w:rPr>
+      </w:pPr>
+    </w:p>
+    <w:p>
+      <w:pPr>
+        <w:rPr>
+          <w:rFonts w:ascii="Century Gothic" w:hAnsi="Century Gothic"/>
+          <w:b/>
+          <w:bCs/>
+          <w:sz w:val="24"/>
+          <w:szCs w:val="24"/>
+        </w:rPr>
+      </w:pPr>
+      <w:r>
+        <w:rPr>
+          <w:rFonts w:ascii="Century Gothic" w:hAnsi="Century Gothic"/>
+          <w:b/>
+          <w:bCs/>
+          <w:sz w:val="24"/>
+          <w:szCs w:val="24"/>
+        </w:rPr>
+        <w:t>TC_RFU3.3</w:t>
+      </w:r>
+      <w:r>
+        <w:rPr>
+          <w:rFonts w:ascii="Century Gothic" w:hAnsi="Century Gothic"/>
+          <w:b/>
+          <w:bCs/>
+          <w:sz w:val="24"/>
+          <w:szCs w:val="24"/>
+        </w:rPr>
+        <w:t>-</w:t>
+      </w:r>
+      <w:r>
+        <w:rPr>
+          <w:rFonts w:ascii="Century Gothic" w:hAnsi="Century Gothic"/>
+          <w:b/>
+          <w:bCs/>
+          <w:sz w:val="24"/>
+          <w:szCs w:val="24"/>
+        </w:rPr>
+        <w:t>ModificaProfiloFattorino_1</w:t>
+      </w:r>
+      <w:r>
+        <w:rPr>
+          <w:rFonts w:ascii="Century Gothic" w:hAnsi="Century Gothic"/>
+          <w:b/>
+          <w:bCs/>
+          <w:sz w:val="24"/>
+          <w:szCs w:val="24"/>
+        </w:rPr>
+        <w:t>0</w:t>
+      </w:r>
+    </w:p>
+    <w:p>
+      <w:pPr>
+        <w:rPr>
+          <w:rFonts w:ascii="Century Gothic" w:hAnsi="Century Gothic"/>
+          <w:b/>
+          <w:bCs/>
+          <w:sz w:val="24"/>
+          <w:szCs w:val="24"/>
+        </w:rPr>
+      </w:pPr>
+    </w:p>
+    <w:p>
+      <w:pPr>
+        <w:rPr>
+          <w:rFonts w:ascii="Century Gothic" w:hAnsi="Century Gothic"/>
+          <w:b/>
+          <w:bCs/>
+          <w:sz w:val="24"/>
+          <w:szCs w:val="24"/>
+        </w:rPr>
+      </w:pPr>
+      <w:r>
+        <w:rPr>
+          <w:rFonts w:ascii="Century Gothic" w:hAnsi="Century Gothic"/>
+          <w:b/>
+          <w:bCs/>
+          <w:sz w:val="24"/>
+          <w:szCs w:val="24"/>
+        </w:rPr>
+        <w:t>TC_RFU3.3</w:t>
+      </w:r>
+      <w:r>
+        <w:rPr>
+          <w:rFonts w:ascii="Century Gothic" w:hAnsi="Century Gothic"/>
+          <w:b/>
+          <w:bCs/>
+          <w:sz w:val="24"/>
+          <w:szCs w:val="24"/>
+        </w:rPr>
+        <w:t>-</w:t>
+      </w:r>
+      <w:r>
+        <w:rPr>
+          <w:rFonts w:ascii="Century Gothic" w:hAnsi="Century Gothic"/>
+          <w:b/>
+          <w:bCs/>
+          <w:sz w:val="24"/>
+          <w:szCs w:val="24"/>
+        </w:rPr>
+        <w:t>ModificaProfiloFattorino_1</w:t>
+      </w:r>
+      <w:r>
+        <w:rPr>
+          <w:rFonts w:ascii="Century Gothic" w:hAnsi="Century Gothic"/>
+          <w:b/>
+          <w:bCs/>
+          <w:sz w:val="24"/>
+          <w:szCs w:val="24"/>
+        </w:rPr>
+        <w:t>1</w:t>
+      </w:r>
+    </w:p>
+    <w:p>
+      <w:pPr>
+        <w:rPr>
+          <w:rFonts w:ascii="Century Gothic" w:hAnsi="Century Gothic"/>
+          <w:b/>
+          <w:bCs/>
+          <w:sz w:val="24"/>
+          <w:szCs w:val="24"/>
+        </w:rPr>
+      </w:pPr>
+    </w:p>
+    <w:p>
+      <w:pPr>
+        <w:rPr>
+          <w:rFonts w:ascii="Century Gothic" w:hAnsi="Century Gothic"/>
+          <w:b/>
+          <w:bCs/>
+          <w:sz w:val="24"/>
+          <w:szCs w:val="24"/>
+        </w:rPr>
+      </w:pPr>
+      <w:r>
+        <w:rPr>
+          <w:rFonts w:ascii="Century Gothic" w:hAnsi="Century Gothic"/>
+          <w:b/>
+          <w:bCs/>
+          <w:sz w:val="24"/>
+          <w:szCs w:val="24"/>
+        </w:rPr>
+        <w:t>TC_RFU3.3</w:t>
+      </w:r>
+      <w:r>
+        <w:rPr>
+          <w:rFonts w:ascii="Century Gothic" w:hAnsi="Century Gothic"/>
+          <w:b/>
+          <w:bCs/>
+          <w:sz w:val="24"/>
+          <w:szCs w:val="24"/>
+        </w:rPr>
+        <w:t>-</w:t>
+      </w:r>
+      <w:r>
+        <w:rPr>
+          <w:rFonts w:ascii="Century Gothic" w:hAnsi="Century Gothic"/>
+          <w:b/>
+          <w:bCs/>
+          <w:sz w:val="24"/>
+          <w:szCs w:val="24"/>
+        </w:rPr>
+        <w:t>ModificaProfiloFattorino_1</w:t>
       </w:r>
       <w:r>
         <w:rPr>
@@ -9032,15 +10443,274 @@
         </w:rPr>
         <w:t>2</w:t>
       </w:r>
-      <w:r>
-        <w:rPr>
-          <w:rFonts w:ascii="Century Gothic" w:hAnsi="Century Gothic"/>
-          <w:b/>
-          <w:bCs/>
-          <w:sz w:val="24"/>
-          <w:szCs w:val="24"/>
-        </w:rPr>
-        <w:t>2</w:t>
+    </w:p>
+    <w:p>
+      <w:pPr>
+        <w:rPr>
+          <w:rFonts w:ascii="Century Gothic" w:hAnsi="Century Gothic"/>
+          <w:b/>
+          <w:bCs/>
+          <w:sz w:val="24"/>
+          <w:szCs w:val="24"/>
+        </w:rPr>
+      </w:pPr>
+    </w:p>
+    <w:p>
+      <w:pPr>
+        <w:rPr>
+          <w:rFonts w:ascii="Century Gothic" w:hAnsi="Century Gothic"/>
+          <w:b/>
+          <w:bCs/>
+          <w:sz w:val="24"/>
+          <w:szCs w:val="24"/>
+        </w:rPr>
+      </w:pPr>
+      <w:r>
+        <w:rPr>
+          <w:rFonts w:ascii="Century Gothic" w:hAnsi="Century Gothic"/>
+          <w:b/>
+          <w:bCs/>
+          <w:sz w:val="24"/>
+          <w:szCs w:val="24"/>
+        </w:rPr>
+        <w:t>TC_RFU3.3</w:t>
+      </w:r>
+      <w:r>
+        <w:rPr>
+          <w:rFonts w:ascii="Century Gothic" w:hAnsi="Century Gothic"/>
+          <w:b/>
+          <w:bCs/>
+          <w:sz w:val="24"/>
+          <w:szCs w:val="24"/>
+        </w:rPr>
+        <w:t>-</w:t>
+      </w:r>
+      <w:r>
+        <w:rPr>
+          <w:rFonts w:ascii="Century Gothic" w:hAnsi="Century Gothic"/>
+          <w:b/>
+          <w:bCs/>
+          <w:sz w:val="24"/>
+          <w:szCs w:val="24"/>
+        </w:rPr>
+        <w:t>ModificaProfiloFattorino_1</w:t>
+      </w:r>
+      <w:r>
+        <w:rPr>
+          <w:rFonts w:ascii="Century Gothic" w:hAnsi="Century Gothic"/>
+          <w:b/>
+          <w:bCs/>
+          <w:sz w:val="24"/>
+          <w:szCs w:val="24"/>
+        </w:rPr>
+        <w:t>3</w:t>
+      </w:r>
+    </w:p>
+    <w:p>
+      <w:pPr>
+        <w:rPr>
+          <w:rFonts w:ascii="Century Gothic" w:hAnsi="Century Gothic"/>
+          <w:b/>
+          <w:bCs/>
+          <w:sz w:val="24"/>
+          <w:szCs w:val="24"/>
+        </w:rPr>
+      </w:pPr>
+    </w:p>
+    <w:p>
+      <w:pPr>
+        <w:rPr>
+          <w:rFonts w:ascii="Century Gothic" w:hAnsi="Century Gothic"/>
+          <w:b/>
+          <w:bCs/>
+          <w:sz w:val="24"/>
+          <w:szCs w:val="24"/>
+        </w:rPr>
+      </w:pPr>
+      <w:r>
+        <w:rPr>
+          <w:rFonts w:ascii="Century Gothic" w:hAnsi="Century Gothic"/>
+          <w:b/>
+          <w:bCs/>
+          <w:sz w:val="24"/>
+          <w:szCs w:val="24"/>
+        </w:rPr>
+        <w:t>TC_RFU3.3</w:t>
+      </w:r>
+      <w:r>
+        <w:rPr>
+          <w:rFonts w:ascii="Century Gothic" w:hAnsi="Century Gothic"/>
+          <w:b/>
+          <w:bCs/>
+          <w:sz w:val="24"/>
+          <w:szCs w:val="24"/>
+        </w:rPr>
+        <w:t>-</w:t>
+      </w:r>
+      <w:r>
+        <w:rPr>
+          <w:rFonts w:ascii="Century Gothic" w:hAnsi="Century Gothic"/>
+          <w:b/>
+          <w:bCs/>
+          <w:sz w:val="24"/>
+          <w:szCs w:val="24"/>
+        </w:rPr>
+        <w:t>ModificaProfiloFattorino_1</w:t>
+      </w:r>
+      <w:r>
+        <w:rPr>
+          <w:rFonts w:ascii="Century Gothic" w:hAnsi="Century Gothic"/>
+          <w:b/>
+          <w:bCs/>
+          <w:sz w:val="24"/>
+          <w:szCs w:val="24"/>
+        </w:rPr>
+        <w:t>4</w:t>
+      </w:r>
+    </w:p>
+    <w:p>
+      <w:pPr>
+        <w:rPr>
+          <w:rFonts w:ascii="Century Gothic" w:hAnsi="Century Gothic"/>
+          <w:b/>
+          <w:bCs/>
+          <w:sz w:val="24"/>
+          <w:szCs w:val="24"/>
+        </w:rPr>
+      </w:pPr>
+    </w:p>
+    <w:p>
+      <w:pPr>
+        <w:rPr>
+          <w:rFonts w:ascii="Century Gothic" w:hAnsi="Century Gothic"/>
+          <w:b/>
+          <w:bCs/>
+          <w:sz w:val="24"/>
+          <w:szCs w:val="24"/>
+        </w:rPr>
+      </w:pPr>
+      <w:r>
+        <w:rPr>
+          <w:rFonts w:ascii="Century Gothic" w:hAnsi="Century Gothic"/>
+          <w:b/>
+          <w:bCs/>
+          <w:sz w:val="24"/>
+          <w:szCs w:val="24"/>
+        </w:rPr>
+        <w:t>TC_RFU3.3</w:t>
+      </w:r>
+      <w:r>
+        <w:rPr>
+          <w:rFonts w:ascii="Century Gothic" w:hAnsi="Century Gothic"/>
+          <w:b/>
+          <w:bCs/>
+          <w:sz w:val="24"/>
+          <w:szCs w:val="24"/>
+        </w:rPr>
+        <w:t>-</w:t>
+      </w:r>
+      <w:r>
+        <w:rPr>
+          <w:rFonts w:ascii="Century Gothic" w:hAnsi="Century Gothic"/>
+          <w:b/>
+          <w:bCs/>
+          <w:sz w:val="24"/>
+          <w:szCs w:val="24"/>
+        </w:rPr>
+        <w:t>ModificaProfiloFattorino_1</w:t>
+      </w:r>
+      <w:r>
+        <w:rPr>
+          <w:rFonts w:ascii="Century Gothic" w:hAnsi="Century Gothic"/>
+          <w:b/>
+          <w:bCs/>
+          <w:sz w:val="24"/>
+          <w:szCs w:val="24"/>
+        </w:rPr>
+        <w:t>5</w:t>
+      </w:r>
+    </w:p>
+    <w:p>
+      <w:pPr>
+        <w:rPr>
+          <w:rFonts w:ascii="Century Gothic" w:hAnsi="Century Gothic"/>
+          <w:b/>
+          <w:bCs/>
+          <w:sz w:val="24"/>
+          <w:szCs w:val="24"/>
+        </w:rPr>
+      </w:pPr>
+    </w:p>
+    <w:p>
+      <w:pPr>
+        <w:rPr>
+          <w:rFonts w:ascii="Century Gothic" w:hAnsi="Century Gothic"/>
+          <w:b/>
+          <w:bCs/>
+          <w:sz w:val="24"/>
+          <w:szCs w:val="24"/>
+        </w:rPr>
+      </w:pPr>
+      <w:r>
+        <w:rPr>
+          <w:rFonts w:ascii="Century Gothic" w:hAnsi="Century Gothic"/>
+          <w:b/>
+          <w:bCs/>
+          <w:sz w:val="24"/>
+          <w:szCs w:val="24"/>
+        </w:rPr>
+        <w:t>TC_RFU3.3</w:t>
+      </w:r>
+      <w:r>
+        <w:rPr>
+          <w:rFonts w:ascii="Century Gothic" w:hAnsi="Century Gothic"/>
+          <w:b/>
+          <w:bCs/>
+          <w:sz w:val="24"/>
+          <w:szCs w:val="24"/>
+        </w:rPr>
+        <w:t>-</w:t>
+      </w:r>
+      <w:r>
+        <w:rPr>
+          <w:rFonts w:ascii="Century Gothic" w:hAnsi="Century Gothic"/>
+          <w:b/>
+          <w:bCs/>
+          <w:sz w:val="24"/>
+          <w:szCs w:val="24"/>
+        </w:rPr>
+        <w:t>ModificaProfiloFattorino_1</w:t>
+      </w:r>
+      <w:r>
+        <w:rPr>
+          <w:rFonts w:ascii="Century Gothic" w:hAnsi="Century Gothic"/>
+          <w:b/>
+          <w:bCs/>
+          <w:sz w:val="24"/>
+          <w:szCs w:val="24"/>
+        </w:rPr>
+        <w:t>6</w:t>
+      </w:r>
+    </w:p>
+    <w:p>
+      <w:pPr>
+        <w:rPr>
+          <w:rFonts w:ascii="Century Gothic" w:hAnsi="Century Gothic"/>
+          <w:b/>
+          <w:bCs/>
+          <w:sz w:val="24"/>
+          <w:szCs w:val="24"/>
+        </w:rPr>
+      </w:pPr>
+      <w:r>
+        <w:rPr>
+          <w:rFonts w:ascii="Century Gothic" w:hAnsi="Century Gothic"/>
+          <w:b/>
+          <w:bCs/>
+          <w:sz w:val="24"/>
+          <w:szCs w:val="24"/>
+        </w:rPr>
+        <w:br w:type="page"/>
       </w:r>
     </w:p>
     <w:p/>
@@ -9062,18 +10732,7 @@
           <w:sz w:val="24"/>
           <w:szCs w:val="24"/>
         </w:rPr>
-        <w:lastRenderedPageBreak/>
-        <w:t>TC_</w:t>
-      </w:r>
-      <w:r>
-        <w:rPr>
-          <w:rFonts w:ascii="Century Gothic" w:hAnsi="Century Gothic"/>
-          <w:b/>
-          <w:bCs/>
-          <w:sz w:val="24"/>
-          <w:szCs w:val="24"/>
-        </w:rPr>
-        <w:t>RFU3.2</w:t>
+        <w:t>TC_RFU3.3</w:t>
       </w:r>
       <w:r>
         <w:rPr>
@@ -9093,69 +10752,49 @@
           <w:sz w:val="24"/>
           <w:szCs w:val="24"/>
         </w:rPr>
-        <w:t>ModificaProfiloAzienda</w:t>
-      </w:r>
-      <w:r>
-        <w:rPr>
-          <w:rFonts w:ascii="Century Gothic" w:hAnsi="Century Gothic"/>
-          <w:b/>
-          <w:bCs/>
-          <w:sz w:val="24"/>
-          <w:szCs w:val="24"/>
-        </w:rPr>
-        <w:t>_</w:t>
-      </w:r>
-      <w:r>
-        <w:rPr>
-          <w:rFonts w:ascii="Century Gothic" w:hAnsi="Century Gothic"/>
-          <w:b/>
-          <w:bCs/>
-          <w:sz w:val="24"/>
-          <w:szCs w:val="24"/>
-        </w:rPr>
-        <w:t>2</w:t>
-      </w:r>
-      <w:r>
-        <w:rPr>
-          <w:rFonts w:ascii="Century Gothic" w:hAnsi="Century Gothic"/>
-          <w:b/>
-          <w:bCs/>
-          <w:sz w:val="24"/>
-          <w:szCs w:val="24"/>
-        </w:rPr>
-        <w:t>3</w:t>
-      </w:r>
-    </w:p>
-    <w:p/>
-    <w:p>
-      <w:pPr>
-        <w:rPr>
-          <w:rFonts w:ascii="Century Gothic" w:hAnsi="Century Gothic"/>
-          <w:b/>
-          <w:bCs/>
-          <w:sz w:val="24"/>
-          <w:szCs w:val="24"/>
-        </w:rPr>
-      </w:pPr>
-      <w:r>
-        <w:rPr>
-          <w:rFonts w:ascii="Century Gothic" w:hAnsi="Century Gothic"/>
-          <w:b/>
-          <w:bCs/>
-          <w:sz w:val="24"/>
-          <w:szCs w:val="24"/>
-        </w:rPr>
-        <w:t>TC_</w:t>
-      </w:r>
-      <w:r>
-        <w:rPr>
-          <w:rFonts w:ascii="Century Gothic" w:hAnsi="Century Gothic"/>
-          <w:b/>
-          <w:bCs/>
-          <w:sz w:val="24"/>
-          <w:szCs w:val="24"/>
-        </w:rPr>
-        <w:t>RFU3.2</w:t>
+        <w:t>ModificaProfiloFattorino_1</w:t>
+      </w:r>
+      <w:r>
+        <w:rPr>
+          <w:rFonts w:ascii="Century Gothic" w:hAnsi="Century Gothic"/>
+          <w:b/>
+          <w:bCs/>
+          <w:sz w:val="24"/>
+          <w:szCs w:val="24"/>
+        </w:rPr>
+        <w:t>7</w:t>
+      </w:r>
+    </w:p>
+    <w:p>
+      <w:pPr>
+        <w:rPr>
+          <w:rFonts w:ascii="Century Gothic" w:hAnsi="Century Gothic"/>
+          <w:b/>
+          <w:bCs/>
+          <w:sz w:val="24"/>
+          <w:szCs w:val="24"/>
+        </w:rPr>
+      </w:pPr>
+    </w:p>
+    <w:p>
+      <w:pPr>
+        <w:rPr>
+          <w:rFonts w:ascii="Century Gothic" w:hAnsi="Century Gothic"/>
+          <w:b/>
+          <w:bCs/>
+          <w:sz w:val="24"/>
+          <w:szCs w:val="24"/>
+        </w:rPr>
+      </w:pPr>
+      <w:r>
+        <w:rPr>
+          <w:rFonts w:ascii="Century Gothic" w:hAnsi="Century Gothic"/>
+          <w:b/>
+          <w:bCs/>
+          <w:sz w:val="24"/>
+          <w:szCs w:val="24"/>
+        </w:rPr>
+        <w:t>TC_RFU3.3</w:t>
       </w:r>
       <w:r>
         <w:rPr>
@@ -9175,69 +10814,49 @@
           <w:sz w:val="24"/>
           <w:szCs w:val="24"/>
         </w:rPr>
-        <w:t>ModificaProfiloAzienda</w:t>
-      </w:r>
-      <w:r>
-        <w:rPr>
-          <w:rFonts w:ascii="Century Gothic" w:hAnsi="Century Gothic"/>
-          <w:b/>
-          <w:bCs/>
-          <w:sz w:val="24"/>
-          <w:szCs w:val="24"/>
-        </w:rPr>
-        <w:t>_</w:t>
-      </w:r>
-      <w:r>
-        <w:rPr>
-          <w:rFonts w:ascii="Century Gothic" w:hAnsi="Century Gothic"/>
-          <w:b/>
-          <w:bCs/>
-          <w:sz w:val="24"/>
-          <w:szCs w:val="24"/>
-        </w:rPr>
-        <w:t>2</w:t>
-      </w:r>
-      <w:r>
-        <w:rPr>
-          <w:rFonts w:ascii="Century Gothic" w:hAnsi="Century Gothic"/>
-          <w:b/>
-          <w:bCs/>
-          <w:sz w:val="24"/>
-          <w:szCs w:val="24"/>
-        </w:rPr>
-        <w:t>4</w:t>
-      </w:r>
-    </w:p>
-    <w:p/>
-    <w:p>
-      <w:pPr>
-        <w:rPr>
-          <w:rFonts w:ascii="Century Gothic" w:hAnsi="Century Gothic"/>
-          <w:b/>
-          <w:bCs/>
-          <w:sz w:val="24"/>
-          <w:szCs w:val="24"/>
-        </w:rPr>
-      </w:pPr>
-      <w:r>
-        <w:rPr>
-          <w:rFonts w:ascii="Century Gothic" w:hAnsi="Century Gothic"/>
-          <w:b/>
-          <w:bCs/>
-          <w:sz w:val="24"/>
-          <w:szCs w:val="24"/>
-        </w:rPr>
-        <w:t>TC_</w:t>
-      </w:r>
-      <w:r>
-        <w:rPr>
-          <w:rFonts w:ascii="Century Gothic" w:hAnsi="Century Gothic"/>
-          <w:b/>
-          <w:bCs/>
-          <w:sz w:val="24"/>
-          <w:szCs w:val="24"/>
-        </w:rPr>
-        <w:t>RFU3.2</w:t>
+        <w:t>ModificaProfiloFattorino_1</w:t>
+      </w:r>
+      <w:r>
+        <w:rPr>
+          <w:rFonts w:ascii="Century Gothic" w:hAnsi="Century Gothic"/>
+          <w:b/>
+          <w:bCs/>
+          <w:sz w:val="24"/>
+          <w:szCs w:val="24"/>
+        </w:rPr>
+        <w:t>8</w:t>
+      </w:r>
+    </w:p>
+    <w:p>
+      <w:pPr>
+        <w:rPr>
+          <w:rFonts w:ascii="Century Gothic" w:hAnsi="Century Gothic"/>
+          <w:b/>
+          <w:bCs/>
+          <w:sz w:val="24"/>
+          <w:szCs w:val="24"/>
+        </w:rPr>
+      </w:pPr>
+    </w:p>
+    <w:p>
+      <w:pPr>
+        <w:rPr>
+          <w:rFonts w:ascii="Century Gothic" w:hAnsi="Century Gothic"/>
+          <w:b/>
+          <w:bCs/>
+          <w:sz w:val="24"/>
+          <w:szCs w:val="24"/>
+        </w:rPr>
+      </w:pPr>
+      <w:r>
+        <w:rPr>
+          <w:rFonts w:ascii="Century Gothic" w:hAnsi="Century Gothic"/>
+          <w:b/>
+          <w:bCs/>
+          <w:sz w:val="24"/>
+          <w:szCs w:val="24"/>
+        </w:rPr>
+        <w:t>TC_RFU3.3</w:t>
       </w:r>
       <w:r>
         <w:rPr>
@@ -9257,355 +10876,7 @@
           <w:sz w:val="24"/>
           <w:szCs w:val="24"/>
         </w:rPr>
-        <w:t>ModificaProfiloAzienda</w:t>
-      </w:r>
-      <w:r>
-        <w:rPr>
-          <w:rFonts w:ascii="Century Gothic" w:hAnsi="Century Gothic"/>
-          <w:b/>
-          <w:bCs/>
-          <w:sz w:val="24"/>
-          <w:szCs w:val="24"/>
-        </w:rPr>
-        <w:t>_</w:t>
-      </w:r>
-      <w:r>
-        <w:rPr>
-          <w:rFonts w:ascii="Century Gothic" w:hAnsi="Century Gothic"/>
-          <w:b/>
-          <w:bCs/>
-          <w:sz w:val="24"/>
-          <w:szCs w:val="24"/>
-        </w:rPr>
-        <w:t>2</w:t>
-      </w:r>
-      <w:r>
-        <w:rPr>
-          <w:rFonts w:ascii="Century Gothic" w:hAnsi="Century Gothic"/>
-          <w:b/>
-          <w:bCs/>
-          <w:sz w:val="24"/>
-          <w:szCs w:val="24"/>
-        </w:rPr>
-        <w:t>5</w:t>
-      </w:r>
-    </w:p>
-    <w:p/>
-    <w:p>
-      <w:pPr>
-        <w:rPr>
-          <w:rFonts w:ascii="Century Gothic" w:hAnsi="Century Gothic"/>
-          <w:b/>
-          <w:bCs/>
-          <w:sz w:val="24"/>
-          <w:szCs w:val="24"/>
-        </w:rPr>
-      </w:pPr>
-      <w:r>
-        <w:rPr>
-          <w:rFonts w:ascii="Century Gothic" w:hAnsi="Century Gothic"/>
-          <w:b/>
-          <w:bCs/>
-          <w:sz w:val="24"/>
-          <w:szCs w:val="24"/>
-        </w:rPr>
-        <w:t>TC_</w:t>
-      </w:r>
-      <w:r>
-        <w:rPr>
-          <w:rFonts w:ascii="Century Gothic" w:hAnsi="Century Gothic"/>
-          <w:b/>
-          <w:bCs/>
-          <w:sz w:val="24"/>
-          <w:szCs w:val="24"/>
-        </w:rPr>
-        <w:t>RFU3.2</w:t>
-      </w:r>
-      <w:r>
-        <w:rPr>
-          <w:rFonts w:ascii="Century Gothic" w:hAnsi="Century Gothic"/>
-          <w:b/>
-          <w:bCs/>
-          <w:sz w:val="24"/>
-          <w:szCs w:val="24"/>
-        </w:rPr>
-        <w:t>-</w:t>
-      </w:r>
-      <w:r>
-        <w:rPr>
-          <w:rFonts w:ascii="Century Gothic" w:hAnsi="Century Gothic"/>
-          <w:b/>
-          <w:bCs/>
-          <w:sz w:val="24"/>
-          <w:szCs w:val="24"/>
-        </w:rPr>
-        <w:t>ModificaProfiloAzienda</w:t>
-      </w:r>
-      <w:r>
-        <w:rPr>
-          <w:rFonts w:ascii="Century Gothic" w:hAnsi="Century Gothic"/>
-          <w:b/>
-          <w:bCs/>
-          <w:sz w:val="24"/>
-          <w:szCs w:val="24"/>
-        </w:rPr>
-        <w:t>_</w:t>
-      </w:r>
-      <w:r>
-        <w:rPr>
-          <w:rFonts w:ascii="Century Gothic" w:hAnsi="Century Gothic"/>
-          <w:b/>
-          <w:bCs/>
-          <w:sz w:val="24"/>
-          <w:szCs w:val="24"/>
-        </w:rPr>
-        <w:t>2</w:t>
-      </w:r>
-      <w:r>
-        <w:rPr>
-          <w:rFonts w:ascii="Century Gothic" w:hAnsi="Century Gothic"/>
-          <w:b/>
-          <w:bCs/>
-          <w:sz w:val="24"/>
-          <w:szCs w:val="24"/>
-        </w:rPr>
-        <w:t>6</w:t>
-      </w:r>
-    </w:p>
-    <w:p/>
-    <w:p>
-      <w:pPr>
-        <w:rPr>
-          <w:rFonts w:ascii="Century Gothic" w:hAnsi="Century Gothic"/>
-          <w:b/>
-          <w:bCs/>
-          <w:sz w:val="24"/>
-          <w:szCs w:val="24"/>
-        </w:rPr>
-      </w:pPr>
-      <w:r>
-        <w:rPr>
-          <w:rFonts w:ascii="Century Gothic" w:hAnsi="Century Gothic"/>
-          <w:b/>
-          <w:bCs/>
-          <w:sz w:val="24"/>
-          <w:szCs w:val="24"/>
-        </w:rPr>
-        <w:t>TC_</w:t>
-      </w:r>
-      <w:r>
-        <w:rPr>
-          <w:rFonts w:ascii="Century Gothic" w:hAnsi="Century Gothic"/>
-          <w:b/>
-          <w:bCs/>
-          <w:sz w:val="24"/>
-          <w:szCs w:val="24"/>
-        </w:rPr>
-        <w:t>RFU3.2</w:t>
-      </w:r>
-      <w:r>
-        <w:rPr>
-          <w:rFonts w:ascii="Century Gothic" w:hAnsi="Century Gothic"/>
-          <w:b/>
-          <w:bCs/>
-          <w:sz w:val="24"/>
-          <w:szCs w:val="24"/>
-        </w:rPr>
-        <w:t>-</w:t>
-      </w:r>
-      <w:r>
-        <w:rPr>
-          <w:rFonts w:ascii="Century Gothic" w:hAnsi="Century Gothic"/>
-          <w:b/>
-          <w:bCs/>
-          <w:sz w:val="24"/>
-          <w:szCs w:val="24"/>
-        </w:rPr>
-        <w:t>ModificaProfiloAzienda</w:t>
-      </w:r>
-      <w:r>
-        <w:rPr>
-          <w:rFonts w:ascii="Century Gothic" w:hAnsi="Century Gothic"/>
-          <w:b/>
-          <w:bCs/>
-          <w:sz w:val="24"/>
-          <w:szCs w:val="24"/>
-        </w:rPr>
-        <w:t>_</w:t>
-      </w:r>
-      <w:r>
-        <w:rPr>
-          <w:rFonts w:ascii="Century Gothic" w:hAnsi="Century Gothic"/>
-          <w:b/>
-          <w:bCs/>
-          <w:sz w:val="24"/>
-          <w:szCs w:val="24"/>
-        </w:rPr>
-        <w:t>2</w:t>
-      </w:r>
-      <w:r>
-        <w:rPr>
-          <w:rFonts w:ascii="Century Gothic" w:hAnsi="Century Gothic"/>
-          <w:b/>
-          <w:bCs/>
-          <w:sz w:val="24"/>
-          <w:szCs w:val="24"/>
-        </w:rPr>
-        <w:t>7</w:t>
-      </w:r>
-    </w:p>
-    <w:p/>
-    <w:p>
-      <w:pPr>
-        <w:rPr>
-          <w:rFonts w:ascii="Century Gothic" w:hAnsi="Century Gothic"/>
-          <w:b/>
-          <w:bCs/>
-          <w:sz w:val="24"/>
-          <w:szCs w:val="24"/>
-        </w:rPr>
-      </w:pPr>
-      <w:r>
-        <w:rPr>
-          <w:rFonts w:ascii="Century Gothic" w:hAnsi="Century Gothic"/>
-          <w:b/>
-          <w:bCs/>
-          <w:sz w:val="24"/>
-          <w:szCs w:val="24"/>
-        </w:rPr>
-        <w:t>TC_</w:t>
-      </w:r>
-      <w:r>
-        <w:rPr>
-          <w:rFonts w:ascii="Century Gothic" w:hAnsi="Century Gothic"/>
-          <w:b/>
-          <w:bCs/>
-          <w:sz w:val="24"/>
-          <w:szCs w:val="24"/>
-        </w:rPr>
-        <w:t>RFU3.2</w:t>
-      </w:r>
-      <w:r>
-        <w:rPr>
-          <w:rFonts w:ascii="Century Gothic" w:hAnsi="Century Gothic"/>
-          <w:b/>
-          <w:bCs/>
-          <w:sz w:val="24"/>
-          <w:szCs w:val="24"/>
-        </w:rPr>
-        <w:t>-</w:t>
-      </w:r>
-      <w:r>
-        <w:rPr>
-          <w:rFonts w:ascii="Century Gothic" w:hAnsi="Century Gothic"/>
-          <w:b/>
-          <w:bCs/>
-          <w:sz w:val="24"/>
-          <w:szCs w:val="24"/>
-        </w:rPr>
-        <w:t>ModificaProfiloAzienda</w:t>
-      </w:r>
-      <w:r>
-        <w:rPr>
-          <w:rFonts w:ascii="Century Gothic" w:hAnsi="Century Gothic"/>
-          <w:b/>
-          <w:bCs/>
-          <w:sz w:val="24"/>
-          <w:szCs w:val="24"/>
-        </w:rPr>
-        <w:t>_</w:t>
-      </w:r>
-      <w:r>
-        <w:rPr>
-          <w:rFonts w:ascii="Century Gothic" w:hAnsi="Century Gothic"/>
-          <w:b/>
-          <w:bCs/>
-          <w:sz w:val="24"/>
-          <w:szCs w:val="24"/>
-        </w:rPr>
-        <w:t>2</w:t>
-      </w:r>
-      <w:r>
-        <w:rPr>
-          <w:rFonts w:ascii="Century Gothic" w:hAnsi="Century Gothic"/>
-          <w:b/>
-          <w:bCs/>
-          <w:sz w:val="24"/>
-          <w:szCs w:val="24"/>
-        </w:rPr>
-        <w:t>8</w:t>
-      </w:r>
-    </w:p>
-    <w:p/>
-    <w:p>
-      <w:pPr>
-        <w:rPr>
-          <w:rFonts w:ascii="Century Gothic" w:hAnsi="Century Gothic"/>
-          <w:b/>
-          <w:bCs/>
-          <w:sz w:val="24"/>
-          <w:szCs w:val="24"/>
-        </w:rPr>
-      </w:pPr>
-      <w:r>
-        <w:rPr>
-          <w:rFonts w:ascii="Century Gothic" w:hAnsi="Century Gothic"/>
-          <w:b/>
-          <w:bCs/>
-          <w:sz w:val="24"/>
-          <w:szCs w:val="24"/>
-        </w:rPr>
-        <w:t>TC_</w:t>
-      </w:r>
-      <w:r>
-        <w:rPr>
-          <w:rFonts w:ascii="Century Gothic" w:hAnsi="Century Gothic"/>
-          <w:b/>
-          <w:bCs/>
-          <w:sz w:val="24"/>
-          <w:szCs w:val="24"/>
-        </w:rPr>
-        <w:t>RFU3.2</w:t>
-      </w:r>
-      <w:r>
-        <w:rPr>
-          <w:rFonts w:ascii="Century Gothic" w:hAnsi="Century Gothic"/>
-          <w:b/>
-          <w:bCs/>
-          <w:sz w:val="24"/>
-          <w:szCs w:val="24"/>
-        </w:rPr>
-        <w:t>-</w:t>
-      </w:r>
-      <w:r>
-        <w:rPr>
-          <w:rFonts w:ascii="Century Gothic" w:hAnsi="Century Gothic"/>
-          <w:b/>
-          <w:bCs/>
-          <w:sz w:val="24"/>
-          <w:szCs w:val="24"/>
-        </w:rPr>
-        <w:t>ModificaProfiloAzienda</w:t>
-      </w:r>
-      <w:r>
-        <w:rPr>
-          <w:rFonts w:ascii="Century Gothic" w:hAnsi="Century Gothic"/>
-          <w:b/>
-          <w:bCs/>
-          <w:sz w:val="24"/>
-          <w:szCs w:val="24"/>
-        </w:rPr>
-        <w:t>_</w:t>
-      </w:r>
-      <w:r>
-        <w:rPr>
-          <w:rFonts w:ascii="Century Gothic" w:hAnsi="Century Gothic"/>
-          <w:b/>
-          <w:bCs/>
-          <w:sz w:val="24"/>
-          <w:szCs w:val="24"/>
-        </w:rPr>
-        <w:t>2</w:t>
+        <w:t>ModificaProfiloFattorino_1</w:t>
       </w:r>
       <w:r>
         <w:rPr>
@@ -9618,79 +10889,17 @@
         <w:t>9</w:t>
       </w:r>
     </w:p>
-    <w:p/>
-    <w:p>
-      <w:pPr>
-        <w:rPr>
-          <w:rFonts w:ascii="Century Gothic" w:hAnsi="Century Gothic"/>
-          <w:b/>
-          <w:bCs/>
-          <w:sz w:val="24"/>
-          <w:szCs w:val="24"/>
-        </w:rPr>
-      </w:pPr>
-      <w:r>
-        <w:rPr>
-          <w:rFonts w:ascii="Century Gothic" w:hAnsi="Century Gothic"/>
-          <w:b/>
-          <w:bCs/>
-          <w:sz w:val="24"/>
-          <w:szCs w:val="24"/>
-        </w:rPr>
-        <w:t>TC_</w:t>
-      </w:r>
-      <w:r>
-        <w:rPr>
-          <w:rFonts w:ascii="Century Gothic" w:hAnsi="Century Gothic"/>
-          <w:b/>
-          <w:bCs/>
-          <w:sz w:val="24"/>
-          <w:szCs w:val="24"/>
-        </w:rPr>
-        <w:t>RFU3.2</w:t>
-      </w:r>
-      <w:r>
-        <w:rPr>
-          <w:rFonts w:ascii="Century Gothic" w:hAnsi="Century Gothic"/>
-          <w:b/>
-          <w:bCs/>
-          <w:sz w:val="24"/>
-          <w:szCs w:val="24"/>
-        </w:rPr>
-        <w:t>-</w:t>
-      </w:r>
-      <w:r>
-        <w:rPr>
-          <w:rFonts w:ascii="Century Gothic" w:hAnsi="Century Gothic"/>
-          <w:b/>
-          <w:bCs/>
-          <w:sz w:val="24"/>
-          <w:szCs w:val="24"/>
-        </w:rPr>
-        <w:t>ModificaProfiloAzienda</w:t>
-      </w:r>
-      <w:r>
-        <w:rPr>
-          <w:rFonts w:ascii="Century Gothic" w:hAnsi="Century Gothic"/>
-          <w:b/>
-          <w:bCs/>
-          <w:sz w:val="24"/>
-          <w:szCs w:val="24"/>
-        </w:rPr>
-        <w:t>_</w:t>
-      </w:r>
-      <w:r>
-        <w:rPr>
-          <w:rFonts w:ascii="Century Gothic" w:hAnsi="Century Gothic"/>
-          <w:b/>
-          <w:bCs/>
-          <w:sz w:val="24"/>
-          <w:szCs w:val="24"/>
-        </w:rPr>
-        <w:t>30</w:t>
-      </w:r>
-    </w:p>
-    <w:p/>
+    <w:p>
+      <w:pPr>
+        <w:rPr>
+          <w:rFonts w:ascii="Century Gothic" w:hAnsi="Century Gothic"/>
+          <w:b/>
+          <w:bCs/>
+          <w:sz w:val="24"/>
+          <w:szCs w:val="24"/>
+        </w:rPr>
+      </w:pPr>
+    </w:p>
     <w:sectPr>
       <w:pgSz w:w="11906" w:h="16838"/>
       <w:pgMar w:top="1417" w:right="1134" w:bottom="1134" w:left="1134" w:header="708" w:footer="708" w:gutter="0"/>

</xml_diff>